<commit_message>
2 punkte am Satzende hinzugefügt :)
</commit_message>
<xml_diff>
--- a/SFS1_Summary_Document.docx
+++ b/SFS1_Summary_Document.docx
@@ -1,6 +1,6 @@
 
 <file path=word/document.xml><?xml version="1.0" encoding="utf-8"?>
-<w:document xmlns:wpc="http://schemas.microsoft.com/office/word/2010/wordprocessingCanvas" xmlns:cx="http://schemas.microsoft.com/office/drawing/2014/chartex" xmlns:cx1="http://schemas.microsoft.com/office/drawing/2015/9/8/chartex" xmlns:mc="http://schemas.openxmlformats.org/markup-compatibility/2006" xmlns:o="urn:schemas-microsoft-com:office:office" xmlns:r="http://schemas.openxmlformats.org/officeDocument/2006/relationships" xmlns:m="http://schemas.openxmlformats.org/officeDocument/2006/math" xmlns:v="urn:schemas-microsoft-com:vml" xmlns:wp14="http://schemas.microsoft.com/office/word/2010/wordprocessingDrawing" xmlns:wp="http://schemas.openxmlformats.org/drawingml/2006/wordprocessingDrawing" xmlns:w10="urn:schemas-microsoft-com:office:word" xmlns:w="http://schemas.openxmlformats.org/wordprocessingml/2006/main" xmlns:w14="http://schemas.microsoft.com/office/word/2010/wordml" xmlns:w15="http://schemas.microsoft.com/office/word/2012/wordml" xmlns:w16se="http://schemas.microsoft.com/office/word/2015/wordml/symex" xmlns:wpg="http://schemas.microsoft.com/office/word/2010/wordprocessingGroup" xmlns:wpi="http://schemas.microsoft.com/office/word/2010/wordprocessingInk" xmlns:wne="http://schemas.microsoft.com/office/word/2006/wordml" xmlns:wps="http://schemas.microsoft.com/office/word/2010/wordprocessingShape" mc:Ignorable="w14 w15 w16se wp14">
+<w:document xmlns:wpc="http://schemas.microsoft.com/office/word/2010/wordprocessingCanvas" xmlns:mo="http://schemas.microsoft.com/office/mac/office/2008/main" xmlns:mc="http://schemas.openxmlformats.org/markup-compatibility/2006" xmlns:mv="urn:schemas-microsoft-com:mac:vml" xmlns:o="urn:schemas-microsoft-com:office:office" xmlns:r="http://schemas.openxmlformats.org/officeDocument/2006/relationships" xmlns:m="http://schemas.openxmlformats.org/officeDocument/2006/math" xmlns:v="urn:schemas-microsoft-com:vml" xmlns:wp14="http://schemas.microsoft.com/office/word/2010/wordprocessingDrawing" xmlns:wp="http://schemas.openxmlformats.org/drawingml/2006/wordprocessingDrawing" xmlns:w10="urn:schemas-microsoft-com:office:word" xmlns:w="http://schemas.openxmlformats.org/wordprocessingml/2006/main" xmlns:w14="http://schemas.microsoft.com/office/word/2010/wordml" xmlns:wpg="http://schemas.microsoft.com/office/word/2010/wordprocessingGroup" xmlns:wpi="http://schemas.microsoft.com/office/word/2010/wordprocessingInk" xmlns:wne="http://schemas.microsoft.com/office/word/2006/wordml" xmlns:wps="http://schemas.microsoft.com/office/word/2010/wordprocessingShape" mc:Ignorable="w14 wp14">
   <w:body>
     <w:p>
       <w:pPr>
@@ -59,7 +59,7 @@
           <w:lang w:eastAsia="de-DE"/>
         </w:rPr>
         <w:drawing>
-          <wp:inline distT="0" distB="0" distL="0" distR="0">
+          <wp:inline distT="0" distB="0" distL="0" distR="0" wp14:anchorId="0C4EFDBC" wp14:editId="4D68DF53">
             <wp:extent cx="2874087" cy="1744927"/>
             <wp:effectExtent l="0" t="0" r="0" b="0"/>
             <wp:docPr id="26" name="Grafik 26" descr="https://www.cee.siemens.com/web/at/de/corporate/spdl/themen-und-events/news/PublishingImages/FH%20Wels%20LOGO.jpg"/>
@@ -76,7 +76,7 @@
                     </pic:cNvPicPr>
                   </pic:nvPicPr>
                   <pic:blipFill>
-                    <a:blip r:embed="rId8">
+                    <a:blip r:embed="rId9">
                       <a:extLst>
                         <a:ext uri="{28A0092B-C50C-407E-A947-70E740481C1C}">
                           <a14:useLocalDpi xmlns:a14="http://schemas.microsoft.com/office/drawing/2010/main" val="0"/>
@@ -179,8 +179,33 @@
           <w:sz w:val="52"/>
           <w:szCs w:val="96"/>
         </w:rPr>
-        <w:t>.NET Crypto API Overview</w:t>
-      </w:r>
+        <w:t xml:space="preserve">.NET </w:t>
+      </w:r>
+      <w:proofErr w:type="spellStart"/>
+      <w:r>
+        <w:rPr>
+          <w:sz w:val="52"/>
+          <w:szCs w:val="96"/>
+        </w:rPr>
+        <w:t>Crypto</w:t>
+      </w:r>
+      <w:proofErr w:type="spellEnd"/>
+      <w:r>
+        <w:rPr>
+          <w:sz w:val="52"/>
+          <w:szCs w:val="96"/>
+        </w:rPr>
+        <w:t xml:space="preserve"> API </w:t>
+      </w:r>
+      <w:proofErr w:type="spellStart"/>
+      <w:r>
+        <w:rPr>
+          <w:sz w:val="52"/>
+          <w:szCs w:val="96"/>
+        </w:rPr>
+        <w:t>Overview</w:t>
+      </w:r>
+      <w:proofErr w:type="spellEnd"/>
     </w:p>
     <w:p>
       <w:pPr>
@@ -267,8 +292,17 @@
                 <w:sz w:val="22"/>
                 <w:szCs w:val="22"/>
               </w:rPr>
-              <w:t>Martin Haslehner</w:t>
+              <w:t xml:space="preserve">Martin </w:t>
             </w:r>
+            <w:proofErr w:type="spellStart"/>
+            <w:r>
+              <w:rPr>
+                <w:sz w:val="22"/>
+                <w:szCs w:val="22"/>
+              </w:rPr>
+              <w:t>Haslehner</w:t>
+            </w:r>
+            <w:proofErr w:type="spellEnd"/>
           </w:p>
           <w:p>
             <w:pPr>
@@ -509,8 +543,17 @@
                 <w:sz w:val="22"/>
                 <w:szCs w:val="22"/>
               </w:rPr>
-              <w:t>Dietrich Birngruber</w:t>
+              <w:t xml:space="preserve">Dietrich </w:t>
             </w:r>
+            <w:proofErr w:type="spellStart"/>
+            <w:r>
+              <w:rPr>
+                <w:sz w:val="22"/>
+                <w:szCs w:val="22"/>
+              </w:rPr>
+              <w:t>Birngruber</w:t>
+            </w:r>
+            <w:proofErr w:type="spellEnd"/>
           </w:p>
         </w:tc>
       </w:tr>
@@ -551,11 +594,9 @@
         <w:t>Inhaltsverzeichnis</w:t>
       </w:r>
     </w:p>
-    <w:bookmarkStart w:id="0" w:name="_GoBack"/>
-    <w:bookmarkEnd w:id="0"/>
     <w:p>
       <w:pPr>
-        <w:pStyle w:val="TOC1"/>
+        <w:pStyle w:val="Verzeichnis1"/>
         <w:tabs>
           <w:tab w:val="right" w:leader="dot" w:pos="8494"/>
         </w:tabs>
@@ -593,7 +634,7 @@
       <w:hyperlink w:anchor="_Toc441697772" w:history="1">
         <w:r>
           <w:rPr>
-            <w:rStyle w:val="Hyperlink"/>
+            <w:rStyle w:val="Link"/>
             <w:noProof/>
           </w:rPr>
           <w:t>1</w:t>
@@ -612,7 +653,7 @@
         </w:r>
         <w:r>
           <w:rPr>
-            <w:rStyle w:val="Hyperlink"/>
+            <w:rStyle w:val="Link"/>
             <w:noProof/>
           </w:rPr>
           <w:t>Was wurde gemacht?</w:t>
@@ -669,7 +710,7 @@
     </w:p>
     <w:p>
       <w:pPr>
-        <w:pStyle w:val="TOC1"/>
+        <w:pStyle w:val="Verzeichnis1"/>
         <w:tabs>
           <w:tab w:val="right" w:leader="dot" w:pos="8494"/>
         </w:tabs>
@@ -686,7 +727,7 @@
       <w:hyperlink w:anchor="_Toc441697773" w:history="1">
         <w:r>
           <w:rPr>
-            <w:rStyle w:val="Hyperlink"/>
+            <w:rStyle w:val="Link"/>
             <w:noProof/>
           </w:rPr>
           <w:t>2</w:t>
@@ -705,7 +746,7 @@
         </w:r>
         <w:r>
           <w:rPr>
-            <w:rStyle w:val="Hyperlink"/>
+            <w:rStyle w:val="Link"/>
             <w:noProof/>
           </w:rPr>
           <w:t>Lizenz-Server</w:t>
@@ -801,31 +842,85 @@
     </w:p>
     <w:p>
       <w:pPr>
-        <w:pStyle w:val="Heading1"/>
-      </w:pPr>
-      <w:bookmarkStart w:id="1" w:name="_Toc441697772"/>
+        <w:pStyle w:val="berschrift1"/>
+      </w:pPr>
+      <w:bookmarkStart w:id="0" w:name="_Toc441697772"/>
       <w:r>
         <w:lastRenderedPageBreak/>
         <w:t>Was wurde gemacht?</w:t>
       </w:r>
-      <w:bookmarkEnd w:id="1"/>
+      <w:bookmarkEnd w:id="0"/>
     </w:p>
     <w:p>
       <w:r>
-        <w:t xml:space="preserve">Im Rahmen dieser Projektarbeit wurde die .NET Crypto API und den damit verbundenen Komponenten studiert. Es gibt in diesem Bereich zwei sehr ähnliche APIs. Eine davon ist die seit Windows NT 4.0 verfügbare Crypto API, kurz CAPI. Seit Windows Vista existiert aber mit der Cryptography </w:t>
-      </w:r>
-      <w:r>
-        <w:t>API: Next Generation, kurz CNG, bereits ein Nachfolger. Obwohl noch beide Varianten verwendbar sind, wurde in dieser Projektarbeit hauptsächlich mit der neuen Variante gearbeitet.</w:t>
+        <w:t xml:space="preserve">Im Rahmen dieser Projektarbeit wurde die .NET </w:t>
+      </w:r>
+      <w:proofErr w:type="spellStart"/>
+      <w:r>
+        <w:t>Crypto</w:t>
+      </w:r>
+      <w:proofErr w:type="spellEnd"/>
+      <w:r>
+        <w:t xml:space="preserve"> API und den damit ve</w:t>
+      </w:r>
+      <w:r>
+        <w:t>r</w:t>
+      </w:r>
+      <w:r>
+        <w:t xml:space="preserve">bundenen Komponenten studiert. Es gibt in diesem Bereich zwei sehr ähnliche APIs. Eine davon ist die seit Windows NT 4.0 verfügbare </w:t>
+      </w:r>
+      <w:proofErr w:type="spellStart"/>
+      <w:r>
+        <w:t>Crypto</w:t>
+      </w:r>
+      <w:proofErr w:type="spellEnd"/>
+      <w:r>
+        <w:t xml:space="preserve"> API, kurz CAPI. Seit Windows Vista existiert aber mit der </w:t>
+      </w:r>
+      <w:proofErr w:type="spellStart"/>
+      <w:r>
+        <w:t>Cryptography</w:t>
+      </w:r>
+      <w:proofErr w:type="spellEnd"/>
+      <w:r>
+        <w:t xml:space="preserve"> </w:t>
+      </w:r>
+      <w:r>
+        <w:t>API: Next Gen</w:t>
+      </w:r>
+      <w:r>
+        <w:t>e</w:t>
+      </w:r>
+      <w:r>
+        <w:t>ration, kurz CNG, bereits ein Nachfolger. Obwohl noch beide Varianten ve</w:t>
+      </w:r>
+      <w:r>
+        <w:t>r</w:t>
+      </w:r>
+      <w:r>
+        <w:t>wendbar sind, wurde in dieser Projektarbeit hauptsächlich mit der neuen Var</w:t>
+      </w:r>
+      <w:r>
+        <w:t>i</w:t>
+      </w:r>
+      <w:r>
+        <w:t>ante gearbeitet.</w:t>
       </w:r>
     </w:p>
     <w:p>
       <w:r>
-        <w:t>Praktisches Wissen im Umgang mit der CNG wurde in Form von Code-Beispielen angeeignet. Diese Code-Beispiele umfassen verschiedenste Problemlösungen im Bereich der Kryptographie:</w:t>
+        <w:t>Praktisches Wissen im Umgang mit der CNG wurde in Form von Code-Beispielen angeeignet. Diese Code-Beispiele umfassen verschiedenste Pro</w:t>
+      </w:r>
+      <w:r>
+        <w:t>b</w:t>
+      </w:r>
+      <w:r>
+        <w:t>lemlösungen im Bereich der Kryptographie:</w:t>
       </w:r>
     </w:p>
     <w:p>
       <w:pPr>
-        <w:pStyle w:val="ListParagraph"/>
+        <w:pStyle w:val="Listenabsatz"/>
         <w:numPr>
           <w:ilvl w:val="0"/>
           <w:numId w:val="27"/>
@@ -834,12 +929,20 @@
         <w:ind w:left="714" w:hanging="357"/>
       </w:pPr>
       <w:r>
-        <w:t>Symmetrische Verschlüsselung: Advanced Encryption Standard (AES)</w:t>
+        <w:t xml:space="preserve">Symmetrische Verschlüsselung: </w:t>
+      </w:r>
+      <w:proofErr w:type="spellStart"/>
+      <w:r>
+        <w:t>Advanced</w:t>
+      </w:r>
+      <w:proofErr w:type="spellEnd"/>
+      <w:r>
+        <w:t xml:space="preserve"> Encryption Standard (AES)</w:t>
       </w:r>
     </w:p>
     <w:p>
       <w:pPr>
-        <w:pStyle w:val="ListParagraph"/>
+        <w:pStyle w:val="Listenabsatz"/>
         <w:numPr>
           <w:ilvl w:val="0"/>
           <w:numId w:val="27"/>
@@ -848,12 +951,36 @@
         <w:ind w:left="714" w:hanging="357"/>
       </w:pPr>
       <w:r>
-        <w:t>Asymmetrische Verschlüsselung: Rivest Shamir Adelman (RSA)</w:t>
+        <w:t xml:space="preserve">Asymmetrische Verschlüsselung: </w:t>
+      </w:r>
+      <w:proofErr w:type="spellStart"/>
+      <w:r>
+        <w:t>Rivest</w:t>
+      </w:r>
+      <w:proofErr w:type="spellEnd"/>
+      <w:r>
+        <w:t xml:space="preserve"> </w:t>
+      </w:r>
+      <w:proofErr w:type="spellStart"/>
+      <w:r>
+        <w:t>Shamir</w:t>
+      </w:r>
+      <w:proofErr w:type="spellEnd"/>
+      <w:r>
+        <w:t xml:space="preserve"> </w:t>
+      </w:r>
+      <w:proofErr w:type="spellStart"/>
+      <w:r>
+        <w:t>Adelman</w:t>
+      </w:r>
+      <w:proofErr w:type="spellEnd"/>
+      <w:r>
+        <w:t xml:space="preserve"> (RSA)</w:t>
       </w:r>
     </w:p>
     <w:p>
       <w:pPr>
-        <w:pStyle w:val="ListParagraph"/>
+        <w:pStyle w:val="Listenabsatz"/>
         <w:numPr>
           <w:ilvl w:val="0"/>
           <w:numId w:val="27"/>
@@ -867,7 +994,7 @@
     </w:p>
     <w:p>
       <w:pPr>
-        <w:pStyle w:val="ListParagraph"/>
+        <w:pStyle w:val="Listenabsatz"/>
         <w:numPr>
           <w:ilvl w:val="0"/>
           <w:numId w:val="27"/>
@@ -875,13 +1002,18 @@
         <w:spacing w:after="120" w:line="240" w:lineRule="auto"/>
         <w:ind w:left="714" w:hanging="357"/>
       </w:pPr>
-      <w:r>
-        <w:t>Hashing: SHA-2</w:t>
+      <w:proofErr w:type="spellStart"/>
+      <w:r>
+        <w:t>Hashing</w:t>
+      </w:r>
+      <w:proofErr w:type="spellEnd"/>
+      <w:r>
+        <w:t>: SHA-2</w:t>
       </w:r>
     </w:p>
     <w:p>
       <w:pPr>
-        <w:pStyle w:val="ListParagraph"/>
+        <w:pStyle w:val="Listenabsatz"/>
         <w:numPr>
           <w:ilvl w:val="0"/>
           <w:numId w:val="27"/>
@@ -890,24 +1022,68 @@
         <w:ind w:left="714" w:hanging="357"/>
       </w:pPr>
       <w:r>
-        <w:t>Signatur: (Elliptische Kurven) Digitally Signature Algorithm (DSA), RSA</w:t>
+        <w:t xml:space="preserve">Signatur: (Elliptische Kurven) </w:t>
+      </w:r>
+      <w:proofErr w:type="spellStart"/>
+      <w:r>
+        <w:t>Digitally</w:t>
+      </w:r>
+      <w:proofErr w:type="spellEnd"/>
+      <w:r>
+        <w:t xml:space="preserve"> </w:t>
+      </w:r>
+      <w:proofErr w:type="spellStart"/>
+      <w:r>
+        <w:t>Signature</w:t>
+      </w:r>
+      <w:proofErr w:type="spellEnd"/>
+      <w:r>
+        <w:t xml:space="preserve"> </w:t>
+      </w:r>
+      <w:proofErr w:type="spellStart"/>
+      <w:r>
+        <w:t>Algorithm</w:t>
+      </w:r>
+      <w:proofErr w:type="spellEnd"/>
+      <w:r>
+        <w:t xml:space="preserve"> (DSA), RSA</w:t>
       </w:r>
     </w:p>
     <w:p>
       <w:r>
-        <w:t>Die Code-Beispiele sind im beigefügten Projekt als ausführbare F#-Skripte implementiert. D</w:t>
+        <w:t>Die Code-Beispiele sind im beigefügten Projekt als ausführbare F#-Skripte i</w:t>
+      </w:r>
+      <w:r>
+        <w:t>m</w:t>
+      </w:r>
+      <w:r>
+        <w:t>plementiert. D</w:t>
       </w:r>
       <w:r>
         <w:t xml:space="preserve">arüber hinaus wurde mit einem </w:t>
       </w:r>
       <w:r>
-        <w:t xml:space="preserve">Floating-License-Servers </w:t>
-      </w:r>
-      <w:r>
-        <w:t xml:space="preserve">ein </w:t>
-      </w:r>
-      <w:r>
-        <w:t xml:space="preserve">größeres Beispiel </w:t>
+        <w:t>Floating-</w:t>
+      </w:r>
+      <w:proofErr w:type="spellStart"/>
+      <w:r>
+        <w:t>License</w:t>
+      </w:r>
+      <w:proofErr w:type="spellEnd"/>
+      <w:r>
+        <w:t>-Server</w:t>
+      </w:r>
+      <w:r>
+        <w:t xml:space="preserve"> </w:t>
+      </w:r>
+      <w:r>
+        <w:t>ein gr</w:t>
+      </w:r>
+      <w:r>
+        <w:t>ö</w:t>
+      </w:r>
+      <w:r>
+        <w:t xml:space="preserve">ßeres Beispiel </w:t>
       </w:r>
       <w:r>
         <w:t>realisiert.</w:t>
@@ -915,13 +1091,13 @@
     </w:p>
     <w:p>
       <w:pPr>
-        <w:pStyle w:val="Heading1"/>
-      </w:pPr>
-      <w:bookmarkStart w:id="2" w:name="_Toc441697773"/>
+        <w:pStyle w:val="berschrift1"/>
+      </w:pPr>
+      <w:bookmarkStart w:id="1" w:name="_Toc441697773"/>
       <w:r>
         <w:t>Lizenz-Server</w:t>
       </w:r>
-      <w:bookmarkEnd w:id="2"/>
+      <w:bookmarkEnd w:id="1"/>
     </w:p>
     <w:p>
       <w:r>
@@ -934,7 +1110,13 @@
         <w:t xml:space="preserve"> Aufgabenstellung</w:t>
       </w:r>
       <w:r>
-        <w:t xml:space="preserve"> kam ein iteratives Vorgehensmodell zur Anwendung. Ausgangsbasis bildete die einfachste </w:t>
+        <w:t xml:space="preserve"> kam ein iteratives Vorgehensmodell zur Anwe</w:t>
+      </w:r>
+      <w:r>
+        <w:t>n</w:t>
+      </w:r>
+      <w:r>
+        <w:t xml:space="preserve">dung. Ausgangsbasis bildete die einfachste </w:t>
       </w:r>
       <w:r>
         <w:t>mögliche Umsetzung. In jeder</w:t>
@@ -943,7 +1125,13 @@
         <w:t xml:space="preserve"> </w:t>
       </w:r>
       <w:r>
-        <w:t>Iteration</w:t>
+        <w:t>Iter</w:t>
+      </w:r>
+      <w:r>
+        <w:t>a</w:t>
+      </w:r>
+      <w:r>
+        <w:t>tion</w:t>
       </w:r>
       <w:r>
         <w:t xml:space="preserve"> wurde versucht nur eine Bedrohung zu identifizieren und diese umgehend zu beheben.</w:t>
@@ -951,12 +1139,32 @@
     </w:p>
     <w:p>
       <w:r>
-        <w:t>Damit entwickelte sich in mehreren Schritten eine immer robustere und sicherere Lösung. In dieser Aufgabenstellung war hauptsächlich die Verwendung von digitalen Signaturen bzw. Public-Private-Key-Verfahren notwendig.</w:t>
+        <w:t>Damit entwickelte sich in mehreren Schritten eine immer robustere und sicher</w:t>
+      </w:r>
+      <w:r>
+        <w:t>e</w:t>
+      </w:r>
+      <w:r>
+        <w:t>re Lösung. In dieser Aufgabenstellung war hauptsächlich die Verwendung von digitalen Signaturen bzw. Public-Private-Key-Verfahren notwendig.</w:t>
       </w:r>
     </w:p>
     <w:p>
       <w:r>
-        <w:t>Abbildung 1 zeigt die einfachste Implementierung und Abbildung 2 die Implementierung nach der Anwendung mehrerer Mitigations.</w:t>
+        <w:t>Abbildung 1 zeigt die einfachste Implementierung und Abbildung 2 die Impl</w:t>
+      </w:r>
+      <w:r>
+        <w:t>e</w:t>
+      </w:r>
+      <w:r>
+        <w:t xml:space="preserve">mentierung nach der Anwendung mehrerer </w:t>
+      </w:r>
+      <w:proofErr w:type="spellStart"/>
+      <w:r>
+        <w:t>Mitigations</w:t>
+      </w:r>
+      <w:proofErr w:type="spellEnd"/>
+      <w:r>
+        <w:t>.</w:t>
       </w:r>
     </w:p>
     <w:p>
@@ -970,7 +1178,7 @@
         </w:rPr>
         <w:lastRenderedPageBreak/>
         <w:drawing>
-          <wp:inline distT="0" distB="0" distL="0" distR="0" wp14:anchorId="425F9716" wp14:editId="6833F5D1">
+          <wp:inline distT="0" distB="0" distL="0" distR="0" wp14:anchorId="4B4C5EAD" wp14:editId="4BD8DF6D">
             <wp:extent cx="5391150" cy="2186305"/>
             <wp:effectExtent l="0" t="0" r="0" b="4445"/>
             <wp:docPr id="2" name="Picture 2"/>
@@ -987,7 +1195,7 @@
                     </pic:cNvPicPr>
                   </pic:nvPicPr>
                   <pic:blipFill>
-                    <a:blip r:embed="rId9">
+                    <a:blip r:embed="rId10">
                       <a:extLst>
                         <a:ext uri="{28A0092B-C50C-407E-A947-70E740481C1C}">
                           <a14:useLocalDpi xmlns:a14="http://schemas.microsoft.com/office/drawing/2010/main" val="0"/>
@@ -1021,19 +1229,32 @@
     </w:p>
     <w:p>
       <w:pPr>
-        <w:pStyle w:val="Caption"/>
+        <w:pStyle w:val="Beschriftung"/>
       </w:pPr>
       <w:r>
         <w:t xml:space="preserve">Abbildung </w:t>
       </w:r>
-      <w:fldSimple w:instr=" SEQ Abbildung \* ARABIC ">
-        <w:r>
-          <w:rPr>
-            <w:noProof/>
-          </w:rPr>
-          <w:t>1</w:t>
-        </w:r>
-      </w:fldSimple>
+      <w:r>
+        <w:fldChar w:fldCharType="begin"/>
+      </w:r>
+      <w:r>
+        <w:instrText xml:space="preserve"> SEQ Abbildung \* ARABIC </w:instrText>
+      </w:r>
+      <w:r>
+        <w:fldChar w:fldCharType="separate"/>
+      </w:r>
+      <w:r>
+        <w:rPr>
+          <w:noProof/>
+        </w:rPr>
+        <w:t>1</w:t>
+      </w:r>
+      <w:r>
+        <w:rPr>
+          <w:noProof/>
+        </w:rPr>
+        <w:fldChar w:fldCharType="end"/>
+      </w:r>
       <w:r>
         <w:t>: Erste (unsichere) Implementierung</w:t>
       </w:r>
@@ -1049,7 +1270,7 @@
           <w:lang w:eastAsia="de-DE"/>
         </w:rPr>
         <w:drawing>
-          <wp:inline distT="0" distB="0" distL="0" distR="0" wp14:anchorId="5947D721" wp14:editId="3414EB06">
+          <wp:inline distT="0" distB="0" distL="0" distR="0" wp14:anchorId="5A002480" wp14:editId="52851C6A">
             <wp:extent cx="5391150" cy="2176780"/>
             <wp:effectExtent l="0" t="0" r="0" b="0"/>
             <wp:docPr id="3" name="Picture 3"/>
@@ -1066,7 +1287,7 @@
                     </pic:cNvPicPr>
                   </pic:nvPicPr>
                   <pic:blipFill>
-                    <a:blip r:embed="rId10">
+                    <a:blip r:embed="rId11">
                       <a:extLst>
                         <a:ext uri="{28A0092B-C50C-407E-A947-70E740481C1C}">
                           <a14:useLocalDpi xmlns:a14="http://schemas.microsoft.com/office/drawing/2010/main" val="0"/>
@@ -1100,19 +1321,32 @@
     </w:p>
     <w:p>
       <w:pPr>
-        <w:pStyle w:val="Caption"/>
+        <w:pStyle w:val="Beschriftung"/>
       </w:pPr>
       <w:r>
         <w:t xml:space="preserve">Abbildung </w:t>
       </w:r>
-      <w:fldSimple w:instr=" SEQ Abbildung \* ARABIC ">
-        <w:r>
-          <w:rPr>
-            <w:noProof/>
-          </w:rPr>
-          <w:t>2</w:t>
-        </w:r>
-      </w:fldSimple>
+      <w:r>
+        <w:fldChar w:fldCharType="begin"/>
+      </w:r>
+      <w:r>
+        <w:instrText xml:space="preserve"> SEQ Abbildung \* ARABIC </w:instrText>
+      </w:r>
+      <w:r>
+        <w:fldChar w:fldCharType="separate"/>
+      </w:r>
+      <w:r>
+        <w:rPr>
+          <w:noProof/>
+        </w:rPr>
+        <w:t>2</w:t>
+      </w:r>
+      <w:r>
+        <w:rPr>
+          <w:noProof/>
+        </w:rPr>
+        <w:fldChar w:fldCharType="end"/>
+      </w:r>
       <w:r>
         <w:t>: Implementierung im Endausbau</w:t>
       </w:r>
@@ -1124,7 +1358,7 @@
     </w:p>
     <w:p>
       <w:pPr>
-        <w:pStyle w:val="ListParagraph"/>
+        <w:pStyle w:val="Listenabsatz"/>
         <w:numPr>
           <w:ilvl w:val="0"/>
           <w:numId w:val="28"/>
@@ -1135,10 +1369,13 @@
       <w:r>
         <w:t>Der Lizenz-Server generiert ein Schlüssel-Paar, sodass der private Schlüssel im CNG Schlüsselspeicher liegt und nicht exportierbar ist</w:t>
       </w:r>
+      <w:r>
+        <w:t>.</w:t>
+      </w:r>
     </w:p>
     <w:p>
       <w:pPr>
-        <w:pStyle w:val="ListParagraph"/>
+        <w:pStyle w:val="Listenabsatz"/>
         <w:numPr>
           <w:ilvl w:val="0"/>
           <w:numId w:val="28"/>
@@ -1149,10 +1386,13 @@
       <w:r>
         <w:t>Beim Kauf von Lizenzen muss der Kunde den Lizenzserver installieren und den generierten öffentlichen Schlüssel dem Hersteller mitteilen</w:t>
       </w:r>
+      <w:r>
+        <w:t>.</w:t>
+      </w:r>
     </w:p>
     <w:p>
       <w:pPr>
-        <w:pStyle w:val="ListParagraph"/>
+        <w:pStyle w:val="Listenabsatz"/>
         <w:numPr>
           <w:ilvl w:val="0"/>
           <w:numId w:val="28"/>
@@ -1161,7 +1401,19 @@
         <w:ind w:left="714" w:hanging="357"/>
       </w:pPr>
       <w:r>
-        <w:t>Der Hersteller generiert für jede Lizenz eine zufällige (sichere) Zufallszahl, ergänzt diese um den öffentlichen Schlüssel des Servers und signiert das mit seinem privaten Firmenschlüssel. Dieser Schlüssel verlässt den Hersteller nie.</w:t>
+        <w:t>Der Hersteller generiert für jede Lizenz eine zufällige (sichere) Zufall</w:t>
+      </w:r>
+      <w:r>
+        <w:t>s</w:t>
+      </w:r>
+      <w:r>
+        <w:t>zahl, ergänzt diese um den öffentlichen Schlüssel des Servers und si</w:t>
+      </w:r>
+      <w:r>
+        <w:t>g</w:t>
+      </w:r>
+      <w:r>
+        <w:t>niert das mit seinem privaten Firmenschlüssel. Dieser Schlüssel verlässt den Hersteller nie.</w:t>
       </w:r>
       <w:r>
         <w:t xml:space="preserve"> Die generierten Lizenzen werden in Form einer Datei dem Server bereitgestellt.</w:t>
@@ -1169,7 +1421,7 @@
     </w:p>
     <w:p>
       <w:pPr>
-        <w:pStyle w:val="ListParagraph"/>
+        <w:pStyle w:val="Listenabsatz"/>
         <w:numPr>
           <w:ilvl w:val="0"/>
           <w:numId w:val="28"/>
@@ -1181,12 +1433,26 @@
         <w:t xml:space="preserve">Der Server </w:t>
       </w:r>
       <w:r>
-        <w:t>liest die Lizenzdatei und stellt einen Web-Service zur Verfügung, mit dem Klienten Lizenzen anfordern und freigeben können.</w:t>
+        <w:t>liest die Lizenzdatei und stellt einen Web-Service zur Verf</w:t>
+      </w:r>
+      <w:r>
+        <w:t>ü</w:t>
+      </w:r>
+      <w:r>
+        <w:t>gung</w:t>
+      </w:r>
+      <w:proofErr w:type="gramStart"/>
+      <w:r>
+        <w:t>, mit</w:t>
+      </w:r>
+      <w:proofErr w:type="gramEnd"/>
+      <w:r>
+        <w:t xml:space="preserve"> dem Klienten Lizenzen anfordern und freigeben können.</w:t>
       </w:r>
     </w:p>
     <w:p>
       <w:pPr>
-        <w:pStyle w:val="ListParagraph"/>
+        <w:pStyle w:val="Listenabsatz"/>
         <w:numPr>
           <w:ilvl w:val="0"/>
           <w:numId w:val="28"/>
@@ -1200,7 +1466,7 @@
     </w:p>
     <w:p>
       <w:pPr>
-        <w:pStyle w:val="ListParagraph"/>
+        <w:pStyle w:val="Listenabsatz"/>
         <w:numPr>
           <w:ilvl w:val="0"/>
           <w:numId w:val="28"/>
@@ -1208,33 +1474,116 @@
       </w:pPr>
       <w:r>
         <w:lastRenderedPageBreak/>
-        <w:t>Der Klient fordert eine Lizenz an. Ist keine Lizenz verfügbar, gibt der Server den HTTP-Status-Code 403 zurück. Andernfalls das von ihm signierte Lizenz. Damit eine Lizenz vom Client akzeptiert wird, prüft dieser ob die Signatur des Servers, mit dem öffentlichen Schlüssel der in der Lizenz enthalten ist, übereinstimmt. Anschließend überprüft er ob der öffentliche Schlüssel des Herstellers mit der Signatur der Lizenz übereinstimmt. Damit ist sichergestellt, dass nur der Hersteller Lizenzen ausstellen kann und diese nur von genau einem Server gültig sind.</w:t>
+        <w:t xml:space="preserve">Der </w:t>
+      </w:r>
+      <w:r>
+        <w:t>C</w:t>
+      </w:r>
+      <w:bookmarkStart w:id="2" w:name="_GoBack"/>
+      <w:bookmarkEnd w:id="2"/>
+      <w:r>
+        <w:t>lient fordert eine Lizenz an. Ist keine Lizenz verfügbar, gibt der Server den HTTP-Status-Code 403 zurück. Andernfalls das von ihm si</w:t>
+      </w:r>
+      <w:r>
+        <w:t>g</w:t>
+      </w:r>
+      <w:r>
+        <w:t>nierte Lizenz. Damit eine Lizenz vom Client akzeptiert wird</w:t>
+      </w:r>
+      <w:proofErr w:type="gramStart"/>
+      <w:r>
+        <w:t>, prüft</w:t>
+      </w:r>
+      <w:proofErr w:type="gramEnd"/>
+      <w:r>
+        <w:t xml:space="preserve"> dieser ob die Signatur des Servers, mit dem öffentlichen Schlüssel der in der Lizenz enthalten ist, übereinstimmt. Anschließend überprüft er ob der ö</w:t>
+      </w:r>
+      <w:r>
+        <w:t>f</w:t>
+      </w:r>
+      <w:r>
+        <w:t>fentliche Schlüssel des Herstellers mit der Signatur der Lizenz überei</w:t>
+      </w:r>
+      <w:r>
+        <w:t>n</w:t>
+      </w:r>
+      <w:r>
+        <w:t>stimmt. Damit ist sichergestellt, dass nur der Hersteller Lizenzen ausste</w:t>
+      </w:r>
+      <w:r>
+        <w:t>l</w:t>
+      </w:r>
+      <w:r>
+        <w:t>len kann und diese nur von genau einem Server gültig sind.</w:t>
       </w:r>
     </w:p>
     <w:p>
       <w:r>
-        <w:t>Eine wichtige Erkenntnis von diesem Fallbeispiel und der einhergehenden Threat-Ana</w:t>
+        <w:t xml:space="preserve">Eine wichtige Erkenntnis von diesem Fallbeispiel und der einhergehenden </w:t>
+      </w:r>
+      <w:proofErr w:type="spellStart"/>
+      <w:r>
+        <w:t>Threat</w:t>
+      </w:r>
+      <w:proofErr w:type="spellEnd"/>
+      <w:r>
+        <w:t>-Ana</w:t>
       </w:r>
       <w:r>
         <w:t>l</w:t>
       </w:r>
       <w:r>
-        <w:t>yse ist: Wenn der Kunde die ausführbaren Dateien und Bibliotheken auf seinem System hat, kann er diese dekompilieren, egal ob managed oder unman</w:t>
+        <w:t xml:space="preserve">yse ist: Wenn der Kunde die ausführbaren Dateien und Bibliotheken auf seinem System hat, kann er diese </w:t>
+      </w:r>
+      <w:proofErr w:type="spellStart"/>
+      <w:r>
+        <w:t>dekompilieren</w:t>
+      </w:r>
+      <w:proofErr w:type="spellEnd"/>
+      <w:r>
+        <w:t xml:space="preserve">, egal ob </w:t>
+      </w:r>
+      <w:proofErr w:type="spellStart"/>
+      <w:r>
+        <w:t>managed</w:t>
+      </w:r>
+      <w:proofErr w:type="spellEnd"/>
+      <w:r>
+        <w:t xml:space="preserve"> oder </w:t>
+      </w:r>
+      <w:proofErr w:type="spellStart"/>
+      <w:r>
+        <w:t>unman</w:t>
       </w:r>
       <w:r>
         <w:t>a</w:t>
       </w:r>
       <w:r>
-        <w:t xml:space="preserve">ged Code. Sobald er sie </w:t>
-      </w:r>
+        <w:t>ged</w:t>
+      </w:r>
+      <w:proofErr w:type="spellEnd"/>
+      <w:r>
+        <w:t xml:space="preserve"> Code. Sobald er sie </w:t>
+      </w:r>
+      <w:proofErr w:type="spellStart"/>
       <w:r>
         <w:t>de</w:t>
       </w:r>
       <w:r>
-        <w:t xml:space="preserve">kompiliert hat, kann er alle </w:t>
-      </w:r>
-      <w:r>
-        <w:t>Sicherheitsmaßnahmen</w:t>
+        <w:t>kompiliert</w:t>
+      </w:r>
+      <w:proofErr w:type="spellEnd"/>
+      <w:r>
+        <w:t xml:space="preserve"> hat, kann er alle </w:t>
+      </w:r>
+      <w:r>
+        <w:t>Sicherheitsma</w:t>
+      </w:r>
+      <w:r>
+        <w:t>ß</w:t>
+      </w:r>
+      <w:r>
+        <w:t>nahmen</w:t>
       </w:r>
       <w:r>
         <w:t xml:space="preserve"> umgehen. Dafür gibt es viele </w:t>
@@ -1247,7 +1596,7 @@
       </w:r>
     </w:p>
     <w:sectPr>
-      <w:footerReference w:type="default" r:id="rId11"/>
+      <w:footerReference w:type="default" r:id="rId12"/>
       <w:pgSz w:w="11906" w:h="16838"/>
       <w:pgMar w:top="1418" w:right="1701" w:bottom="1418" w:left="1701" w:header="709" w:footer="1191" w:gutter="0"/>
       <w:pgNumType w:start="1"/>
@@ -1259,7 +1608,7 @@
 </file>
 
 <file path=word/endnotes.xml><?xml version="1.0" encoding="utf-8"?>
-<w:endnotes xmlns:wpc="http://schemas.microsoft.com/office/word/2010/wordprocessingCanvas" xmlns:cx="http://schemas.microsoft.com/office/drawing/2014/chartex" xmlns:cx1="http://schemas.microsoft.com/office/drawing/2015/9/8/chartex" xmlns:mc="http://schemas.openxmlformats.org/markup-compatibility/2006" xmlns:o="urn:schemas-microsoft-com:office:office" xmlns:r="http://schemas.openxmlformats.org/officeDocument/2006/relationships" xmlns:m="http://schemas.openxmlformats.org/officeDocument/2006/math" xmlns:v="urn:schemas-microsoft-com:vml" xmlns:wp14="http://schemas.microsoft.com/office/word/2010/wordprocessingDrawing" xmlns:wp="http://schemas.openxmlformats.org/drawingml/2006/wordprocessingDrawing" xmlns:w10="urn:schemas-microsoft-com:office:word" xmlns:w="http://schemas.openxmlformats.org/wordprocessingml/2006/main" xmlns:w14="http://schemas.microsoft.com/office/word/2010/wordml" xmlns:w15="http://schemas.microsoft.com/office/word/2012/wordml" xmlns:w16se="http://schemas.microsoft.com/office/word/2015/wordml/symex" xmlns:wpg="http://schemas.microsoft.com/office/word/2010/wordprocessingGroup" xmlns:wpi="http://schemas.microsoft.com/office/word/2010/wordprocessingInk" xmlns:wne="http://schemas.microsoft.com/office/word/2006/wordml" xmlns:wps="http://schemas.microsoft.com/office/word/2010/wordprocessingShape" mc:Ignorable="w14 w15 w16se wp14">
+<w:endnotes xmlns:wpc="http://schemas.microsoft.com/office/word/2010/wordprocessingCanvas" xmlns:mo="http://schemas.microsoft.com/office/mac/office/2008/main" xmlns:mc="http://schemas.openxmlformats.org/markup-compatibility/2006" xmlns:mv="urn:schemas-microsoft-com:mac:vml" xmlns:o="urn:schemas-microsoft-com:office:office" xmlns:r="http://schemas.openxmlformats.org/officeDocument/2006/relationships" xmlns:m="http://schemas.openxmlformats.org/officeDocument/2006/math" xmlns:v="urn:schemas-microsoft-com:vml" xmlns:wp14="http://schemas.microsoft.com/office/word/2010/wordprocessingDrawing" xmlns:wp="http://schemas.openxmlformats.org/drawingml/2006/wordprocessingDrawing" xmlns:w10="urn:schemas-microsoft-com:office:word" xmlns:w="http://schemas.openxmlformats.org/wordprocessingml/2006/main" xmlns:w14="http://schemas.microsoft.com/office/word/2010/wordml" xmlns:wpg="http://schemas.microsoft.com/office/word/2010/wordprocessingGroup" xmlns:wpi="http://schemas.microsoft.com/office/word/2010/wordprocessingInk" xmlns:wne="http://schemas.microsoft.com/office/word/2006/wordml" xmlns:wps="http://schemas.microsoft.com/office/word/2010/wordprocessingShape" mc:Ignorable="w14 wp14">
   <w:endnote w:type="separator" w:id="-1">
     <w:p>
       <w:pPr>
@@ -1284,10 +1633,10 @@
 </file>
 
 <file path=word/footer1.xml><?xml version="1.0" encoding="utf-8"?>
-<w:ftr xmlns:wpc="http://schemas.microsoft.com/office/word/2010/wordprocessingCanvas" xmlns:cx="http://schemas.microsoft.com/office/drawing/2014/chartex" xmlns:cx1="http://schemas.microsoft.com/office/drawing/2015/9/8/chartex" xmlns:mc="http://schemas.openxmlformats.org/markup-compatibility/2006" xmlns:o="urn:schemas-microsoft-com:office:office" xmlns:r="http://schemas.openxmlformats.org/officeDocument/2006/relationships" xmlns:m="http://schemas.openxmlformats.org/officeDocument/2006/math" xmlns:v="urn:schemas-microsoft-com:vml" xmlns:wp14="http://schemas.microsoft.com/office/word/2010/wordprocessingDrawing" xmlns:wp="http://schemas.openxmlformats.org/drawingml/2006/wordprocessingDrawing" xmlns:w10="urn:schemas-microsoft-com:office:word" xmlns:w="http://schemas.openxmlformats.org/wordprocessingml/2006/main" xmlns:w14="http://schemas.microsoft.com/office/word/2010/wordml" xmlns:w15="http://schemas.microsoft.com/office/word/2012/wordml" xmlns:w16se="http://schemas.microsoft.com/office/word/2015/wordml/symex" xmlns:wpg="http://schemas.microsoft.com/office/word/2010/wordprocessingGroup" xmlns:wpi="http://schemas.microsoft.com/office/word/2010/wordprocessingInk" xmlns:wne="http://schemas.microsoft.com/office/word/2006/wordml" xmlns:wps="http://schemas.microsoft.com/office/word/2010/wordprocessingShape" mc:Ignorable="w14 w15 w16se wp14">
+<w:ftr xmlns:wpc="http://schemas.microsoft.com/office/word/2010/wordprocessingCanvas" xmlns:mo="http://schemas.microsoft.com/office/mac/office/2008/main" xmlns:mc="http://schemas.openxmlformats.org/markup-compatibility/2006" xmlns:mv="urn:schemas-microsoft-com:mac:vml" xmlns:o="urn:schemas-microsoft-com:office:office" xmlns:r="http://schemas.openxmlformats.org/officeDocument/2006/relationships" xmlns:m="http://schemas.openxmlformats.org/officeDocument/2006/math" xmlns:v="urn:schemas-microsoft-com:vml" xmlns:wp14="http://schemas.microsoft.com/office/word/2010/wordprocessingDrawing" xmlns:wp="http://schemas.openxmlformats.org/drawingml/2006/wordprocessingDrawing" xmlns:w10="urn:schemas-microsoft-com:office:word" xmlns:w="http://schemas.openxmlformats.org/wordprocessingml/2006/main" xmlns:w14="http://schemas.microsoft.com/office/word/2010/wordml" xmlns:wpg="http://schemas.microsoft.com/office/word/2010/wordprocessingGroup" xmlns:wpi="http://schemas.microsoft.com/office/word/2010/wordprocessingInk" xmlns:wne="http://schemas.microsoft.com/office/word/2006/wordml" xmlns:wps="http://schemas.microsoft.com/office/word/2010/wordprocessingShape" mc:Ignorable="w14 wp14">
   <w:p>
     <w:pPr>
-      <w:pStyle w:val="Footer"/>
+      <w:pStyle w:val="Fuzeile"/>
       <w:pBdr>
         <w:top w:val="single" w:sz="4" w:space="1" w:color="auto"/>
       </w:pBdr>
@@ -1311,12 +1660,14 @@
       </w:rPr>
       <w:tab/>
     </w:r>
+    <w:proofErr w:type="spellStart"/>
     <w:r>
       <w:rPr>
         <w:sz w:val="18"/>
       </w:rPr>
       <w:t>Haslehner</w:t>
     </w:r>
+    <w:proofErr w:type="spellEnd"/>
     <w:r>
       <w:rPr>
         <w:sz w:val="18"/>
@@ -1349,36 +1700,36 @@
     </w:r>
     <w:r>
       <w:rPr>
-        <w:rStyle w:val="PageNumber"/>
+        <w:rStyle w:val="Seitenzahl"/>
         <w:sz w:val="18"/>
       </w:rPr>
       <w:fldChar w:fldCharType="begin"/>
     </w:r>
     <w:r>
       <w:rPr>
-        <w:rStyle w:val="PageNumber"/>
+        <w:rStyle w:val="Seitenzahl"/>
         <w:sz w:val="18"/>
       </w:rPr>
       <w:instrText xml:space="preserve"> PAGE </w:instrText>
     </w:r>
     <w:r>
       <w:rPr>
-        <w:rStyle w:val="PageNumber"/>
+        <w:rStyle w:val="Seitenzahl"/>
         <w:sz w:val="18"/>
       </w:rPr>
       <w:fldChar w:fldCharType="separate"/>
     </w:r>
     <w:r>
       <w:rPr>
-        <w:rStyle w:val="PageNumber"/>
+        <w:rStyle w:val="Seitenzahl"/>
         <w:noProof/>
         <w:sz w:val="18"/>
       </w:rPr>
-      <w:t>3</w:t>
+      <w:t>1</w:t>
     </w:r>
     <w:r>
       <w:rPr>
-        <w:rStyle w:val="PageNumber"/>
+        <w:rStyle w:val="Seitenzahl"/>
         <w:sz w:val="18"/>
       </w:rPr>
       <w:fldChar w:fldCharType="end"/>
@@ -1388,7 +1739,7 @@
 </file>
 
 <file path=word/footnotes.xml><?xml version="1.0" encoding="utf-8"?>
-<w:footnotes xmlns:wpc="http://schemas.microsoft.com/office/word/2010/wordprocessingCanvas" xmlns:cx="http://schemas.microsoft.com/office/drawing/2014/chartex" xmlns:cx1="http://schemas.microsoft.com/office/drawing/2015/9/8/chartex" xmlns:mc="http://schemas.openxmlformats.org/markup-compatibility/2006" xmlns:o="urn:schemas-microsoft-com:office:office" xmlns:r="http://schemas.openxmlformats.org/officeDocument/2006/relationships" xmlns:m="http://schemas.openxmlformats.org/officeDocument/2006/math" xmlns:v="urn:schemas-microsoft-com:vml" xmlns:wp14="http://schemas.microsoft.com/office/word/2010/wordprocessingDrawing" xmlns:wp="http://schemas.openxmlformats.org/drawingml/2006/wordprocessingDrawing" xmlns:w10="urn:schemas-microsoft-com:office:word" xmlns:w="http://schemas.openxmlformats.org/wordprocessingml/2006/main" xmlns:w14="http://schemas.microsoft.com/office/word/2010/wordml" xmlns:w15="http://schemas.microsoft.com/office/word/2012/wordml" xmlns:w16se="http://schemas.microsoft.com/office/word/2015/wordml/symex" xmlns:wpg="http://schemas.microsoft.com/office/word/2010/wordprocessingGroup" xmlns:wpi="http://schemas.microsoft.com/office/word/2010/wordprocessingInk" xmlns:wne="http://schemas.microsoft.com/office/word/2006/wordml" xmlns:wps="http://schemas.microsoft.com/office/word/2010/wordprocessingShape" mc:Ignorable="w14 w15 w16se wp14">
+<w:footnotes xmlns:wpc="http://schemas.microsoft.com/office/word/2010/wordprocessingCanvas" xmlns:mo="http://schemas.microsoft.com/office/mac/office/2008/main" xmlns:mc="http://schemas.openxmlformats.org/markup-compatibility/2006" xmlns:mv="urn:schemas-microsoft-com:mac:vml" xmlns:o="urn:schemas-microsoft-com:office:office" xmlns:r="http://schemas.openxmlformats.org/officeDocument/2006/relationships" xmlns:m="http://schemas.openxmlformats.org/officeDocument/2006/math" xmlns:v="urn:schemas-microsoft-com:vml" xmlns:wp14="http://schemas.microsoft.com/office/word/2010/wordprocessingDrawing" xmlns:wp="http://schemas.openxmlformats.org/drawingml/2006/wordprocessingDrawing" xmlns:w10="urn:schemas-microsoft-com:office:word" xmlns:w="http://schemas.openxmlformats.org/wordprocessingml/2006/main" xmlns:w14="http://schemas.microsoft.com/office/word/2010/wordml" xmlns:wpg="http://schemas.microsoft.com/office/word/2010/wordprocessingGroup" xmlns:wpi="http://schemas.microsoft.com/office/word/2010/wordprocessingInk" xmlns:wne="http://schemas.microsoft.com/office/word/2006/wordml" xmlns:wps="http://schemas.microsoft.com/office/word/2010/wordprocessingShape" mc:Ignorable="w14 wp14">
   <w:footnote w:type="separator" w:id="-1">
     <w:p>
       <w:pPr>
@@ -1413,8 +1764,8 @@
 </file>
 
 <file path=word/numbering.xml><?xml version="1.0" encoding="utf-8"?>
-<w:numbering xmlns:wpc="http://schemas.microsoft.com/office/word/2010/wordprocessingCanvas" xmlns:cx="http://schemas.microsoft.com/office/drawing/2014/chartex" xmlns:cx1="http://schemas.microsoft.com/office/drawing/2015/9/8/chartex" xmlns:mc="http://schemas.openxmlformats.org/markup-compatibility/2006" xmlns:o="urn:schemas-microsoft-com:office:office" xmlns:r="http://schemas.openxmlformats.org/officeDocument/2006/relationships" xmlns:m="http://schemas.openxmlformats.org/officeDocument/2006/math" xmlns:v="urn:schemas-microsoft-com:vml" xmlns:wp14="http://schemas.microsoft.com/office/word/2010/wordprocessingDrawing" xmlns:wp="http://schemas.openxmlformats.org/drawingml/2006/wordprocessingDrawing" xmlns:w10="urn:schemas-microsoft-com:office:word" xmlns:w="http://schemas.openxmlformats.org/wordprocessingml/2006/main" xmlns:w14="http://schemas.microsoft.com/office/word/2010/wordml" xmlns:w15="http://schemas.microsoft.com/office/word/2012/wordml" xmlns:w16se="http://schemas.microsoft.com/office/word/2015/wordml/symex" xmlns:wpg="http://schemas.microsoft.com/office/word/2010/wordprocessingGroup" xmlns:wpi="http://schemas.microsoft.com/office/word/2010/wordprocessingInk" xmlns:wne="http://schemas.microsoft.com/office/word/2006/wordml" xmlns:wps="http://schemas.microsoft.com/office/word/2010/wordprocessingShape" mc:Ignorable="w14 w15 w16se wp14">
-  <w:abstractNum w:abstractNumId="0" w15:restartNumberingAfterBreak="0">
+<w:numbering xmlns:wpc="http://schemas.microsoft.com/office/word/2010/wordprocessingCanvas" xmlns:mo="http://schemas.microsoft.com/office/mac/office/2008/main" xmlns:mc="http://schemas.openxmlformats.org/markup-compatibility/2006" xmlns:mv="urn:schemas-microsoft-com:mac:vml" xmlns:o="urn:schemas-microsoft-com:office:office" xmlns:r="http://schemas.openxmlformats.org/officeDocument/2006/relationships" xmlns:m="http://schemas.openxmlformats.org/officeDocument/2006/math" xmlns:v="urn:schemas-microsoft-com:vml" xmlns:wp14="http://schemas.microsoft.com/office/word/2010/wordprocessingDrawing" xmlns:wp="http://schemas.openxmlformats.org/drawingml/2006/wordprocessingDrawing" xmlns:w10="urn:schemas-microsoft-com:office:word" xmlns:w="http://schemas.openxmlformats.org/wordprocessingml/2006/main" xmlns:w14="http://schemas.microsoft.com/office/word/2010/wordml" xmlns:wpg="http://schemas.microsoft.com/office/word/2010/wordprocessingGroup" xmlns:wpi="http://schemas.microsoft.com/office/word/2010/wordprocessingInk" xmlns:wne="http://schemas.microsoft.com/office/word/2006/wordml" xmlns:wps="http://schemas.microsoft.com/office/word/2010/wordprocessingShape" mc:Ignorable="w14 wp14">
+  <w:abstractNum w:abstractNumId="0">
     <w:nsid w:val="0AD53500"/>
     <w:multiLevelType w:val="hybridMultilevel"/>
     <w:tmpl w:val="23864090"/>
@@ -1527,7 +1878,7 @@
       </w:rPr>
     </w:lvl>
   </w:abstractNum>
-  <w:abstractNum w:abstractNumId="1" w15:restartNumberingAfterBreak="0">
+  <w:abstractNum w:abstractNumId="1">
     <w:nsid w:val="0FA15392"/>
     <w:multiLevelType w:val="hybridMultilevel"/>
     <w:tmpl w:val="AC781744"/>
@@ -1640,7 +1991,7 @@
       </w:rPr>
     </w:lvl>
   </w:abstractNum>
-  <w:abstractNum w:abstractNumId="2" w15:restartNumberingAfterBreak="0">
+  <w:abstractNum w:abstractNumId="2">
     <w:nsid w:val="164221C4"/>
     <w:multiLevelType w:val="hybridMultilevel"/>
     <w:tmpl w:val="BAB0746A"/>
@@ -1753,7 +2104,7 @@
       </w:rPr>
     </w:lvl>
   </w:abstractNum>
-  <w:abstractNum w:abstractNumId="3" w15:restartNumberingAfterBreak="0">
+  <w:abstractNum w:abstractNumId="3">
     <w:nsid w:val="182F6CFB"/>
     <w:multiLevelType w:val="hybridMultilevel"/>
     <w:tmpl w:val="54686AB2"/>
@@ -1866,7 +2217,7 @@
       </w:rPr>
     </w:lvl>
   </w:abstractNum>
-  <w:abstractNum w:abstractNumId="4" w15:restartNumberingAfterBreak="0">
+  <w:abstractNum w:abstractNumId="4">
     <w:nsid w:val="2188243B"/>
     <w:multiLevelType w:val="hybridMultilevel"/>
     <w:tmpl w:val="F95E0C2E"/>
@@ -1955,7 +2306,7 @@
       </w:pPr>
     </w:lvl>
   </w:abstractNum>
-  <w:abstractNum w:abstractNumId="5" w15:restartNumberingAfterBreak="0">
+  <w:abstractNum w:abstractNumId="5">
     <w:nsid w:val="25684876"/>
     <w:multiLevelType w:val="hybridMultilevel"/>
     <w:tmpl w:val="58E4B7D0"/>
@@ -2068,7 +2419,7 @@
       </w:rPr>
     </w:lvl>
   </w:abstractNum>
-  <w:abstractNum w:abstractNumId="6" w15:restartNumberingAfterBreak="0">
+  <w:abstractNum w:abstractNumId="6">
     <w:nsid w:val="2D65285C"/>
     <w:multiLevelType w:val="hybridMultilevel"/>
     <w:tmpl w:val="8B3E5BF2"/>
@@ -2181,7 +2532,7 @@
       </w:rPr>
     </w:lvl>
   </w:abstractNum>
-  <w:abstractNum w:abstractNumId="7" w15:restartNumberingAfterBreak="0">
+  <w:abstractNum w:abstractNumId="7">
     <w:nsid w:val="2E77596E"/>
     <w:multiLevelType w:val="hybridMultilevel"/>
     <w:tmpl w:val="6C206186"/>
@@ -2294,7 +2645,7 @@
       </w:rPr>
     </w:lvl>
   </w:abstractNum>
-  <w:abstractNum w:abstractNumId="8" w15:restartNumberingAfterBreak="0">
+  <w:abstractNum w:abstractNumId="8">
     <w:nsid w:val="2ECD3B8C"/>
     <w:multiLevelType w:val="hybridMultilevel"/>
     <w:tmpl w:val="71728D1E"/>
@@ -2407,7 +2758,7 @@
       </w:rPr>
     </w:lvl>
   </w:abstractNum>
-  <w:abstractNum w:abstractNumId="9" w15:restartNumberingAfterBreak="0">
+  <w:abstractNum w:abstractNumId="9">
     <w:nsid w:val="356C3CB6"/>
     <w:multiLevelType w:val="hybridMultilevel"/>
     <w:tmpl w:val="98EC439A"/>
@@ -2520,7 +2871,7 @@
       </w:rPr>
     </w:lvl>
   </w:abstractNum>
-  <w:abstractNum w:abstractNumId="10" w15:restartNumberingAfterBreak="0">
+  <w:abstractNum w:abstractNumId="10">
     <w:nsid w:val="384B612E"/>
     <w:multiLevelType w:val="hybridMultilevel"/>
     <w:tmpl w:val="E23499C4"/>
@@ -2633,7 +2984,7 @@
       </w:rPr>
     </w:lvl>
   </w:abstractNum>
-  <w:abstractNum w:abstractNumId="11" w15:restartNumberingAfterBreak="0">
+  <w:abstractNum w:abstractNumId="11">
     <w:nsid w:val="3E7F4712"/>
     <w:multiLevelType w:val="hybridMultilevel"/>
     <w:tmpl w:val="A20AEC8A"/>
@@ -2746,7 +3097,7 @@
       </w:rPr>
     </w:lvl>
   </w:abstractNum>
-  <w:abstractNum w:abstractNumId="12" w15:restartNumberingAfterBreak="0">
+  <w:abstractNum w:abstractNumId="12">
     <w:nsid w:val="3EE33B8C"/>
     <w:multiLevelType w:val="hybridMultilevel"/>
     <w:tmpl w:val="F56AA108"/>
@@ -2859,7 +3210,7 @@
       </w:rPr>
     </w:lvl>
   </w:abstractNum>
-  <w:abstractNum w:abstractNumId="13" w15:restartNumberingAfterBreak="0">
+  <w:abstractNum w:abstractNumId="13">
     <w:nsid w:val="3EE62FC2"/>
     <w:multiLevelType w:val="hybridMultilevel"/>
     <w:tmpl w:val="BB5A079C"/>
@@ -2972,7 +3323,7 @@
       </w:rPr>
     </w:lvl>
   </w:abstractNum>
-  <w:abstractNum w:abstractNumId="14" w15:restartNumberingAfterBreak="0">
+  <w:abstractNum w:abstractNumId="14">
     <w:nsid w:val="45FA3BDB"/>
     <w:multiLevelType w:val="hybridMultilevel"/>
     <w:tmpl w:val="FFB2F080"/>
@@ -3085,7 +3436,7 @@
       </w:rPr>
     </w:lvl>
   </w:abstractNum>
-  <w:abstractNum w:abstractNumId="15" w15:restartNumberingAfterBreak="0">
+  <w:abstractNum w:abstractNumId="15">
     <w:nsid w:val="47635C8D"/>
     <w:multiLevelType w:val="hybridMultilevel"/>
     <w:tmpl w:val="9D7C2602"/>
@@ -3198,7 +3549,7 @@
       </w:rPr>
     </w:lvl>
   </w:abstractNum>
-  <w:abstractNum w:abstractNumId="16" w15:restartNumberingAfterBreak="0">
+  <w:abstractNum w:abstractNumId="16">
     <w:nsid w:val="4A1B2077"/>
     <w:multiLevelType w:val="hybridMultilevel"/>
     <w:tmpl w:val="74CAC804"/>
@@ -3311,7 +3662,7 @@
       </w:rPr>
     </w:lvl>
   </w:abstractNum>
-  <w:abstractNum w:abstractNumId="17" w15:restartNumberingAfterBreak="0">
+  <w:abstractNum w:abstractNumId="17">
     <w:nsid w:val="570816DA"/>
     <w:multiLevelType w:val="hybridMultilevel"/>
     <w:tmpl w:val="2FA07B62"/>
@@ -3452,7 +3803,7 @@
       </w:rPr>
     </w:lvl>
   </w:abstractNum>
-  <w:abstractNum w:abstractNumId="18" w15:restartNumberingAfterBreak="0">
+  <w:abstractNum w:abstractNumId="18">
     <w:nsid w:val="58F14B54"/>
     <w:multiLevelType w:val="hybridMultilevel"/>
     <w:tmpl w:val="3484F37A"/>
@@ -3565,7 +3916,7 @@
       </w:rPr>
     </w:lvl>
   </w:abstractNum>
-  <w:abstractNum w:abstractNumId="19" w15:restartNumberingAfterBreak="0">
+  <w:abstractNum w:abstractNumId="19">
     <w:nsid w:val="5ADD0909"/>
     <w:multiLevelType w:val="hybridMultilevel"/>
     <w:tmpl w:val="255ED1E8"/>
@@ -3678,7 +4029,7 @@
       </w:rPr>
     </w:lvl>
   </w:abstractNum>
-  <w:abstractNum w:abstractNumId="20" w15:restartNumberingAfterBreak="0">
+  <w:abstractNum w:abstractNumId="20">
     <w:nsid w:val="63F90BFE"/>
     <w:multiLevelType w:val="hybridMultilevel"/>
     <w:tmpl w:val="75FEF0FC"/>
@@ -3791,7 +4142,7 @@
       </w:rPr>
     </w:lvl>
   </w:abstractNum>
-  <w:abstractNum w:abstractNumId="21" w15:restartNumberingAfterBreak="0">
+  <w:abstractNum w:abstractNumId="21">
     <w:nsid w:val="69E41C0C"/>
     <w:multiLevelType w:val="hybridMultilevel"/>
     <w:tmpl w:val="3D3A5D52"/>
@@ -3904,7 +4255,7 @@
       </w:rPr>
     </w:lvl>
   </w:abstractNum>
-  <w:abstractNum w:abstractNumId="22" w15:restartNumberingAfterBreak="0">
+  <w:abstractNum w:abstractNumId="22">
     <w:nsid w:val="6D1D3352"/>
     <w:multiLevelType w:val="hybridMultilevel"/>
     <w:tmpl w:val="3C005950"/>
@@ -4017,7 +4368,7 @@
       </w:rPr>
     </w:lvl>
   </w:abstractNum>
-  <w:abstractNum w:abstractNumId="23" w15:restartNumberingAfterBreak="0">
+  <w:abstractNum w:abstractNumId="23">
     <w:nsid w:val="6E2F54C0"/>
     <w:multiLevelType w:val="hybridMultilevel"/>
     <w:tmpl w:val="138C4BDC"/>
@@ -4130,7 +4481,7 @@
       </w:rPr>
     </w:lvl>
   </w:abstractNum>
-  <w:abstractNum w:abstractNumId="24" w15:restartNumberingAfterBreak="0">
+  <w:abstractNum w:abstractNumId="24">
     <w:nsid w:val="718724BC"/>
     <w:multiLevelType w:val="hybridMultilevel"/>
     <w:tmpl w:val="FAEAAEF2"/>
@@ -4243,14 +4594,14 @@
       </w:rPr>
     </w:lvl>
   </w:abstractNum>
-  <w:abstractNum w:abstractNumId="25" w15:restartNumberingAfterBreak="0">
+  <w:abstractNum w:abstractNumId="25">
     <w:nsid w:val="738B7ECE"/>
     <w:multiLevelType w:val="multilevel"/>
     <w:tmpl w:val="864CA42C"/>
     <w:lvl w:ilvl="0">
       <w:start w:val="1"/>
       <w:numFmt w:val="decimal"/>
-      <w:pStyle w:val="Heading1"/>
+      <w:pStyle w:val="berschrift1"/>
       <w:lvlText w:val="%1"/>
       <w:lvlJc w:val="left"/>
       <w:pPr>
@@ -4263,7 +4614,7 @@
     <w:lvl w:ilvl="1">
       <w:start w:val="1"/>
       <w:numFmt w:val="decimal"/>
-      <w:pStyle w:val="Heading2"/>
+      <w:pStyle w:val="berschrift2"/>
       <w:lvlText w:val="%1.%2"/>
       <w:lvlJc w:val="left"/>
       <w:pPr>
@@ -4276,7 +4627,7 @@
     <w:lvl w:ilvl="2">
       <w:start w:val="1"/>
       <w:numFmt w:val="decimal"/>
-      <w:pStyle w:val="Heading3"/>
+      <w:pStyle w:val="berschrift3"/>
       <w:lvlText w:val="%1.%2.%3"/>
       <w:lvlJc w:val="left"/>
       <w:pPr>
@@ -4289,7 +4640,7 @@
     <w:lvl w:ilvl="3">
       <w:start w:val="1"/>
       <w:numFmt w:val="decimal"/>
-      <w:pStyle w:val="Heading4"/>
+      <w:pStyle w:val="berschrift4"/>
       <w:lvlText w:val="%1.%2.%3.%4"/>
       <w:lvlJc w:val="left"/>
       <w:pPr>
@@ -4302,7 +4653,7 @@
     <w:lvl w:ilvl="4">
       <w:start w:val="1"/>
       <w:numFmt w:val="decimal"/>
-      <w:pStyle w:val="Heading5"/>
+      <w:pStyle w:val="berschrift5"/>
       <w:lvlText w:val="%1.%2.%3.%4.%5"/>
       <w:lvlJc w:val="left"/>
       <w:pPr>
@@ -4315,7 +4666,7 @@
     <w:lvl w:ilvl="5">
       <w:start w:val="1"/>
       <w:numFmt w:val="decimal"/>
-      <w:pStyle w:val="Heading6"/>
+      <w:pStyle w:val="berschrift6"/>
       <w:lvlText w:val="%1.%2.%3.%4.%5.%6"/>
       <w:lvlJc w:val="left"/>
       <w:pPr>
@@ -4328,7 +4679,7 @@
     <w:lvl w:ilvl="6">
       <w:start w:val="1"/>
       <w:numFmt w:val="decimal"/>
-      <w:pStyle w:val="Heading7"/>
+      <w:pStyle w:val="berschrift7"/>
       <w:lvlText w:val="%1.%2.%3.%4.%5.%6.%7"/>
       <w:lvlJc w:val="left"/>
       <w:pPr>
@@ -4341,7 +4692,7 @@
     <w:lvl w:ilvl="7">
       <w:start w:val="1"/>
       <w:numFmt w:val="decimal"/>
-      <w:pStyle w:val="Heading8"/>
+      <w:pStyle w:val="berschrift8"/>
       <w:lvlText w:val="%1.%2.%3.%4.%5.%6.%7.%8"/>
       <w:lvlJc w:val="left"/>
       <w:pPr>
@@ -4354,7 +4705,7 @@
     <w:lvl w:ilvl="8">
       <w:start w:val="1"/>
       <w:numFmt w:val="decimal"/>
-      <w:pStyle w:val="Heading9"/>
+      <w:pStyle w:val="berschrift9"/>
       <w:lvlText w:val="%1.%2.%3.%4.%5.%6.%7.%8.%9"/>
       <w:lvlJc w:val="left"/>
       <w:pPr>
@@ -4454,7 +4805,7 @@
 </file>
 
 <file path=word/styles.xml><?xml version="1.0" encoding="utf-8"?>
-<w:styles xmlns:mc="http://schemas.openxmlformats.org/markup-compatibility/2006" xmlns:r="http://schemas.openxmlformats.org/officeDocument/2006/relationships" xmlns:w="http://schemas.openxmlformats.org/wordprocessingml/2006/main" xmlns:w14="http://schemas.microsoft.com/office/word/2010/wordml" xmlns:w15="http://schemas.microsoft.com/office/word/2012/wordml" xmlns:w16se="http://schemas.microsoft.com/office/word/2015/wordml/symex" mc:Ignorable="w14 w15 w16se">
+<w:styles xmlns:mc="http://schemas.openxmlformats.org/markup-compatibility/2006" xmlns:r="http://schemas.openxmlformats.org/officeDocument/2006/relationships" xmlns:w="http://schemas.openxmlformats.org/wordprocessingml/2006/main" xmlns:w14="http://schemas.microsoft.com/office/word/2010/wordml" mc:Ignorable="w14">
   <w:docDefaults>
     <w:rPrDefault>
       <w:rPr>
@@ -4464,380 +4815,157 @@
     </w:rPrDefault>
     <w:pPrDefault/>
   </w:docDefaults>
-  <w:latentStyles w:defLockedState="0" w:defUIPriority="99" w:defSemiHidden="0" w:defUnhideWhenUsed="0" w:defQFormat="0" w:count="371">
-    <w:lsdException w:name="Normal" w:locked="1" w:uiPriority="0" w:qFormat="1"/>
-    <w:lsdException w:name="heading 1" w:locked="1" w:uiPriority="9" w:qFormat="1"/>
-    <w:lsdException w:name="heading 2" w:locked="1" w:qFormat="1"/>
-    <w:lsdException w:name="heading 3" w:locked="1" w:qFormat="1"/>
-    <w:lsdException w:name="heading 4" w:locked="1" w:uiPriority="9" w:qFormat="1"/>
-    <w:lsdException w:name="heading 5" w:locked="1" w:uiPriority="9" w:qFormat="1"/>
-    <w:lsdException w:name="heading 6" w:locked="1" w:uiPriority="9" w:qFormat="1"/>
-    <w:lsdException w:name="heading 7" w:locked="1" w:uiPriority="9" w:qFormat="1"/>
-    <w:lsdException w:name="heading 8" w:locked="1" w:uiPriority="9" w:qFormat="1"/>
-    <w:lsdException w:name="heading 9" w:locked="1" w:uiPriority="9" w:qFormat="1"/>
-    <w:lsdException w:name="index 1" w:locked="1" w:semiHidden="1" w:unhideWhenUsed="1"/>
-    <w:lsdException w:name="index 2" w:locked="1" w:semiHidden="1" w:unhideWhenUsed="1"/>
-    <w:lsdException w:name="index 3" w:locked="1" w:semiHidden="1" w:unhideWhenUsed="1"/>
-    <w:lsdException w:name="index 4" w:locked="1" w:semiHidden="1" w:unhideWhenUsed="1"/>
-    <w:lsdException w:name="index 5" w:locked="1" w:semiHidden="1" w:unhideWhenUsed="1"/>
-    <w:lsdException w:name="index 6" w:locked="1" w:semiHidden="1" w:unhideWhenUsed="1"/>
-    <w:lsdException w:name="index 7" w:locked="1" w:semiHidden="1" w:unhideWhenUsed="1"/>
-    <w:lsdException w:name="index 8" w:locked="1" w:semiHidden="1" w:unhideWhenUsed="1"/>
-    <w:lsdException w:name="index 9" w:locked="1" w:semiHidden="1" w:unhideWhenUsed="1"/>
-    <w:lsdException w:name="toc 1" w:locked="1" w:semiHidden="1" w:uiPriority="39" w:unhideWhenUsed="1"/>
-    <w:lsdException w:name="toc 2" w:locked="1" w:semiHidden="1" w:uiPriority="39" w:unhideWhenUsed="1"/>
-    <w:lsdException w:name="toc 3" w:locked="1" w:semiHidden="1" w:uiPriority="39" w:unhideWhenUsed="1"/>
-    <w:lsdException w:name="toc 4" w:locked="1" w:semiHidden="1" w:uiPriority="39" w:unhideWhenUsed="1"/>
-    <w:lsdException w:name="toc 5" w:locked="1" w:semiHidden="1" w:uiPriority="39" w:unhideWhenUsed="1"/>
-    <w:lsdException w:name="toc 6" w:locked="1" w:semiHidden="1" w:uiPriority="39" w:unhideWhenUsed="1"/>
-    <w:lsdException w:name="toc 7" w:locked="1" w:semiHidden="1" w:uiPriority="39" w:unhideWhenUsed="1"/>
-    <w:lsdException w:name="toc 8" w:locked="1" w:semiHidden="1" w:uiPriority="39" w:unhideWhenUsed="1"/>
-    <w:lsdException w:name="toc 9" w:locked="1" w:semiHidden="1" w:uiPriority="39" w:unhideWhenUsed="1"/>
-    <w:lsdException w:name="Normal Indent" w:locked="1" w:semiHidden="1" w:unhideWhenUsed="1"/>
-    <w:lsdException w:name="footnote text" w:locked="1" w:semiHidden="1" w:unhideWhenUsed="1"/>
-    <w:lsdException w:name="annotation text" w:locked="1" w:semiHidden="1" w:unhideWhenUsed="1"/>
-    <w:lsdException w:name="header" w:locked="1" w:semiHidden="1" w:unhideWhenUsed="1"/>
-    <w:lsdException w:name="footer" w:locked="1" w:semiHidden="1" w:uiPriority="0" w:unhideWhenUsed="1"/>
-    <w:lsdException w:name="index heading" w:locked="1" w:semiHidden="1" w:unhideWhenUsed="1"/>
-    <w:lsdException w:name="caption" w:locked="1" w:uiPriority="35" w:qFormat="1"/>
-    <w:lsdException w:name="table of figures" w:locked="1" w:semiHidden="1" w:unhideWhenUsed="1"/>
-    <w:lsdException w:name="envelope address" w:locked="1" w:semiHidden="1" w:unhideWhenUsed="1"/>
-    <w:lsdException w:name="envelope return" w:locked="1" w:semiHidden="1" w:unhideWhenUsed="1"/>
-    <w:lsdException w:name="footnote reference" w:locked="1" w:semiHidden="1" w:unhideWhenUsed="1"/>
-    <w:lsdException w:name="annotation reference" w:locked="1" w:semiHidden="1" w:unhideWhenUsed="1"/>
-    <w:lsdException w:name="line number" w:locked="1" w:semiHidden="1" w:unhideWhenUsed="1"/>
-    <w:lsdException w:name="page number" w:locked="1" w:semiHidden="1" w:uiPriority="0" w:unhideWhenUsed="1"/>
-    <w:lsdException w:name="endnote reference" w:locked="1" w:semiHidden="1" w:unhideWhenUsed="1"/>
-    <w:lsdException w:name="endnote text" w:locked="1" w:semiHidden="1" w:unhideWhenUsed="1"/>
-    <w:lsdException w:name="table of authorities" w:locked="1" w:semiHidden="1" w:unhideWhenUsed="1"/>
-    <w:lsdException w:name="macro" w:locked="1" w:semiHidden="1" w:unhideWhenUsed="1"/>
-    <w:lsdException w:name="toa heading" w:locked="1" w:semiHidden="1" w:unhideWhenUsed="1"/>
-    <w:lsdException w:name="List" w:locked="1" w:semiHidden="1" w:unhideWhenUsed="1"/>
-    <w:lsdException w:name="List Bullet" w:locked="1" w:semiHidden="1" w:unhideWhenUsed="1"/>
-    <w:lsdException w:name="List Number" w:locked="1" w:semiHidden="1" w:unhideWhenUsed="1"/>
-    <w:lsdException w:name="List 2" w:locked="1" w:semiHidden="1" w:unhideWhenUsed="1"/>
-    <w:lsdException w:name="List 3" w:locked="1" w:semiHidden="1" w:unhideWhenUsed="1"/>
-    <w:lsdException w:name="List 4" w:locked="1" w:semiHidden="1" w:unhideWhenUsed="1"/>
-    <w:lsdException w:name="List 5" w:locked="1" w:semiHidden="1" w:unhideWhenUsed="1"/>
-    <w:lsdException w:name="List Bullet 2" w:locked="1" w:semiHidden="1" w:unhideWhenUsed="1"/>
-    <w:lsdException w:name="List Bullet 3" w:locked="1" w:semiHidden="1" w:unhideWhenUsed="1"/>
-    <w:lsdException w:name="List Bullet 4" w:locked="1" w:semiHidden="1" w:unhideWhenUsed="1"/>
-    <w:lsdException w:name="List Bullet 5" w:locked="1" w:semiHidden="1" w:unhideWhenUsed="1"/>
-    <w:lsdException w:name="List Number 2" w:locked="1" w:semiHidden="1" w:unhideWhenUsed="1"/>
-    <w:lsdException w:name="List Number 3" w:locked="1" w:semiHidden="1" w:unhideWhenUsed="1"/>
-    <w:lsdException w:name="List Number 4" w:locked="1" w:semiHidden="1" w:unhideWhenUsed="1"/>
-    <w:lsdException w:name="List Number 5" w:locked="1" w:semiHidden="1" w:unhideWhenUsed="1"/>
-    <w:lsdException w:name="Title" w:locked="1" w:uiPriority="10" w:qFormat="1"/>
-    <w:lsdException w:name="Closing" w:locked="1" w:semiHidden="1" w:unhideWhenUsed="1"/>
-    <w:lsdException w:name="Signature" w:locked="1" w:semiHidden="1" w:unhideWhenUsed="1"/>
-    <w:lsdException w:name="Default Paragraph Font" w:locked="1" w:semiHidden="1" w:uiPriority="1" w:unhideWhenUsed="1"/>
-    <w:lsdException w:name="Body Text" w:locked="1" w:semiHidden="1" w:unhideWhenUsed="1"/>
-    <w:lsdException w:name="Body Text Indent" w:locked="1" w:semiHidden="1" w:unhideWhenUsed="1"/>
-    <w:lsdException w:name="List Continue" w:locked="1" w:semiHidden="1" w:unhideWhenUsed="1"/>
-    <w:lsdException w:name="List Continue 2" w:locked="1" w:semiHidden="1" w:unhideWhenUsed="1"/>
-    <w:lsdException w:name="List Continue 3" w:locked="1" w:semiHidden="1" w:unhideWhenUsed="1"/>
-    <w:lsdException w:name="List Continue 4" w:locked="1" w:semiHidden="1" w:unhideWhenUsed="1"/>
-    <w:lsdException w:name="List Continue 5" w:locked="1" w:semiHidden="1" w:unhideWhenUsed="1"/>
-    <w:lsdException w:name="Message Header" w:locked="1" w:semiHidden="1" w:unhideWhenUsed="1"/>
-    <w:lsdException w:name="Subtitle" w:locked="1" w:uiPriority="11" w:qFormat="1"/>
-    <w:lsdException w:name="Salutation" w:locked="1" w:semiHidden="1" w:unhideWhenUsed="1"/>
-    <w:lsdException w:name="Date" w:locked="1" w:semiHidden="1" w:unhideWhenUsed="1"/>
-    <w:lsdException w:name="Body Text First Indent" w:locked="1" w:semiHidden="1" w:unhideWhenUsed="1"/>
-    <w:lsdException w:name="Body Text First Indent 2" w:locked="1" w:semiHidden="1" w:unhideWhenUsed="1"/>
-    <w:lsdException w:name="Note Heading" w:locked="1" w:semiHidden="1" w:unhideWhenUsed="1"/>
-    <w:lsdException w:name="Body Text 2" w:locked="1" w:semiHidden="1" w:unhideWhenUsed="1"/>
-    <w:lsdException w:name="Body Text 3" w:locked="1" w:semiHidden="1" w:unhideWhenUsed="1"/>
-    <w:lsdException w:name="Body Text Indent 2" w:locked="1" w:semiHidden="1" w:unhideWhenUsed="1"/>
-    <w:lsdException w:name="Body Text Indent 3" w:locked="1" w:semiHidden="1" w:unhideWhenUsed="1"/>
-    <w:lsdException w:name="Block Text" w:locked="1" w:semiHidden="1" w:unhideWhenUsed="1"/>
-    <w:lsdException w:name="Hyperlink" w:locked="1" w:semiHidden="1" w:unhideWhenUsed="1"/>
-    <w:lsdException w:name="FollowedHyperlink" w:locked="1" w:semiHidden="1" w:unhideWhenUsed="1"/>
-    <w:lsdException w:name="Strong" w:locked="1" w:uiPriority="22" w:qFormat="1"/>
-    <w:lsdException w:name="Emphasis" w:locked="1" w:uiPriority="20" w:qFormat="1"/>
-    <w:lsdException w:name="Document Map" w:locked="1" w:semiHidden="1" w:unhideWhenUsed="1"/>
-    <w:lsdException w:name="Plain Text" w:locked="1" w:semiHidden="1" w:unhideWhenUsed="1"/>
-    <w:lsdException w:name="E-mail Signature" w:locked="1" w:semiHidden="1" w:unhideWhenUsed="1"/>
-    <w:lsdException w:name="HTML Top of Form" w:locked="1" w:semiHidden="1" w:unhideWhenUsed="1"/>
-    <w:lsdException w:name="HTML Bottom of Form" w:locked="1" w:semiHidden="1" w:unhideWhenUsed="1"/>
-    <w:lsdException w:name="Normal (Web)" w:locked="1" w:semiHidden="1" w:unhideWhenUsed="1"/>
-    <w:lsdException w:name="HTML Acronym" w:locked="1" w:semiHidden="1" w:unhideWhenUsed="1"/>
-    <w:lsdException w:name="HTML Address" w:locked="1" w:semiHidden="1" w:unhideWhenUsed="1"/>
-    <w:lsdException w:name="HTML Cite" w:locked="1" w:semiHidden="1" w:unhideWhenUsed="1"/>
-    <w:lsdException w:name="HTML Code" w:locked="1" w:semiHidden="1" w:unhideWhenUsed="1"/>
-    <w:lsdException w:name="HTML Definition" w:locked="1" w:semiHidden="1" w:unhideWhenUsed="1"/>
-    <w:lsdException w:name="HTML Keyboard" w:locked="1" w:semiHidden="1" w:unhideWhenUsed="1"/>
-    <w:lsdException w:name="HTML Preformatted" w:locked="1" w:semiHidden="1" w:unhideWhenUsed="1"/>
-    <w:lsdException w:name="HTML Sample" w:locked="1" w:semiHidden="1" w:unhideWhenUsed="1"/>
-    <w:lsdException w:name="HTML Typewriter" w:locked="1" w:semiHidden="1" w:unhideWhenUsed="1"/>
-    <w:lsdException w:name="HTML Variable" w:locked="1" w:semiHidden="1" w:unhideWhenUsed="1"/>
-    <w:lsdException w:name="Normal Table" w:locked="1" w:semiHidden="1" w:unhideWhenUsed="1"/>
-    <w:lsdException w:name="annotation subject" w:locked="1" w:semiHidden="1" w:unhideWhenUsed="1"/>
-    <w:lsdException w:name="No List" w:locked="1" w:semiHidden="1" w:unhideWhenUsed="1"/>
-    <w:lsdException w:name="Outline List 1" w:locked="1" w:semiHidden="1" w:unhideWhenUsed="1"/>
-    <w:lsdException w:name="Outline List 2" w:locked="1" w:semiHidden="1" w:unhideWhenUsed="1"/>
-    <w:lsdException w:name="Outline List 3" w:locked="1" w:semiHidden="1" w:unhideWhenUsed="1"/>
-    <w:lsdException w:name="Table Simple 1" w:locked="1" w:semiHidden="1" w:unhideWhenUsed="1"/>
-    <w:lsdException w:name="Table Simple 2" w:locked="1" w:semiHidden="1" w:unhideWhenUsed="1"/>
-    <w:lsdException w:name="Table Simple 3" w:locked="1" w:semiHidden="1" w:unhideWhenUsed="1"/>
-    <w:lsdException w:name="Table Classic 1" w:locked="1" w:semiHidden="1" w:unhideWhenUsed="1"/>
-    <w:lsdException w:name="Table Classic 2" w:locked="1" w:semiHidden="1" w:unhideWhenUsed="1"/>
-    <w:lsdException w:name="Table Classic 3" w:locked="1" w:semiHidden="1" w:unhideWhenUsed="1"/>
-    <w:lsdException w:name="Table Classic 4" w:locked="1" w:semiHidden="1" w:unhideWhenUsed="1"/>
-    <w:lsdException w:name="Table Colorful 1" w:locked="1" w:semiHidden="1" w:unhideWhenUsed="1"/>
-    <w:lsdException w:name="Table Colorful 2" w:locked="1" w:semiHidden="1" w:unhideWhenUsed="1"/>
-    <w:lsdException w:name="Table Colorful 3" w:locked="1" w:semiHidden="1" w:unhideWhenUsed="1"/>
-    <w:lsdException w:name="Table Columns 1" w:locked="1" w:semiHidden="1" w:unhideWhenUsed="1"/>
-    <w:lsdException w:name="Table Columns 2" w:locked="1" w:semiHidden="1" w:unhideWhenUsed="1"/>
-    <w:lsdException w:name="Table Columns 3" w:locked="1" w:semiHidden="1" w:unhideWhenUsed="1"/>
-    <w:lsdException w:name="Table Columns 4" w:locked="1" w:semiHidden="1" w:unhideWhenUsed="1"/>
-    <w:lsdException w:name="Table Columns 5" w:locked="1" w:semiHidden="1" w:unhideWhenUsed="1"/>
-    <w:lsdException w:name="Table Grid 1" w:locked="1" w:semiHidden="1" w:unhideWhenUsed="1"/>
-    <w:lsdException w:name="Table Grid 2" w:locked="1" w:semiHidden="1" w:unhideWhenUsed="1"/>
-    <w:lsdException w:name="Table Grid 3" w:locked="1" w:semiHidden="1" w:unhideWhenUsed="1"/>
-    <w:lsdException w:name="Table Grid 4" w:locked="1" w:semiHidden="1" w:unhideWhenUsed="1"/>
-    <w:lsdException w:name="Table Grid 5" w:locked="1" w:semiHidden="1" w:unhideWhenUsed="1"/>
-    <w:lsdException w:name="Table Grid 6" w:locked="1" w:semiHidden="1" w:unhideWhenUsed="1"/>
-    <w:lsdException w:name="Table Grid 7" w:locked="1" w:semiHidden="1" w:unhideWhenUsed="1"/>
-    <w:lsdException w:name="Table Grid 8" w:locked="1" w:semiHidden="1" w:unhideWhenUsed="1"/>
-    <w:lsdException w:name="Table List 1" w:locked="1" w:semiHidden="1" w:unhideWhenUsed="1"/>
-    <w:lsdException w:name="Table List 2" w:locked="1" w:semiHidden="1" w:unhideWhenUsed="1"/>
-    <w:lsdException w:name="Table List 3" w:locked="1" w:semiHidden="1" w:unhideWhenUsed="1"/>
-    <w:lsdException w:name="Table List 4" w:locked="1" w:semiHidden="1" w:unhideWhenUsed="1"/>
-    <w:lsdException w:name="Table List 5" w:locked="1" w:semiHidden="1" w:unhideWhenUsed="1"/>
-    <w:lsdException w:name="Table List 6" w:locked="1" w:semiHidden="1" w:unhideWhenUsed="1"/>
-    <w:lsdException w:name="Table List 7" w:locked="1" w:semiHidden="1" w:unhideWhenUsed="1"/>
-    <w:lsdException w:name="Table List 8" w:locked="1" w:semiHidden="1" w:unhideWhenUsed="1"/>
-    <w:lsdException w:name="Table 3D effects 1" w:locked="1" w:semiHidden="1" w:unhideWhenUsed="1"/>
-    <w:lsdException w:name="Table 3D effects 2" w:locked="1" w:semiHidden="1" w:unhideWhenUsed="1"/>
-    <w:lsdException w:name="Table 3D effects 3" w:locked="1" w:semiHidden="1" w:unhideWhenUsed="1"/>
-    <w:lsdException w:name="Table Contemporary" w:locked="1" w:semiHidden="1" w:unhideWhenUsed="1"/>
-    <w:lsdException w:name="Table Elegant" w:locked="1" w:semiHidden="1" w:unhideWhenUsed="1"/>
-    <w:lsdException w:name="Table Professional" w:locked="1" w:semiHidden="1" w:unhideWhenUsed="1"/>
-    <w:lsdException w:name="Table Subtle 1" w:locked="1" w:semiHidden="1" w:unhideWhenUsed="1"/>
-    <w:lsdException w:name="Table Subtle 2" w:locked="1" w:semiHidden="1" w:unhideWhenUsed="1"/>
-    <w:lsdException w:name="Table Web 1" w:locked="1" w:semiHidden="1" w:unhideWhenUsed="1"/>
-    <w:lsdException w:name="Table Web 2" w:locked="1" w:semiHidden="1" w:unhideWhenUsed="1"/>
-    <w:lsdException w:name="Table Web 3" w:locked="1" w:semiHidden="1" w:unhideWhenUsed="1"/>
-    <w:lsdException w:name="Balloon Text" w:locked="1" w:semiHidden="1" w:unhideWhenUsed="1"/>
-    <w:lsdException w:name="Table Grid" w:locked="1" w:uiPriority="59"/>
-    <w:lsdException w:name="Table Theme" w:locked="1" w:semiHidden="1" w:unhideWhenUsed="1"/>
-    <w:lsdException w:name="Placeholder Text" w:semiHidden="1"/>
-    <w:lsdException w:name="No Spacing" w:uiPriority="1" w:qFormat="1"/>
-    <w:lsdException w:name="Light Shading" w:uiPriority="60"/>
-    <w:lsdException w:name="Light List" w:uiPriority="61"/>
-    <w:lsdException w:name="Light Grid" w:uiPriority="62"/>
-    <w:lsdException w:name="Medium Shading 1" w:uiPriority="63"/>
-    <w:lsdException w:name="Medium Shading 2" w:uiPriority="64"/>
-    <w:lsdException w:name="Medium List 1" w:uiPriority="65"/>
-    <w:lsdException w:name="Medium List 2" w:uiPriority="66"/>
-    <w:lsdException w:name="Medium Grid 1" w:uiPriority="67"/>
-    <w:lsdException w:name="Medium Grid 2" w:uiPriority="68"/>
-    <w:lsdException w:name="Medium Grid 3" w:uiPriority="69"/>
-    <w:lsdException w:name="Dark List" w:uiPriority="70"/>
-    <w:lsdException w:name="Colorful Shading" w:uiPriority="71"/>
-    <w:lsdException w:name="Colorful List" w:uiPriority="72"/>
-    <w:lsdException w:name="Colorful Grid" w:uiPriority="73"/>
-    <w:lsdException w:name="Light Shading Accent 1" w:uiPriority="60"/>
-    <w:lsdException w:name="Light List Accent 1" w:uiPriority="61"/>
-    <w:lsdException w:name="Light Grid Accent 1" w:uiPriority="62"/>
-    <w:lsdException w:name="Medium Shading 1 Accent 1" w:uiPriority="63"/>
-    <w:lsdException w:name="Medium Shading 2 Accent 1" w:uiPriority="64"/>
-    <w:lsdException w:name="Medium List 1 Accent 1" w:uiPriority="65"/>
-    <w:lsdException w:name="Revision" w:semiHidden="1"/>
-    <w:lsdException w:name="List Paragraph" w:uiPriority="34" w:qFormat="1"/>
-    <w:lsdException w:name="Quote" w:uiPriority="29" w:qFormat="1"/>
-    <w:lsdException w:name="Intense Quote" w:uiPriority="30" w:qFormat="1"/>
-    <w:lsdException w:name="Medium List 2 Accent 1" w:uiPriority="66"/>
-    <w:lsdException w:name="Medium Grid 1 Accent 1" w:uiPriority="67"/>
-    <w:lsdException w:name="Medium Grid 2 Accent 1" w:uiPriority="68"/>
-    <w:lsdException w:name="Medium Grid 3 Accent 1" w:uiPriority="69"/>
-    <w:lsdException w:name="Dark List Accent 1" w:uiPriority="70"/>
-    <w:lsdException w:name="Colorful Shading Accent 1" w:uiPriority="71"/>
-    <w:lsdException w:name="Colorful List Accent 1" w:uiPriority="72"/>
-    <w:lsdException w:name="Colorful Grid Accent 1" w:uiPriority="73"/>
-    <w:lsdException w:name="Light Shading Accent 2" w:uiPriority="60"/>
-    <w:lsdException w:name="Light List Accent 2" w:uiPriority="61"/>
-    <w:lsdException w:name="Light Grid Accent 2" w:uiPriority="62"/>
-    <w:lsdException w:name="Medium Shading 1 Accent 2" w:uiPriority="63"/>
-    <w:lsdException w:name="Medium Shading 2 Accent 2" w:uiPriority="64"/>
-    <w:lsdException w:name="Medium List 1 Accent 2" w:uiPriority="65"/>
-    <w:lsdException w:name="Medium List 2 Accent 2" w:uiPriority="66"/>
-    <w:lsdException w:name="Medium Grid 1 Accent 2" w:uiPriority="67"/>
-    <w:lsdException w:name="Medium Grid 2 Accent 2" w:uiPriority="68"/>
-    <w:lsdException w:name="Medium Grid 3 Accent 2" w:uiPriority="69"/>
-    <w:lsdException w:name="Dark List Accent 2" w:uiPriority="70"/>
-    <w:lsdException w:name="Colorful Shading Accent 2" w:uiPriority="71"/>
-    <w:lsdException w:name="Colorful List Accent 2" w:uiPriority="72"/>
-    <w:lsdException w:name="Colorful Grid Accent 2" w:uiPriority="73"/>
-    <w:lsdException w:name="Light Shading Accent 3" w:uiPriority="60"/>
-    <w:lsdException w:name="Light List Accent 3" w:uiPriority="61"/>
-    <w:lsdException w:name="Light Grid Accent 3" w:uiPriority="62"/>
-    <w:lsdException w:name="Medium Shading 1 Accent 3" w:uiPriority="63"/>
-    <w:lsdException w:name="Medium Shading 2 Accent 3" w:uiPriority="64"/>
-    <w:lsdException w:name="Medium List 1 Accent 3" w:uiPriority="65"/>
-    <w:lsdException w:name="Medium List 2 Accent 3" w:uiPriority="66"/>
-    <w:lsdException w:name="Medium Grid 1 Accent 3" w:uiPriority="67"/>
-    <w:lsdException w:name="Medium Grid 2 Accent 3" w:uiPriority="68"/>
-    <w:lsdException w:name="Medium Grid 3 Accent 3" w:uiPriority="69"/>
-    <w:lsdException w:name="Dark List Accent 3" w:uiPriority="70"/>
-    <w:lsdException w:name="Colorful Shading Accent 3" w:uiPriority="71"/>
-    <w:lsdException w:name="Colorful List Accent 3" w:uiPriority="72"/>
-    <w:lsdException w:name="Colorful Grid Accent 3" w:uiPriority="73"/>
-    <w:lsdException w:name="Light Shading Accent 4" w:uiPriority="60"/>
-    <w:lsdException w:name="Light List Accent 4" w:uiPriority="61"/>
-    <w:lsdException w:name="Light Grid Accent 4" w:uiPriority="62"/>
-    <w:lsdException w:name="Medium Shading 1 Accent 4" w:uiPriority="63"/>
-    <w:lsdException w:name="Medium Shading 2 Accent 4" w:uiPriority="64"/>
-    <w:lsdException w:name="Medium List 1 Accent 4" w:uiPriority="65"/>
-    <w:lsdException w:name="Medium List 2 Accent 4" w:uiPriority="66"/>
-    <w:lsdException w:name="Medium Grid 1 Accent 4" w:uiPriority="67"/>
-    <w:lsdException w:name="Medium Grid 2 Accent 4" w:uiPriority="68"/>
-    <w:lsdException w:name="Medium Grid 3 Accent 4" w:uiPriority="69"/>
-    <w:lsdException w:name="Dark List Accent 4" w:uiPriority="70"/>
-    <w:lsdException w:name="Colorful Shading Accent 4" w:uiPriority="71"/>
-    <w:lsdException w:name="Colorful List Accent 4" w:uiPriority="72"/>
-    <w:lsdException w:name="Colorful Grid Accent 4" w:uiPriority="73"/>
-    <w:lsdException w:name="Light Shading Accent 5" w:uiPriority="60"/>
-    <w:lsdException w:name="Light List Accent 5" w:uiPriority="61"/>
-    <w:lsdException w:name="Light Grid Accent 5" w:uiPriority="62"/>
-    <w:lsdException w:name="Medium Shading 1 Accent 5" w:uiPriority="63"/>
-    <w:lsdException w:name="Medium Shading 2 Accent 5" w:uiPriority="64"/>
-    <w:lsdException w:name="Medium List 1 Accent 5" w:uiPriority="65"/>
-    <w:lsdException w:name="Medium List 2 Accent 5" w:uiPriority="66"/>
-    <w:lsdException w:name="Medium Grid 1 Accent 5" w:uiPriority="67"/>
-    <w:lsdException w:name="Medium Grid 2 Accent 5" w:uiPriority="68"/>
-    <w:lsdException w:name="Medium Grid 3 Accent 5" w:uiPriority="69"/>
-    <w:lsdException w:name="Dark List Accent 5" w:uiPriority="70"/>
-    <w:lsdException w:name="Colorful Shading Accent 5" w:uiPriority="71"/>
-    <w:lsdException w:name="Colorful List Accent 5" w:uiPriority="72"/>
-    <w:lsdException w:name="Colorful Grid Accent 5" w:uiPriority="73"/>
-    <w:lsdException w:name="Light Shading Accent 6" w:uiPriority="60"/>
-    <w:lsdException w:name="Light List Accent 6" w:uiPriority="61"/>
-    <w:lsdException w:name="Light Grid Accent 6" w:uiPriority="62"/>
-    <w:lsdException w:name="Medium Shading 1 Accent 6" w:uiPriority="63"/>
-    <w:lsdException w:name="Medium Shading 2 Accent 6" w:uiPriority="64"/>
-    <w:lsdException w:name="Medium List 1 Accent 6" w:uiPriority="65"/>
-    <w:lsdException w:name="Medium List 2 Accent 6" w:uiPriority="66"/>
-    <w:lsdException w:name="Medium Grid 1 Accent 6" w:uiPriority="67"/>
-    <w:lsdException w:name="Medium Grid 2 Accent 6" w:uiPriority="68"/>
-    <w:lsdException w:name="Medium Grid 3 Accent 6" w:uiPriority="69"/>
-    <w:lsdException w:name="Dark List Accent 6" w:uiPriority="70"/>
-    <w:lsdException w:name="Colorful Shading Accent 6" w:uiPriority="71"/>
-    <w:lsdException w:name="Colorful List Accent 6" w:uiPriority="72"/>
-    <w:lsdException w:name="Colorful Grid Accent 6" w:uiPriority="73"/>
-    <w:lsdException w:name="Subtle Emphasis" w:uiPriority="19" w:qFormat="1"/>
-    <w:lsdException w:name="Intense Emphasis" w:uiPriority="21" w:qFormat="1"/>
-    <w:lsdException w:name="Subtle Reference" w:uiPriority="31" w:qFormat="1"/>
-    <w:lsdException w:name="Intense Reference" w:uiPriority="32" w:qFormat="1"/>
-    <w:lsdException w:name="Book Title" w:uiPriority="33" w:qFormat="1"/>
-    <w:lsdException w:name="Bibliography" w:semiHidden="1" w:uiPriority="37" w:unhideWhenUsed="1"/>
-    <w:lsdException w:name="TOC Heading" w:semiHidden="1" w:uiPriority="39" w:unhideWhenUsed="1" w:qFormat="1"/>
-    <w:lsdException w:name="Plain Table 1" w:uiPriority="41"/>
-    <w:lsdException w:name="Plain Table 2" w:uiPriority="42"/>
-    <w:lsdException w:name="Plain Table 3" w:uiPriority="43"/>
-    <w:lsdException w:name="Plain Table 4" w:uiPriority="44"/>
-    <w:lsdException w:name="Plain Table 5" w:uiPriority="45"/>
-    <w:lsdException w:name="Grid Table Light" w:uiPriority="40"/>
-    <w:lsdException w:name="Grid Table 1 Light" w:uiPriority="46"/>
-    <w:lsdException w:name="Grid Table 2" w:uiPriority="47"/>
-    <w:lsdException w:name="Grid Table 3" w:uiPriority="48"/>
-    <w:lsdException w:name="Grid Table 4" w:uiPriority="49"/>
-    <w:lsdException w:name="Grid Table 5 Dark" w:uiPriority="50"/>
-    <w:lsdException w:name="Grid Table 6 Colorful" w:uiPriority="51"/>
-    <w:lsdException w:name="Grid Table 7 Colorful" w:uiPriority="52"/>
-    <w:lsdException w:name="Grid Table 1 Light Accent 1" w:uiPriority="46"/>
-    <w:lsdException w:name="Grid Table 2 Accent 1" w:uiPriority="47"/>
-    <w:lsdException w:name="Grid Table 3 Accent 1" w:uiPriority="48"/>
-    <w:lsdException w:name="Grid Table 4 Accent 1" w:uiPriority="49"/>
-    <w:lsdException w:name="Grid Table 5 Dark Accent 1" w:uiPriority="50"/>
-    <w:lsdException w:name="Grid Table 6 Colorful Accent 1" w:uiPriority="51"/>
-    <w:lsdException w:name="Grid Table 7 Colorful Accent 1" w:uiPriority="52"/>
-    <w:lsdException w:name="Grid Table 1 Light Accent 2" w:uiPriority="46"/>
-    <w:lsdException w:name="Grid Table 2 Accent 2" w:uiPriority="47"/>
-    <w:lsdException w:name="Grid Table 3 Accent 2" w:uiPriority="48"/>
-    <w:lsdException w:name="Grid Table 4 Accent 2" w:uiPriority="49"/>
-    <w:lsdException w:name="Grid Table 5 Dark Accent 2" w:uiPriority="50"/>
-    <w:lsdException w:name="Grid Table 6 Colorful Accent 2" w:uiPriority="51"/>
-    <w:lsdException w:name="Grid Table 7 Colorful Accent 2" w:uiPriority="52"/>
-    <w:lsdException w:name="Grid Table 1 Light Accent 3" w:uiPriority="46"/>
-    <w:lsdException w:name="Grid Table 2 Accent 3" w:uiPriority="47"/>
-    <w:lsdException w:name="Grid Table 3 Accent 3" w:uiPriority="48"/>
-    <w:lsdException w:name="Grid Table 4 Accent 3" w:uiPriority="49"/>
-    <w:lsdException w:name="Grid Table 5 Dark Accent 3" w:uiPriority="50"/>
-    <w:lsdException w:name="Grid Table 6 Colorful Accent 3" w:uiPriority="51"/>
-    <w:lsdException w:name="Grid Table 7 Colorful Accent 3" w:uiPriority="52"/>
-    <w:lsdException w:name="Grid Table 1 Light Accent 4" w:uiPriority="46"/>
-    <w:lsdException w:name="Grid Table 2 Accent 4" w:uiPriority="47"/>
-    <w:lsdException w:name="Grid Table 3 Accent 4" w:uiPriority="48"/>
-    <w:lsdException w:name="Grid Table 4 Accent 4" w:uiPriority="49"/>
-    <w:lsdException w:name="Grid Table 5 Dark Accent 4" w:uiPriority="50"/>
-    <w:lsdException w:name="Grid Table 6 Colorful Accent 4" w:uiPriority="51"/>
-    <w:lsdException w:name="Grid Table 7 Colorful Accent 4" w:uiPriority="52"/>
-    <w:lsdException w:name="Grid Table 1 Light Accent 5" w:uiPriority="46"/>
-    <w:lsdException w:name="Grid Table 2 Accent 5" w:uiPriority="47"/>
-    <w:lsdException w:name="Grid Table 3 Accent 5" w:uiPriority="48"/>
-    <w:lsdException w:name="Grid Table 4 Accent 5" w:uiPriority="49"/>
-    <w:lsdException w:name="Grid Table 5 Dark Accent 5" w:uiPriority="50"/>
-    <w:lsdException w:name="Grid Table 6 Colorful Accent 5" w:uiPriority="51"/>
-    <w:lsdException w:name="Grid Table 7 Colorful Accent 5" w:uiPriority="52"/>
-    <w:lsdException w:name="Grid Table 1 Light Accent 6" w:uiPriority="46"/>
-    <w:lsdException w:name="Grid Table 2 Accent 6" w:uiPriority="47"/>
-    <w:lsdException w:name="Grid Table 3 Accent 6" w:uiPriority="48"/>
-    <w:lsdException w:name="Grid Table 4 Accent 6" w:uiPriority="49"/>
-    <w:lsdException w:name="Grid Table 5 Dark Accent 6" w:uiPriority="50"/>
-    <w:lsdException w:name="Grid Table 6 Colorful Accent 6" w:uiPriority="51"/>
-    <w:lsdException w:name="Grid Table 7 Colorful Accent 6" w:uiPriority="52"/>
-    <w:lsdException w:name="List Table 1 Light" w:uiPriority="46"/>
-    <w:lsdException w:name="List Table 2" w:uiPriority="47"/>
-    <w:lsdException w:name="List Table 3" w:uiPriority="48"/>
-    <w:lsdException w:name="List Table 4" w:uiPriority="49"/>
-    <w:lsdException w:name="List Table 5 Dark" w:uiPriority="50"/>
-    <w:lsdException w:name="List Table 6 Colorful" w:uiPriority="51"/>
-    <w:lsdException w:name="List Table 7 Colorful" w:uiPriority="52"/>
-    <w:lsdException w:name="List Table 1 Light Accent 1" w:uiPriority="46"/>
-    <w:lsdException w:name="List Table 2 Accent 1" w:uiPriority="47"/>
-    <w:lsdException w:name="List Table 3 Accent 1" w:uiPriority="48"/>
-    <w:lsdException w:name="List Table 4 Accent 1" w:uiPriority="49"/>
-    <w:lsdException w:name="List Table 5 Dark Accent 1" w:uiPriority="50"/>
-    <w:lsdException w:name="List Table 6 Colorful Accent 1" w:uiPriority="51"/>
-    <w:lsdException w:name="List Table 7 Colorful Accent 1" w:uiPriority="52"/>
-    <w:lsdException w:name="List Table 1 Light Accent 2" w:uiPriority="46"/>
-    <w:lsdException w:name="List Table 2 Accent 2" w:uiPriority="47"/>
-    <w:lsdException w:name="List Table 3 Accent 2" w:uiPriority="48"/>
-    <w:lsdException w:name="List Table 4 Accent 2" w:uiPriority="49"/>
-    <w:lsdException w:name="List Table 5 Dark Accent 2" w:uiPriority="50"/>
-    <w:lsdException w:name="List Table 6 Colorful Accent 2" w:uiPriority="51"/>
-    <w:lsdException w:name="List Table 7 Colorful Accent 2" w:uiPriority="52"/>
-    <w:lsdException w:name="List Table 1 Light Accent 3" w:uiPriority="46"/>
-    <w:lsdException w:name="List Table 2 Accent 3" w:uiPriority="47"/>
-    <w:lsdException w:name="List Table 3 Accent 3" w:uiPriority="48"/>
-    <w:lsdException w:name="List Table 4 Accent 3" w:uiPriority="49"/>
-    <w:lsdException w:name="List Table 5 Dark Accent 3" w:uiPriority="50"/>
-    <w:lsdException w:name="List Table 6 Colorful Accent 3" w:uiPriority="51"/>
-    <w:lsdException w:name="List Table 7 Colorful Accent 3" w:uiPriority="52"/>
-    <w:lsdException w:name="List Table 1 Light Accent 4" w:uiPriority="46"/>
-    <w:lsdException w:name="List Table 2 Accent 4" w:uiPriority="47"/>
-    <w:lsdException w:name="List Table 3 Accent 4" w:uiPriority="48"/>
-    <w:lsdException w:name="List Table 4 Accent 4" w:uiPriority="49"/>
-    <w:lsdException w:name="List Table 5 Dark Accent 4" w:uiPriority="50"/>
-    <w:lsdException w:name="List Table 6 Colorful Accent 4" w:uiPriority="51"/>
-    <w:lsdException w:name="List Table 7 Colorful Accent 4" w:uiPriority="52"/>
-    <w:lsdException w:name="List Table 1 Light Accent 5" w:uiPriority="46"/>
-    <w:lsdException w:name="List Table 2 Accent 5" w:uiPriority="47"/>
-    <w:lsdException w:name="List Table 3 Accent 5" w:uiPriority="48"/>
-    <w:lsdException w:name="List Table 4 Accent 5" w:uiPriority="49"/>
-    <w:lsdException w:name="List Table 5 Dark Accent 5" w:uiPriority="50"/>
-    <w:lsdException w:name="List Table 6 Colorful Accent 5" w:uiPriority="51"/>
-    <w:lsdException w:name="List Table 7 Colorful Accent 5" w:uiPriority="52"/>
-    <w:lsdException w:name="List Table 1 Light Accent 6" w:uiPriority="46"/>
-    <w:lsdException w:name="List Table 2 Accent 6" w:uiPriority="47"/>
-    <w:lsdException w:name="List Table 3 Accent 6" w:uiPriority="48"/>
-    <w:lsdException w:name="List Table 4 Accent 6" w:uiPriority="49"/>
-    <w:lsdException w:name="List Table 5 Dark Accent 6" w:uiPriority="50"/>
-    <w:lsdException w:name="List Table 6 Colorful Accent 6" w:uiPriority="51"/>
-    <w:lsdException w:name="List Table 7 Colorful Accent 6" w:uiPriority="52"/>
+  <w:latentStyles w:defLockedState="1" w:defUIPriority="99" w:defSemiHidden="1" w:defUnhideWhenUsed="1" w:defQFormat="0" w:count="276">
+    <w:lsdException w:name="Normal" w:semiHidden="0" w:uiPriority="0" w:unhideWhenUsed="0" w:qFormat="1"/>
+    <w:lsdException w:name="heading 1" w:semiHidden="0" w:uiPriority="9" w:unhideWhenUsed="0" w:qFormat="1"/>
+    <w:lsdException w:name="heading 2" w:semiHidden="0" w:unhideWhenUsed="0" w:qFormat="1"/>
+    <w:lsdException w:name="heading 3" w:semiHidden="0" w:unhideWhenUsed="0" w:qFormat="1"/>
+    <w:lsdException w:name="heading 4" w:semiHidden="0" w:uiPriority="9" w:unhideWhenUsed="0" w:qFormat="1"/>
+    <w:lsdException w:name="heading 5" w:semiHidden="0" w:uiPriority="9" w:unhideWhenUsed="0" w:qFormat="1"/>
+    <w:lsdException w:name="heading 6" w:semiHidden="0" w:uiPriority="9" w:unhideWhenUsed="0" w:qFormat="1"/>
+    <w:lsdException w:name="heading 7" w:semiHidden="0" w:uiPriority="9" w:unhideWhenUsed="0" w:qFormat="1"/>
+    <w:lsdException w:name="heading 8" w:semiHidden="0" w:uiPriority="9" w:unhideWhenUsed="0" w:qFormat="1"/>
+    <w:lsdException w:name="heading 9" w:semiHidden="0" w:uiPriority="9" w:unhideWhenUsed="0" w:qFormat="1"/>
+    <w:lsdException w:name="toc 1" w:uiPriority="39"/>
+    <w:lsdException w:name="toc 2" w:uiPriority="39"/>
+    <w:lsdException w:name="toc 3" w:uiPriority="39"/>
+    <w:lsdException w:name="toc 4" w:uiPriority="39"/>
+    <w:lsdException w:name="toc 5" w:uiPriority="39"/>
+    <w:lsdException w:name="toc 6" w:uiPriority="39"/>
+    <w:lsdException w:name="toc 7" w:uiPriority="39"/>
+    <w:lsdException w:name="toc 8" w:uiPriority="39"/>
+    <w:lsdException w:name="toc 9" w:uiPriority="39"/>
+    <w:lsdException w:name="footer" w:uiPriority="0"/>
+    <w:lsdException w:name="caption" w:semiHidden="0" w:uiPriority="35" w:unhideWhenUsed="0" w:qFormat="1"/>
+    <w:lsdException w:name="page number" w:uiPriority="0"/>
+    <w:lsdException w:name="Title" w:semiHidden="0" w:uiPriority="10" w:unhideWhenUsed="0" w:qFormat="1"/>
+    <w:lsdException w:name="Default Paragraph Font" w:uiPriority="1"/>
+    <w:lsdException w:name="Subtitle" w:semiHidden="0" w:uiPriority="11" w:unhideWhenUsed="0" w:qFormat="1"/>
+    <w:lsdException w:name="Strong" w:semiHidden="0" w:uiPriority="22" w:unhideWhenUsed="0" w:qFormat="1"/>
+    <w:lsdException w:name="Emphasis" w:semiHidden="0" w:uiPriority="20" w:unhideWhenUsed="0" w:qFormat="1"/>
+    <w:lsdException w:name="Table Grid" w:semiHidden="0" w:uiPriority="59" w:unhideWhenUsed="0"/>
+    <w:lsdException w:name="Note Level 1" w:locked="0" w:semiHidden="0" w:unhideWhenUsed="0"/>
+    <w:lsdException w:name="Note Level 2" w:locked="0" w:semiHidden="0" w:unhideWhenUsed="0"/>
+    <w:lsdException w:name="Note Level 3" w:locked="0" w:semiHidden="0" w:unhideWhenUsed="0"/>
+    <w:lsdException w:name="Note Level 4" w:locked="0" w:semiHidden="0" w:unhideWhenUsed="0"/>
+    <w:lsdException w:name="Note Level 5" w:locked="0" w:semiHidden="0" w:unhideWhenUsed="0"/>
+    <w:lsdException w:name="Note Level 6" w:locked="0" w:semiHidden="0" w:unhideWhenUsed="0"/>
+    <w:lsdException w:name="Note Level 7" w:locked="0" w:semiHidden="0" w:unhideWhenUsed="0"/>
+    <w:lsdException w:name="Note Level 8" w:locked="0" w:semiHidden="0" w:unhideWhenUsed="0"/>
+    <w:lsdException w:name="Note Level 9" w:locked="0" w:semiHidden="0" w:unhideWhenUsed="0"/>
+    <w:lsdException w:name="Placeholder Text" w:locked="0" w:unhideWhenUsed="0"/>
+    <w:lsdException w:name="No Spacing" w:locked="0" w:semiHidden="0" w:uiPriority="1" w:unhideWhenUsed="0" w:qFormat="1"/>
+    <w:lsdException w:name="Light Shading" w:locked="0" w:semiHidden="0" w:uiPriority="60" w:unhideWhenUsed="0"/>
+    <w:lsdException w:name="Light List" w:locked="0" w:semiHidden="0" w:uiPriority="61" w:unhideWhenUsed="0"/>
+    <w:lsdException w:name="Light Grid" w:locked="0" w:semiHidden="0" w:uiPriority="62" w:unhideWhenUsed="0"/>
+    <w:lsdException w:name="Medium Shading 1" w:locked="0" w:semiHidden="0" w:uiPriority="63" w:unhideWhenUsed="0"/>
+    <w:lsdException w:name="Medium Shading 2" w:locked="0" w:semiHidden="0" w:uiPriority="64" w:unhideWhenUsed="0"/>
+    <w:lsdException w:name="Medium List 1" w:locked="0" w:semiHidden="0" w:uiPriority="65" w:unhideWhenUsed="0"/>
+    <w:lsdException w:name="Medium List 2" w:locked="0" w:semiHidden="0" w:uiPriority="66" w:unhideWhenUsed="0"/>
+    <w:lsdException w:name="Medium Grid 1" w:locked="0" w:semiHidden="0" w:uiPriority="67" w:unhideWhenUsed="0"/>
+    <w:lsdException w:name="Medium Grid 2" w:locked="0" w:semiHidden="0" w:uiPriority="68" w:unhideWhenUsed="0"/>
+    <w:lsdException w:name="Medium Grid 3" w:locked="0" w:semiHidden="0" w:uiPriority="69" w:unhideWhenUsed="0"/>
+    <w:lsdException w:name="Dark List" w:locked="0" w:semiHidden="0" w:uiPriority="70" w:unhideWhenUsed="0"/>
+    <w:lsdException w:name="Colorful Shading" w:locked="0" w:semiHidden="0" w:uiPriority="71" w:unhideWhenUsed="0"/>
+    <w:lsdException w:name="Colorful List" w:locked="0" w:semiHidden="0" w:uiPriority="72" w:unhideWhenUsed="0"/>
+    <w:lsdException w:name="Colorful Grid" w:locked="0" w:semiHidden="0" w:uiPriority="73" w:unhideWhenUsed="0"/>
+    <w:lsdException w:name="Light Shading Accent 1" w:locked="0" w:semiHidden="0" w:uiPriority="60" w:unhideWhenUsed="0"/>
+    <w:lsdException w:name="Light List Accent 1" w:locked="0" w:semiHidden="0" w:uiPriority="61" w:unhideWhenUsed="0"/>
+    <w:lsdException w:name="Light Grid Accent 1" w:locked="0" w:semiHidden="0" w:uiPriority="62" w:unhideWhenUsed="0"/>
+    <w:lsdException w:name="Medium Shading 1 Accent 1" w:locked="0" w:semiHidden="0" w:uiPriority="63" w:unhideWhenUsed="0"/>
+    <w:lsdException w:name="Medium Shading 2 Accent 1" w:locked="0" w:semiHidden="0" w:uiPriority="64" w:unhideWhenUsed="0"/>
+    <w:lsdException w:name="Medium List 1 Accent 1" w:locked="0" w:semiHidden="0" w:uiPriority="65" w:unhideWhenUsed="0"/>
+    <w:lsdException w:name="Revision" w:locked="0" w:unhideWhenUsed="0"/>
+    <w:lsdException w:name="List Paragraph" w:locked="0" w:semiHidden="0" w:uiPriority="34" w:unhideWhenUsed="0" w:qFormat="1"/>
+    <w:lsdException w:name="Quote" w:locked="0" w:semiHidden="0" w:uiPriority="29" w:unhideWhenUsed="0" w:qFormat="1"/>
+    <w:lsdException w:name="Intense Quote" w:locked="0" w:semiHidden="0" w:uiPriority="30" w:unhideWhenUsed="0" w:qFormat="1"/>
+    <w:lsdException w:name="Medium List 2 Accent 1" w:locked="0" w:semiHidden="0" w:uiPriority="66" w:unhideWhenUsed="0"/>
+    <w:lsdException w:name="Medium Grid 1 Accent 1" w:locked="0" w:semiHidden="0" w:uiPriority="67" w:unhideWhenUsed="0"/>
+    <w:lsdException w:name="Medium Grid 2 Accent 1" w:locked="0" w:semiHidden="0" w:uiPriority="68" w:unhideWhenUsed="0"/>
+    <w:lsdException w:name="Medium Grid 3 Accent 1" w:locked="0" w:semiHidden="0" w:uiPriority="69" w:unhideWhenUsed="0"/>
+    <w:lsdException w:name="Dark List Accent 1" w:locked="0" w:semiHidden="0" w:uiPriority="70" w:unhideWhenUsed="0"/>
+    <w:lsdException w:name="Colorful Shading Accent 1" w:locked="0" w:semiHidden="0" w:uiPriority="71" w:unhideWhenUsed="0"/>
+    <w:lsdException w:name="Colorful List Accent 1" w:locked="0" w:semiHidden="0" w:uiPriority="72" w:unhideWhenUsed="0"/>
+    <w:lsdException w:name="Colorful Grid Accent 1" w:locked="0" w:semiHidden="0" w:uiPriority="73" w:unhideWhenUsed="0"/>
+    <w:lsdException w:name="Light Shading Accent 2" w:locked="0" w:semiHidden="0" w:uiPriority="60" w:unhideWhenUsed="0"/>
+    <w:lsdException w:name="Light List Accent 2" w:locked="0" w:semiHidden="0" w:uiPriority="61" w:unhideWhenUsed="0"/>
+    <w:lsdException w:name="Light Grid Accent 2" w:locked="0" w:semiHidden="0" w:uiPriority="62" w:unhideWhenUsed="0"/>
+    <w:lsdException w:name="Medium Shading 1 Accent 2" w:locked="0" w:semiHidden="0" w:uiPriority="63" w:unhideWhenUsed="0"/>
+    <w:lsdException w:name="Medium Shading 2 Accent 2" w:locked="0" w:semiHidden="0" w:uiPriority="64" w:unhideWhenUsed="0"/>
+    <w:lsdException w:name="Medium List 1 Accent 2" w:locked="0" w:semiHidden="0" w:uiPriority="65" w:unhideWhenUsed="0"/>
+    <w:lsdException w:name="Medium List 2 Accent 2" w:locked="0" w:semiHidden="0" w:uiPriority="66" w:unhideWhenUsed="0"/>
+    <w:lsdException w:name="Medium Grid 1 Accent 2" w:locked="0" w:semiHidden="0" w:uiPriority="67" w:unhideWhenUsed="0"/>
+    <w:lsdException w:name="Medium Grid 2 Accent 2" w:locked="0" w:semiHidden="0" w:uiPriority="68" w:unhideWhenUsed="0"/>
+    <w:lsdException w:name="Medium Grid 3 Accent 2" w:locked="0" w:semiHidden="0" w:uiPriority="69" w:unhideWhenUsed="0"/>
+    <w:lsdException w:name="Dark List Accent 2" w:locked="0" w:semiHidden="0" w:uiPriority="70" w:unhideWhenUsed="0"/>
+    <w:lsdException w:name="Colorful Shading Accent 2" w:locked="0" w:semiHidden="0" w:uiPriority="71" w:unhideWhenUsed="0"/>
+    <w:lsdException w:name="Colorful List Accent 2" w:locked="0" w:semiHidden="0" w:uiPriority="72" w:unhideWhenUsed="0"/>
+    <w:lsdException w:name="Colorful Grid Accent 2" w:locked="0" w:semiHidden="0" w:uiPriority="73" w:unhideWhenUsed="0"/>
+    <w:lsdException w:name="Light Shading Accent 3" w:locked="0" w:semiHidden="0" w:uiPriority="60" w:unhideWhenUsed="0"/>
+    <w:lsdException w:name="Light List Accent 3" w:locked="0" w:semiHidden="0" w:uiPriority="61" w:unhideWhenUsed="0"/>
+    <w:lsdException w:name="Light Grid Accent 3" w:locked="0" w:semiHidden="0" w:uiPriority="62" w:unhideWhenUsed="0"/>
+    <w:lsdException w:name="Medium Shading 1 Accent 3" w:locked="0" w:semiHidden="0" w:uiPriority="63" w:unhideWhenUsed="0"/>
+    <w:lsdException w:name="Medium Shading 2 Accent 3" w:locked="0" w:semiHidden="0" w:uiPriority="64" w:unhideWhenUsed="0"/>
+    <w:lsdException w:name="Medium List 1 Accent 3" w:locked="0" w:semiHidden="0" w:uiPriority="65" w:unhideWhenUsed="0"/>
+    <w:lsdException w:name="Medium List 2 Accent 3" w:locked="0" w:semiHidden="0" w:uiPriority="66" w:unhideWhenUsed="0"/>
+    <w:lsdException w:name="Medium Grid 1 Accent 3" w:locked="0" w:semiHidden="0" w:uiPriority="67" w:unhideWhenUsed="0"/>
+    <w:lsdException w:name="Medium Grid 2 Accent 3" w:locked="0" w:semiHidden="0" w:uiPriority="68" w:unhideWhenUsed="0"/>
+    <w:lsdException w:name="Medium Grid 3 Accent 3" w:locked="0" w:semiHidden="0" w:uiPriority="69" w:unhideWhenUsed="0"/>
+    <w:lsdException w:name="Dark List Accent 3" w:locked="0" w:semiHidden="0" w:uiPriority="70" w:unhideWhenUsed="0"/>
+    <w:lsdException w:name="Colorful Shading Accent 3" w:locked="0" w:semiHidden="0" w:uiPriority="71" w:unhideWhenUsed="0"/>
+    <w:lsdException w:name="Colorful List Accent 3" w:locked="0" w:semiHidden="0" w:uiPriority="72" w:unhideWhenUsed="0"/>
+    <w:lsdException w:name="Colorful Grid Accent 3" w:locked="0" w:semiHidden="0" w:uiPriority="73" w:unhideWhenUsed="0"/>
+    <w:lsdException w:name="Light Shading Accent 4" w:locked="0" w:semiHidden="0" w:uiPriority="60" w:unhideWhenUsed="0"/>
+    <w:lsdException w:name="Light List Accent 4" w:locked="0" w:semiHidden="0" w:uiPriority="61" w:unhideWhenUsed="0"/>
+    <w:lsdException w:name="Light Grid Accent 4" w:locked="0" w:semiHidden="0" w:uiPriority="62" w:unhideWhenUsed="0"/>
+    <w:lsdException w:name="Medium Shading 1 Accent 4" w:locked="0" w:semiHidden="0" w:uiPriority="63" w:unhideWhenUsed="0"/>
+    <w:lsdException w:name="Medium Shading 2 Accent 4" w:locked="0" w:semiHidden="0" w:uiPriority="64" w:unhideWhenUsed="0"/>
+    <w:lsdException w:name="Medium List 1 Accent 4" w:locked="0" w:semiHidden="0" w:uiPriority="65" w:unhideWhenUsed="0"/>
+    <w:lsdException w:name="Medium List 2 Accent 4" w:locked="0" w:semiHidden="0" w:uiPriority="66" w:unhideWhenUsed="0"/>
+    <w:lsdException w:name="Medium Grid 1 Accent 4" w:locked="0" w:semiHidden="0" w:uiPriority="67" w:unhideWhenUsed="0"/>
+    <w:lsdException w:name="Medium Grid 2 Accent 4" w:locked="0" w:semiHidden="0" w:uiPriority="68" w:unhideWhenUsed="0"/>
+    <w:lsdException w:name="Medium Grid 3 Accent 4" w:locked="0" w:semiHidden="0" w:uiPriority="69" w:unhideWhenUsed="0"/>
+    <w:lsdException w:name="Dark List Accent 4" w:locked="0" w:semiHidden="0" w:uiPriority="70" w:unhideWhenUsed="0"/>
+    <w:lsdException w:name="Colorful Shading Accent 4" w:locked="0" w:semiHidden="0" w:uiPriority="71" w:unhideWhenUsed="0"/>
+    <w:lsdException w:name="Colorful List Accent 4" w:locked="0" w:semiHidden="0" w:uiPriority="72" w:unhideWhenUsed="0"/>
+    <w:lsdException w:name="Colorful Grid Accent 4" w:locked="0" w:semiHidden="0" w:uiPriority="73" w:unhideWhenUsed="0"/>
+    <w:lsdException w:name="Light Shading Accent 5" w:locked="0" w:semiHidden="0" w:uiPriority="60" w:unhideWhenUsed="0"/>
+    <w:lsdException w:name="Light List Accent 5" w:locked="0" w:semiHidden="0" w:uiPriority="61" w:unhideWhenUsed="0"/>
+    <w:lsdException w:name="Light Grid Accent 5" w:locked="0" w:semiHidden="0" w:uiPriority="62" w:unhideWhenUsed="0"/>
+    <w:lsdException w:name="Medium Shading 1 Accent 5" w:locked="0" w:semiHidden="0" w:uiPriority="63" w:unhideWhenUsed="0"/>
+    <w:lsdException w:name="Medium Shading 2 Accent 5" w:locked="0" w:semiHidden="0" w:uiPriority="64" w:unhideWhenUsed="0"/>
+    <w:lsdException w:name="Medium List 1 Accent 5" w:locked="0" w:semiHidden="0" w:uiPriority="65" w:unhideWhenUsed="0"/>
+    <w:lsdException w:name="Medium List 2 Accent 5" w:locked="0" w:semiHidden="0" w:uiPriority="66" w:unhideWhenUsed="0"/>
+    <w:lsdException w:name="Medium Grid 1 Accent 5" w:locked="0" w:semiHidden="0" w:uiPriority="67" w:unhideWhenUsed="0"/>
+    <w:lsdException w:name="Medium Grid 2 Accent 5" w:locked="0" w:semiHidden="0" w:uiPriority="68" w:unhideWhenUsed="0"/>
+    <w:lsdException w:name="Medium Grid 3 Accent 5" w:locked="0" w:semiHidden="0" w:uiPriority="69" w:unhideWhenUsed="0"/>
+    <w:lsdException w:name="Dark List Accent 5" w:locked="0" w:semiHidden="0" w:uiPriority="70" w:unhideWhenUsed="0"/>
+    <w:lsdException w:name="Colorful Shading Accent 5" w:locked="0" w:semiHidden="0" w:uiPriority="71" w:unhideWhenUsed="0"/>
+    <w:lsdException w:name="Colorful List Accent 5" w:locked="0" w:semiHidden="0" w:uiPriority="72" w:unhideWhenUsed="0"/>
+    <w:lsdException w:name="Colorful Grid Accent 5" w:locked="0" w:semiHidden="0" w:uiPriority="73" w:unhideWhenUsed="0"/>
+    <w:lsdException w:name="Light Shading Accent 6" w:locked="0" w:semiHidden="0" w:uiPriority="60" w:unhideWhenUsed="0"/>
+    <w:lsdException w:name="Light List Accent 6" w:locked="0" w:semiHidden="0" w:uiPriority="61" w:unhideWhenUsed="0"/>
+    <w:lsdException w:name="Light Grid Accent 6" w:locked="0" w:semiHidden="0" w:uiPriority="62" w:unhideWhenUsed="0"/>
+    <w:lsdException w:name="Medium Shading 1 Accent 6" w:locked="0" w:semiHidden="0" w:uiPriority="63" w:unhideWhenUsed="0"/>
+    <w:lsdException w:name="Medium Shading 2 Accent 6" w:locked="0" w:semiHidden="0" w:uiPriority="64" w:unhideWhenUsed="0"/>
+    <w:lsdException w:name="Medium List 1 Accent 6" w:locked="0" w:semiHidden="0" w:uiPriority="65" w:unhideWhenUsed="0"/>
+    <w:lsdException w:name="Medium List 2 Accent 6" w:locked="0" w:semiHidden="0" w:uiPriority="66" w:unhideWhenUsed="0"/>
+    <w:lsdException w:name="Medium Grid 1 Accent 6" w:locked="0" w:semiHidden="0" w:uiPriority="67" w:unhideWhenUsed="0"/>
+    <w:lsdException w:name="Medium Grid 2 Accent 6" w:locked="0" w:semiHidden="0" w:uiPriority="68" w:unhideWhenUsed="0"/>
+    <w:lsdException w:name="Medium Grid 3 Accent 6" w:locked="0" w:semiHidden="0" w:uiPriority="69" w:unhideWhenUsed="0"/>
+    <w:lsdException w:name="Dark List Accent 6" w:locked="0" w:semiHidden="0" w:uiPriority="70" w:unhideWhenUsed="0"/>
+    <w:lsdException w:name="Colorful Shading Accent 6" w:locked="0" w:semiHidden="0" w:uiPriority="71" w:unhideWhenUsed="0"/>
+    <w:lsdException w:name="Colorful List Accent 6" w:locked="0" w:semiHidden="0" w:uiPriority="72" w:unhideWhenUsed="0"/>
+    <w:lsdException w:name="Colorful Grid Accent 6" w:locked="0" w:semiHidden="0" w:uiPriority="73" w:unhideWhenUsed="0"/>
+    <w:lsdException w:name="Subtle Emphasis" w:locked="0" w:semiHidden="0" w:uiPriority="19" w:unhideWhenUsed="0" w:qFormat="1"/>
+    <w:lsdException w:name="Intense Emphasis" w:locked="0" w:semiHidden="0" w:uiPriority="21" w:unhideWhenUsed="0" w:qFormat="1"/>
+    <w:lsdException w:name="Subtle Reference" w:locked="0" w:semiHidden="0" w:uiPriority="31" w:unhideWhenUsed="0" w:qFormat="1"/>
+    <w:lsdException w:name="Intense Reference" w:locked="0" w:semiHidden="0" w:uiPriority="32" w:unhideWhenUsed="0" w:qFormat="1"/>
+    <w:lsdException w:name="Book Title" w:locked="0" w:semiHidden="0" w:uiPriority="33" w:unhideWhenUsed="0" w:qFormat="1"/>
+    <w:lsdException w:name="Bibliography" w:locked="0" w:uiPriority="37"/>
+    <w:lsdException w:name="TOC Heading" w:locked="0" w:uiPriority="39" w:qFormat="1"/>
   </w:latentStyles>
-  <w:style w:type="paragraph" w:default="1" w:styleId="Normal">
+  <w:style w:type="paragraph" w:default="1" w:styleId="Standard">
     <w:name w:val="Normal"/>
     <w:qFormat/>
     <w:rsid w:val="006F24CB"/>
@@ -4852,11 +4980,11 @@
       <w:lang w:eastAsia="en-US"/>
     </w:rPr>
   </w:style>
-  <w:style w:type="paragraph" w:styleId="Heading1">
+  <w:style w:type="paragraph" w:styleId="berschrift1">
     <w:name w:val="heading 1"/>
-    <w:basedOn w:val="Normal"/>
-    <w:next w:val="Normal"/>
-    <w:link w:val="Heading1Char"/>
+    <w:basedOn w:val="Standard"/>
+    <w:next w:val="Standard"/>
+    <w:link w:val="berschrift1Zeichen"/>
     <w:uiPriority w:val="99"/>
     <w:qFormat/>
     <w:rsid w:val="006F24CB"/>
@@ -4880,11 +5008,11 @@
       <w:szCs w:val="32"/>
     </w:rPr>
   </w:style>
-  <w:style w:type="paragraph" w:styleId="Heading2">
+  <w:style w:type="paragraph" w:styleId="berschrift2">
     <w:name w:val="heading 2"/>
-    <w:basedOn w:val="Normal"/>
-    <w:next w:val="Normal"/>
-    <w:link w:val="Heading2Char"/>
+    <w:basedOn w:val="Standard"/>
+    <w:next w:val="Standard"/>
+    <w:link w:val="berschrift2Zeichen"/>
     <w:uiPriority w:val="99"/>
     <w:qFormat/>
     <w:rsid w:val="006F24CB"/>
@@ -4909,11 +5037,11 @@
       <w:szCs w:val="30"/>
     </w:rPr>
   </w:style>
-  <w:style w:type="paragraph" w:styleId="Heading3">
+  <w:style w:type="paragraph" w:styleId="berschrift3">
     <w:name w:val="heading 3"/>
-    <w:basedOn w:val="Normal"/>
-    <w:next w:val="Normal"/>
-    <w:link w:val="Heading3Char"/>
+    <w:basedOn w:val="Standard"/>
+    <w:next w:val="Standard"/>
+    <w:link w:val="berschrift3Zeichen"/>
     <w:uiPriority w:val="99"/>
     <w:qFormat/>
     <w:rsid w:val="00EC7D5B"/>
@@ -4935,11 +5063,11 @@
       <w:szCs w:val="28"/>
     </w:rPr>
   </w:style>
-  <w:style w:type="paragraph" w:styleId="Heading4">
+  <w:style w:type="paragraph" w:styleId="berschrift4">
     <w:name w:val="heading 4"/>
-    <w:basedOn w:val="Normal"/>
-    <w:next w:val="Normal"/>
-    <w:link w:val="Heading4Char"/>
+    <w:basedOn w:val="Standard"/>
+    <w:next w:val="Standard"/>
+    <w:link w:val="berschrift4Zeichen"/>
     <w:uiPriority w:val="99"/>
     <w:qFormat/>
     <w:rsid w:val="00EC7D5B"/>
@@ -4961,11 +5089,11 @@
       <w:szCs w:val="26"/>
     </w:rPr>
   </w:style>
-  <w:style w:type="paragraph" w:styleId="Heading5">
+  <w:style w:type="paragraph" w:styleId="berschrift5">
     <w:name w:val="heading 5"/>
-    <w:basedOn w:val="Normal"/>
-    <w:next w:val="Normal"/>
-    <w:link w:val="Heading5Char"/>
+    <w:basedOn w:val="Standard"/>
+    <w:next w:val="Standard"/>
+    <w:link w:val="berschrift5Zeichen"/>
     <w:uiPriority w:val="99"/>
     <w:qFormat/>
     <w:rsid w:val="00012440"/>
@@ -4984,11 +5112,11 @@
       <w:color w:val="243F60"/>
     </w:rPr>
   </w:style>
-  <w:style w:type="paragraph" w:styleId="Heading6">
+  <w:style w:type="paragraph" w:styleId="berschrift6">
     <w:name w:val="heading 6"/>
-    <w:basedOn w:val="Normal"/>
-    <w:next w:val="Normal"/>
-    <w:link w:val="Heading6Char"/>
+    <w:basedOn w:val="Standard"/>
+    <w:next w:val="Standard"/>
+    <w:link w:val="berschrift6Zeichen"/>
     <w:uiPriority w:val="99"/>
     <w:qFormat/>
     <w:rsid w:val="00012440"/>
@@ -5009,11 +5137,11 @@
       <w:color w:val="243F60"/>
     </w:rPr>
   </w:style>
-  <w:style w:type="paragraph" w:styleId="Heading7">
+  <w:style w:type="paragraph" w:styleId="berschrift7">
     <w:name w:val="heading 7"/>
-    <w:basedOn w:val="Normal"/>
-    <w:next w:val="Normal"/>
-    <w:link w:val="Heading7Char"/>
+    <w:basedOn w:val="Standard"/>
+    <w:next w:val="Standard"/>
+    <w:link w:val="berschrift7Zeichen"/>
     <w:uiPriority w:val="99"/>
     <w:qFormat/>
     <w:rsid w:val="00012440"/>
@@ -5034,11 +5162,11 @@
       <w:color w:val="404040"/>
     </w:rPr>
   </w:style>
-  <w:style w:type="paragraph" w:styleId="Heading8">
+  <w:style w:type="paragraph" w:styleId="berschrift8">
     <w:name w:val="heading 8"/>
-    <w:basedOn w:val="Normal"/>
-    <w:next w:val="Normal"/>
-    <w:link w:val="Heading8Char"/>
+    <w:basedOn w:val="Standard"/>
+    <w:next w:val="Standard"/>
+    <w:link w:val="berschrift8Zeichen"/>
     <w:uiPriority w:val="99"/>
     <w:qFormat/>
     <w:rsid w:val="00012440"/>
@@ -5059,11 +5187,11 @@
       <w:szCs w:val="20"/>
     </w:rPr>
   </w:style>
-  <w:style w:type="paragraph" w:styleId="Heading9">
+  <w:style w:type="paragraph" w:styleId="berschrift9">
     <w:name w:val="heading 9"/>
-    <w:basedOn w:val="Normal"/>
-    <w:next w:val="Normal"/>
-    <w:link w:val="Heading9Char"/>
+    <w:basedOn w:val="Standard"/>
+    <w:next w:val="Standard"/>
+    <w:link w:val="berschrift9Zeichen"/>
     <w:uiPriority w:val="99"/>
     <w:qFormat/>
     <w:rsid w:val="00012440"/>
@@ -5086,13 +5214,13 @@
       <w:szCs w:val="20"/>
     </w:rPr>
   </w:style>
-  <w:style w:type="character" w:default="1" w:styleId="DefaultParagraphFont">
+  <w:style w:type="character" w:default="1" w:styleId="Absatzstandardschriftart">
     <w:name w:val="Default Paragraph Font"/>
     <w:uiPriority w:val="1"/>
     <w:semiHidden/>
     <w:unhideWhenUsed/>
   </w:style>
-  <w:style w:type="table" w:default="1" w:styleId="TableNormal">
+  <w:style w:type="table" w:default="1" w:styleId="NormaleTabelle">
     <w:name w:val="Normal Table"/>
     <w:uiPriority w:val="99"/>
     <w:semiHidden/>
@@ -5107,16 +5235,16 @@
       </w:tblCellMar>
     </w:tblPr>
   </w:style>
-  <w:style w:type="numbering" w:default="1" w:styleId="NoList">
+  <w:style w:type="numbering" w:default="1" w:styleId="KeineListe">
     <w:name w:val="No List"/>
     <w:uiPriority w:val="99"/>
     <w:semiHidden/>
     <w:unhideWhenUsed/>
   </w:style>
-  <w:style w:type="character" w:customStyle="1" w:styleId="Heading1Char">
-    <w:name w:val="Heading 1 Char"/>
-    <w:basedOn w:val="DefaultParagraphFont"/>
-    <w:link w:val="Heading1"/>
+  <w:style w:type="character" w:customStyle="1" w:styleId="berschrift1Zeichen">
+    <w:name w:val="Überschrift 1 Zeichen"/>
+    <w:basedOn w:val="Absatzstandardschriftart"/>
+    <w:link w:val="berschrift1"/>
     <w:uiPriority w:val="99"/>
     <w:locked/>
     <w:rsid w:val="006F24CB"/>
@@ -5129,10 +5257,10 @@
       <w:lang w:eastAsia="en-US"/>
     </w:rPr>
   </w:style>
-  <w:style w:type="character" w:customStyle="1" w:styleId="Heading2Char">
-    <w:name w:val="Heading 2 Char"/>
-    <w:basedOn w:val="DefaultParagraphFont"/>
-    <w:link w:val="Heading2"/>
+  <w:style w:type="character" w:customStyle="1" w:styleId="berschrift2Zeichen">
+    <w:name w:val="Überschrift 2 Zeichen"/>
+    <w:basedOn w:val="Absatzstandardschriftart"/>
+    <w:link w:val="berschrift2"/>
     <w:uiPriority w:val="99"/>
     <w:locked/>
     <w:rsid w:val="006F24CB"/>
@@ -5145,10 +5273,10 @@
       <w:lang w:eastAsia="en-US"/>
     </w:rPr>
   </w:style>
-  <w:style w:type="character" w:customStyle="1" w:styleId="Heading3Char">
-    <w:name w:val="Heading 3 Char"/>
-    <w:basedOn w:val="DefaultParagraphFont"/>
-    <w:link w:val="Heading3"/>
+  <w:style w:type="character" w:customStyle="1" w:styleId="berschrift3Zeichen">
+    <w:name w:val="Überschrift 3 Zeichen"/>
+    <w:basedOn w:val="Absatzstandardschriftart"/>
+    <w:link w:val="berschrift3"/>
     <w:uiPriority w:val="99"/>
     <w:locked/>
     <w:rsid w:val="00EC7D5B"/>
@@ -5161,10 +5289,10 @@
       <w:lang w:eastAsia="en-US"/>
     </w:rPr>
   </w:style>
-  <w:style w:type="character" w:customStyle="1" w:styleId="Heading4Char">
-    <w:name w:val="Heading 4 Char"/>
-    <w:basedOn w:val="DefaultParagraphFont"/>
-    <w:link w:val="Heading4"/>
+  <w:style w:type="character" w:customStyle="1" w:styleId="berschrift4Zeichen">
+    <w:name w:val="Überschrift 4 Zeichen"/>
+    <w:basedOn w:val="Absatzstandardschriftart"/>
+    <w:link w:val="berschrift4"/>
     <w:uiPriority w:val="99"/>
     <w:locked/>
     <w:rsid w:val="00EC7D5B"/>
@@ -5177,10 +5305,10 @@
       <w:lang w:eastAsia="en-US"/>
     </w:rPr>
   </w:style>
-  <w:style w:type="character" w:customStyle="1" w:styleId="Heading5Char">
-    <w:name w:val="Heading 5 Char"/>
-    <w:basedOn w:val="DefaultParagraphFont"/>
-    <w:link w:val="Heading5"/>
+  <w:style w:type="character" w:customStyle="1" w:styleId="berschrift5Zeichen">
+    <w:name w:val="Überschrift 5 Zeichen"/>
+    <w:basedOn w:val="Absatzstandardschriftart"/>
+    <w:link w:val="berschrift5"/>
     <w:uiPriority w:val="99"/>
     <w:locked/>
     <w:rsid w:val="00012440"/>
@@ -5192,10 +5320,10 @@
       <w:lang w:eastAsia="en-US"/>
     </w:rPr>
   </w:style>
-  <w:style w:type="character" w:customStyle="1" w:styleId="Heading6Char">
-    <w:name w:val="Heading 6 Char"/>
-    <w:basedOn w:val="DefaultParagraphFont"/>
-    <w:link w:val="Heading6"/>
+  <w:style w:type="character" w:customStyle="1" w:styleId="berschrift6Zeichen">
+    <w:name w:val="Überschrift 6 Zeichen"/>
+    <w:basedOn w:val="Absatzstandardschriftart"/>
+    <w:link w:val="berschrift6"/>
     <w:uiPriority w:val="99"/>
     <w:locked/>
     <w:rsid w:val="00012440"/>
@@ -5209,10 +5337,10 @@
       <w:lang w:eastAsia="en-US"/>
     </w:rPr>
   </w:style>
-  <w:style w:type="character" w:customStyle="1" w:styleId="Heading7Char">
-    <w:name w:val="Heading 7 Char"/>
-    <w:basedOn w:val="DefaultParagraphFont"/>
-    <w:link w:val="Heading7"/>
+  <w:style w:type="character" w:customStyle="1" w:styleId="berschrift7Zeichen">
+    <w:name w:val="Überschrift 7 Zeichen"/>
+    <w:basedOn w:val="Absatzstandardschriftart"/>
+    <w:link w:val="berschrift7"/>
     <w:uiPriority w:val="99"/>
     <w:locked/>
     <w:rsid w:val="00012440"/>
@@ -5226,10 +5354,10 @@
       <w:lang w:eastAsia="en-US"/>
     </w:rPr>
   </w:style>
-  <w:style w:type="character" w:customStyle="1" w:styleId="Heading8Char">
-    <w:name w:val="Heading 8 Char"/>
-    <w:basedOn w:val="DefaultParagraphFont"/>
-    <w:link w:val="Heading8"/>
+  <w:style w:type="character" w:customStyle="1" w:styleId="berschrift8Zeichen">
+    <w:name w:val="Überschrift 8 Zeichen"/>
+    <w:basedOn w:val="Absatzstandardschriftart"/>
+    <w:link w:val="berschrift8"/>
     <w:uiPriority w:val="99"/>
     <w:locked/>
     <w:rsid w:val="00012440"/>
@@ -5239,10 +5367,10 @@
       <w:lang w:eastAsia="en-US"/>
     </w:rPr>
   </w:style>
-  <w:style w:type="character" w:customStyle="1" w:styleId="Heading9Char">
-    <w:name w:val="Heading 9 Char"/>
-    <w:basedOn w:val="DefaultParagraphFont"/>
-    <w:link w:val="Heading9"/>
+  <w:style w:type="character" w:customStyle="1" w:styleId="berschrift9Zeichen">
+    <w:name w:val="Überschrift 9 Zeichen"/>
+    <w:basedOn w:val="Absatzstandardschriftart"/>
+    <w:link w:val="berschrift9"/>
     <w:uiPriority w:val="99"/>
     <w:locked/>
     <w:rsid w:val="00012440"/>
@@ -5254,9 +5382,9 @@
       <w:lang w:eastAsia="en-US"/>
     </w:rPr>
   </w:style>
-  <w:style w:type="paragraph" w:styleId="ListParagraph">
+  <w:style w:type="paragraph" w:styleId="Listenabsatz">
     <w:name w:val="List Paragraph"/>
-    <w:basedOn w:val="Normal"/>
+    <w:basedOn w:val="Standard"/>
     <w:uiPriority w:val="34"/>
     <w:qFormat/>
     <w:rsid w:val="00D17E1F"/>
@@ -5264,9 +5392,9 @@
       <w:ind w:left="720"/>
     </w:pPr>
   </w:style>
-  <w:style w:type="character" w:styleId="Hyperlink">
+  <w:style w:type="character" w:styleId="Link">
     <w:name w:val="Hyperlink"/>
-    <w:basedOn w:val="DefaultParagraphFont"/>
+    <w:basedOn w:val="Absatzstandardschriftart"/>
     <w:uiPriority w:val="99"/>
     <w:rsid w:val="00864BBF"/>
     <w:rPr>
@@ -5276,20 +5404,20 @@
   </w:style>
   <w:style w:type="character" w:customStyle="1" w:styleId="zitat-ergebnis">
     <w:name w:val="zitat-ergebnis"/>
-    <w:basedOn w:val="DefaultParagraphFont"/>
+    <w:basedOn w:val="Absatzstandardschriftart"/>
     <w:uiPriority w:val="99"/>
     <w:rsid w:val="00CA4A95"/>
   </w:style>
   <w:style w:type="character" w:customStyle="1" w:styleId="copy">
     <w:name w:val="copy"/>
-    <w:basedOn w:val="DefaultParagraphFont"/>
+    <w:basedOn w:val="Absatzstandardschriftart"/>
     <w:uiPriority w:val="99"/>
     <w:rsid w:val="00CA4A95"/>
   </w:style>
-  <w:style w:type="paragraph" w:styleId="BalloonText">
+  <w:style w:type="paragraph" w:styleId="Sprechblasentext">
     <w:name w:val="Balloon Text"/>
-    <w:basedOn w:val="Normal"/>
-    <w:link w:val="BalloonTextChar"/>
+    <w:basedOn w:val="Standard"/>
+    <w:link w:val="SprechblasentextZeichen"/>
     <w:uiPriority w:val="99"/>
     <w:semiHidden/>
     <w:rsid w:val="00CA4A95"/>
@@ -5302,10 +5430,10 @@
       <w:szCs w:val="16"/>
     </w:rPr>
   </w:style>
-  <w:style w:type="character" w:customStyle="1" w:styleId="BalloonTextChar">
-    <w:name w:val="Balloon Text Char"/>
-    <w:basedOn w:val="DefaultParagraphFont"/>
-    <w:link w:val="BalloonText"/>
+  <w:style w:type="character" w:customStyle="1" w:styleId="SprechblasentextZeichen">
+    <w:name w:val="Sprechblasentext Zeichen"/>
+    <w:basedOn w:val="Absatzstandardschriftart"/>
+    <w:link w:val="Sprechblasentext"/>
     <w:uiPriority w:val="99"/>
     <w:semiHidden/>
     <w:locked/>
@@ -5316,15 +5444,16 @@
       <w:szCs w:val="16"/>
     </w:rPr>
   </w:style>
-  <w:style w:type="table" w:styleId="TableGrid">
+  <w:style w:type="table" w:styleId="Tabellenraster">
     <w:name w:val="Table Grid"/>
-    <w:basedOn w:val="TableNormal"/>
+    <w:basedOn w:val="NormaleTabelle"/>
     <w:uiPriority w:val="59"/>
     <w:rsid w:val="009821BA"/>
     <w:rPr>
       <w:rFonts w:cs="Calibri"/>
     </w:rPr>
     <w:tblPr>
+      <w:tblInd w:w="0" w:type="dxa"/>
       <w:tblBorders>
         <w:top w:val="single" w:sz="4" w:space="0" w:color="000000"/>
         <w:left w:val="single" w:sz="4" w:space="0" w:color="000000"/>
@@ -5333,18 +5462,24 @@
         <w:insideH w:val="single" w:sz="4" w:space="0" w:color="000000"/>
         <w:insideV w:val="single" w:sz="4" w:space="0" w:color="000000"/>
       </w:tblBorders>
+      <w:tblCellMar>
+        <w:top w:w="0" w:type="dxa"/>
+        <w:left w:w="108" w:type="dxa"/>
+        <w:bottom w:w="0" w:type="dxa"/>
+        <w:right w:w="108" w:type="dxa"/>
+      </w:tblCellMar>
     </w:tblPr>
   </w:style>
   <w:style w:type="character" w:customStyle="1" w:styleId="a">
     <w:name w:val="a"/>
-    <w:basedOn w:val="DefaultParagraphFont"/>
+    <w:basedOn w:val="Absatzstandardschriftart"/>
     <w:uiPriority w:val="99"/>
     <w:rsid w:val="00A025B6"/>
   </w:style>
-  <w:style w:type="paragraph" w:styleId="Header">
+  <w:style w:type="paragraph" w:styleId="Kopfzeile">
     <w:name w:val="header"/>
-    <w:basedOn w:val="Normal"/>
-    <w:link w:val="HeaderChar"/>
+    <w:basedOn w:val="Standard"/>
+    <w:link w:val="KopfzeileZeichen"/>
     <w:uiPriority w:val="99"/>
     <w:semiHidden/>
     <w:rsid w:val="006F24CB"/>
@@ -5356,19 +5491,19 @@
       <w:spacing w:after="0" w:line="240" w:lineRule="auto"/>
     </w:pPr>
   </w:style>
-  <w:style w:type="character" w:customStyle="1" w:styleId="HeaderChar">
-    <w:name w:val="Header Char"/>
-    <w:basedOn w:val="DefaultParagraphFont"/>
-    <w:link w:val="Header"/>
+  <w:style w:type="character" w:customStyle="1" w:styleId="KopfzeileZeichen">
+    <w:name w:val="Kopfzeile Zeichen"/>
+    <w:basedOn w:val="Absatzstandardschriftart"/>
+    <w:link w:val="Kopfzeile"/>
     <w:uiPriority w:val="99"/>
     <w:semiHidden/>
     <w:locked/>
     <w:rsid w:val="006F24CB"/>
   </w:style>
-  <w:style w:type="paragraph" w:styleId="Footer">
+  <w:style w:type="paragraph" w:styleId="Fuzeile">
     <w:name w:val="footer"/>
-    <w:basedOn w:val="Normal"/>
-    <w:link w:val="FooterChar"/>
+    <w:basedOn w:val="Standard"/>
+    <w:link w:val="FuzeileZeichen"/>
     <w:rsid w:val="006F24CB"/>
     <w:pPr>
       <w:tabs>
@@ -5378,24 +5513,24 @@
       <w:spacing w:after="0" w:line="240" w:lineRule="auto"/>
     </w:pPr>
   </w:style>
-  <w:style w:type="character" w:customStyle="1" w:styleId="FooterChar">
-    <w:name w:val="Footer Char"/>
-    <w:basedOn w:val="DefaultParagraphFont"/>
-    <w:link w:val="Footer"/>
+  <w:style w:type="character" w:customStyle="1" w:styleId="FuzeileZeichen">
+    <w:name w:val="Fußzeile Zeichen"/>
+    <w:basedOn w:val="Absatzstandardschriftart"/>
+    <w:link w:val="Fuzeile"/>
     <w:uiPriority w:val="99"/>
     <w:semiHidden/>
     <w:locked/>
     <w:rsid w:val="006F24CB"/>
   </w:style>
-  <w:style w:type="character" w:styleId="PageNumber">
+  <w:style w:type="character" w:styleId="Seitenzahl">
     <w:name w:val="page number"/>
-    <w:basedOn w:val="DefaultParagraphFont"/>
+    <w:basedOn w:val="Absatzstandardschriftart"/>
     <w:rsid w:val="006F24CB"/>
   </w:style>
-  <w:style w:type="paragraph" w:styleId="FootnoteText">
+  <w:style w:type="paragraph" w:styleId="Funotentext">
     <w:name w:val="footnote text"/>
-    <w:basedOn w:val="Normal"/>
-    <w:link w:val="FootnoteTextChar"/>
+    <w:basedOn w:val="Standard"/>
+    <w:link w:val="FunotentextZeichen"/>
     <w:uiPriority w:val="99"/>
     <w:semiHidden/>
     <w:rsid w:val="00793E67"/>
@@ -5407,10 +5542,10 @@
       <w:szCs w:val="20"/>
     </w:rPr>
   </w:style>
-  <w:style w:type="character" w:customStyle="1" w:styleId="FootnoteTextChar">
-    <w:name w:val="Footnote Text Char"/>
-    <w:basedOn w:val="DefaultParagraphFont"/>
-    <w:link w:val="FootnoteText"/>
+  <w:style w:type="character" w:customStyle="1" w:styleId="FunotentextZeichen">
+    <w:name w:val="Fußnotentext Zeichen"/>
+    <w:basedOn w:val="Absatzstandardschriftart"/>
+    <w:link w:val="Funotentext"/>
     <w:uiPriority w:val="99"/>
     <w:locked/>
     <w:rsid w:val="00793E67"/>
@@ -5420,9 +5555,9 @@
       <w:szCs w:val="20"/>
     </w:rPr>
   </w:style>
-  <w:style w:type="character" w:styleId="FootnoteReference">
+  <w:style w:type="character" w:styleId="Funotenzeichen">
     <w:name w:val="footnote reference"/>
-    <w:basedOn w:val="DefaultParagraphFont"/>
+    <w:basedOn w:val="Absatzstandardschriftart"/>
     <w:uiPriority w:val="99"/>
     <w:semiHidden/>
     <w:rsid w:val="00793E67"/>
@@ -5430,9 +5565,9 @@
       <w:vertAlign w:val="superscript"/>
     </w:rPr>
   </w:style>
-  <w:style w:type="character" w:styleId="FollowedHyperlink">
+  <w:style w:type="character" w:styleId="GesichteterLink">
     <w:name w:val="FollowedHyperlink"/>
-    <w:basedOn w:val="DefaultParagraphFont"/>
+    <w:basedOn w:val="Absatzstandardschriftart"/>
     <w:uiPriority w:val="99"/>
     <w:semiHidden/>
     <w:rsid w:val="001763BB"/>
@@ -5441,10 +5576,10 @@
       <w:u w:val="single"/>
     </w:rPr>
   </w:style>
-  <w:style w:type="paragraph" w:styleId="Caption">
+  <w:style w:type="paragraph" w:styleId="Beschriftung">
     <w:name w:val="caption"/>
-    <w:basedOn w:val="Normal"/>
-    <w:next w:val="Normal"/>
+    <w:basedOn w:val="Standard"/>
+    <w:next w:val="Standard"/>
     <w:uiPriority w:val="99"/>
     <w:qFormat/>
     <w:rsid w:val="00193FFB"/>
@@ -5458,10 +5593,10 @@
       <w:szCs w:val="18"/>
     </w:rPr>
   </w:style>
-  <w:style w:type="paragraph" w:styleId="TOC1">
+  <w:style w:type="paragraph" w:styleId="Verzeichnis1">
     <w:name w:val="toc 1"/>
-    <w:basedOn w:val="Normal"/>
-    <w:next w:val="Normal"/>
+    <w:basedOn w:val="Standard"/>
+    <w:next w:val="Standard"/>
     <w:autoRedefine/>
     <w:uiPriority w:val="39"/>
     <w:rsid w:val="00F50596"/>
@@ -5476,10 +5611,10 @@
       <w:szCs w:val="26"/>
     </w:rPr>
   </w:style>
-  <w:style w:type="paragraph" w:styleId="TOC2">
+  <w:style w:type="paragraph" w:styleId="Verzeichnis2">
     <w:name w:val="toc 2"/>
-    <w:basedOn w:val="Normal"/>
-    <w:next w:val="Normal"/>
+    <w:basedOn w:val="Standard"/>
+    <w:next w:val="Standard"/>
     <w:autoRedefine/>
     <w:uiPriority w:val="39"/>
     <w:rsid w:val="00F50596"/>
@@ -5492,10 +5627,10 @@
       <w:szCs w:val="22"/>
     </w:rPr>
   </w:style>
-  <w:style w:type="paragraph" w:styleId="TableofFigures">
+  <w:style w:type="paragraph" w:styleId="Abbildungsverzeichnis">
     <w:name w:val="table of figures"/>
-    <w:basedOn w:val="Normal"/>
-    <w:next w:val="Normal"/>
+    <w:basedOn w:val="Standard"/>
+    <w:next w:val="Standard"/>
     <w:uiPriority w:val="99"/>
     <w:rsid w:val="007B6D1F"/>
     <w:pPr>
@@ -5507,9 +5642,9 @@
       <w:szCs w:val="22"/>
     </w:rPr>
   </w:style>
-  <w:style w:type="table" w:styleId="MediumList2-Accent5">
+  <w:style w:type="table" w:styleId="MittlereListe2-Akzent5">
     <w:name w:val="Medium List 2 Accent 5"/>
-    <w:basedOn w:val="TableNormal"/>
+    <w:basedOn w:val="NormaleTabelle"/>
     <w:uiPriority w:val="99"/>
     <w:rsid w:val="00F13E00"/>
     <w:rPr>
@@ -5519,12 +5654,19 @@
     <w:tblPr>
       <w:tblStyleRowBandSize w:val="1"/>
       <w:tblStyleColBandSize w:val="1"/>
+      <w:tblInd w:w="0" w:type="dxa"/>
       <w:tblBorders>
         <w:top w:val="single" w:sz="8" w:space="0" w:color="4BACC6"/>
         <w:left w:val="single" w:sz="8" w:space="0" w:color="4BACC6"/>
         <w:bottom w:val="single" w:sz="8" w:space="0" w:color="4BACC6"/>
         <w:right w:val="single" w:sz="8" w:space="0" w:color="4BACC6"/>
       </w:tblBorders>
+      <w:tblCellMar>
+        <w:top w:w="0" w:type="dxa"/>
+        <w:left w:w="108" w:type="dxa"/>
+        <w:bottom w:w="0" w:type="dxa"/>
+        <w:right w:w="108" w:type="dxa"/>
+      </w:tblCellMar>
     </w:tblPr>
     <w:tblStylePr w:type="firstRow">
       <w:rPr>
@@ -5625,9 +5767,9 @@
       </w:tcPr>
     </w:tblStylePr>
   </w:style>
-  <w:style w:type="table" w:styleId="ColorfulGrid-Accent1">
+  <w:style w:type="table" w:styleId="FarbigesRaster-Akzent1">
     <w:name w:val="Colorful Grid Accent 1"/>
-    <w:basedOn w:val="TableNormal"/>
+    <w:basedOn w:val="NormaleTabelle"/>
     <w:uiPriority w:val="99"/>
     <w:rsid w:val="00F13E00"/>
     <w:rPr>
@@ -5637,9 +5779,16 @@
     <w:tblPr>
       <w:tblStyleRowBandSize w:val="1"/>
       <w:tblStyleColBandSize w:val="1"/>
+      <w:tblInd w:w="0" w:type="dxa"/>
       <w:tblBorders>
         <w:insideH w:val="single" w:sz="4" w:space="0" w:color="FFFFFF"/>
       </w:tblBorders>
+      <w:tblCellMar>
+        <w:top w:w="0" w:type="dxa"/>
+        <w:left w:w="108" w:type="dxa"/>
+        <w:bottom w:w="0" w:type="dxa"/>
+        <w:right w:w="108" w:type="dxa"/>
+      </w:tblCellMar>
     </w:tblPr>
     <w:tcPr>
       <w:shd w:val="clear" w:color="auto" w:fill="DBE5F1"/>
@@ -5696,7 +5845,7 @@
       </w:tcPr>
     </w:tblStylePr>
   </w:style>
-  <w:style w:type="paragraph" w:styleId="NoSpacing">
+  <w:style w:type="paragraph" w:styleId="KeinLeerraum">
     <w:name w:val="No Spacing"/>
     <w:uiPriority w:val="99"/>
     <w:qFormat/>
@@ -5711,10 +5860,10 @@
       <w:lang w:eastAsia="en-US"/>
     </w:rPr>
   </w:style>
-  <w:style w:type="paragraph" w:styleId="TOC3">
+  <w:style w:type="paragraph" w:styleId="Verzeichnis3">
     <w:name w:val="toc 3"/>
-    <w:basedOn w:val="Normal"/>
-    <w:next w:val="Normal"/>
+    <w:basedOn w:val="Standard"/>
+    <w:next w:val="Standard"/>
     <w:autoRedefine/>
     <w:uiPriority w:val="39"/>
     <w:rsid w:val="00EC0F97"/>
@@ -5727,9 +5876,9 @@
       <w:szCs w:val="20"/>
     </w:rPr>
   </w:style>
-  <w:style w:type="table" w:styleId="MediumGrid3-Accent1">
+  <w:style w:type="table" w:styleId="MittleresRaster3-Akzent1">
     <w:name w:val="Medium Grid 3 Accent 1"/>
-    <w:basedOn w:val="TableNormal"/>
+    <w:basedOn w:val="NormaleTabelle"/>
     <w:uiPriority w:val="99"/>
     <w:rsid w:val="0074550E"/>
     <w:rPr>
@@ -5738,6 +5887,7 @@
     <w:tblPr>
       <w:tblStyleRowBandSize w:val="1"/>
       <w:tblStyleColBandSize w:val="1"/>
+      <w:tblInd w:w="0" w:type="dxa"/>
       <w:tblBorders>
         <w:top w:val="single" w:sz="8" w:space="0" w:color="FFFFFF"/>
         <w:left w:val="single" w:sz="8" w:space="0" w:color="FFFFFF"/>
@@ -5746,6 +5896,12 @@
         <w:insideH w:val="single" w:sz="6" w:space="0" w:color="FFFFFF"/>
         <w:insideV w:val="single" w:sz="6" w:space="0" w:color="FFFFFF"/>
       </w:tblBorders>
+      <w:tblCellMar>
+        <w:top w:w="0" w:type="dxa"/>
+        <w:left w:w="108" w:type="dxa"/>
+        <w:bottom w:w="0" w:type="dxa"/>
+        <w:right w:w="108" w:type="dxa"/>
+      </w:tblCellMar>
     </w:tblPr>
     <w:tcPr>
       <w:shd w:val="clear" w:color="auto" w:fill="D3DFEE"/>
@@ -5863,7 +6019,7 @@
   </w:style>
   <w:style w:type="paragraph" w:customStyle="1" w:styleId="AufzhlungAHU">
     <w:name w:val="Aufzählung_AHU"/>
-    <w:basedOn w:val="Normal"/>
+    <w:basedOn w:val="Standard"/>
     <w:uiPriority w:val="99"/>
     <w:rsid w:val="00D42A0E"/>
     <w:pPr>
@@ -5878,13 +6034,13 @@
   </w:style>
   <w:style w:type="character" w:customStyle="1" w:styleId="t1">
     <w:name w:val="t1"/>
-    <w:basedOn w:val="DefaultParagraphFont"/>
+    <w:basedOn w:val="Absatzstandardschriftart"/>
     <w:uiPriority w:val="99"/>
     <w:rsid w:val="00003BB0"/>
   </w:style>
   <w:style w:type="paragraph" w:customStyle="1" w:styleId="fulltext">
     <w:name w:val="fulltext"/>
-    <w:basedOn w:val="Normal"/>
+    <w:basedOn w:val="Standard"/>
     <w:uiPriority w:val="99"/>
     <w:rsid w:val="00003BB0"/>
     <w:pPr>
@@ -5898,13 +6054,13 @@
   </w:style>
   <w:style w:type="character" w:customStyle="1" w:styleId="mw-headline">
     <w:name w:val="mw-headline"/>
-    <w:basedOn w:val="DefaultParagraphFont"/>
+    <w:basedOn w:val="Absatzstandardschriftart"/>
     <w:uiPriority w:val="99"/>
     <w:rsid w:val="000C2D1C"/>
   </w:style>
-  <w:style w:type="paragraph" w:styleId="NormalWeb">
+  <w:style w:type="paragraph" w:styleId="StandardWeb">
     <w:name w:val="Normal (Web)"/>
-    <w:basedOn w:val="Normal"/>
+    <w:basedOn w:val="Standard"/>
     <w:uiPriority w:val="99"/>
     <w:locked/>
     <w:rsid w:val="000C2D1C"/>
@@ -5919,7 +6075,7 @@
   </w:style>
   <w:style w:type="paragraph" w:customStyle="1" w:styleId="Fett1">
     <w:name w:val="Fett1"/>
-    <w:basedOn w:val="Normal"/>
+    <w:basedOn w:val="Standard"/>
     <w:uiPriority w:val="99"/>
     <w:rsid w:val="000C2D1C"/>
     <w:pPr>
@@ -5933,7 +6089,7 @@
   </w:style>
   <w:style w:type="paragraph" w:customStyle="1" w:styleId="berschrif3">
     <w:name w:val="Überschrif3"/>
-    <w:basedOn w:val="Normal"/>
+    <w:basedOn w:val="Standard"/>
     <w:uiPriority w:val="99"/>
     <w:rsid w:val="00611CA3"/>
     <w:pPr>
@@ -5952,14 +6108,14 @@
   </w:style>
   <w:style w:type="paragraph" w:customStyle="1" w:styleId="berschrif4">
     <w:name w:val="Überschrif 4"/>
-    <w:basedOn w:val="Normal"/>
+    <w:basedOn w:val="Standard"/>
     <w:uiPriority w:val="99"/>
     <w:rsid w:val="00611CA3"/>
   </w:style>
-  <w:style w:type="paragraph" w:styleId="EndnoteText">
+  <w:style w:type="paragraph" w:styleId="Endnotentext">
     <w:name w:val="endnote text"/>
-    <w:basedOn w:val="Normal"/>
-    <w:link w:val="EndnoteTextChar"/>
+    <w:basedOn w:val="Standard"/>
+    <w:link w:val="EndnotentextZeichen"/>
     <w:uiPriority w:val="99"/>
     <w:semiHidden/>
     <w:unhideWhenUsed/>
@@ -5973,10 +6129,10 @@
       <w:szCs w:val="20"/>
     </w:rPr>
   </w:style>
-  <w:style w:type="character" w:customStyle="1" w:styleId="EndnoteTextChar">
-    <w:name w:val="Endnote Text Char"/>
-    <w:basedOn w:val="DefaultParagraphFont"/>
-    <w:link w:val="EndnoteText"/>
+  <w:style w:type="character" w:customStyle="1" w:styleId="EndnotentextZeichen">
+    <w:name w:val="Endnotentext Zeichen"/>
+    <w:basedOn w:val="Absatzstandardschriftart"/>
+    <w:link w:val="Endnotentext"/>
     <w:uiPriority w:val="99"/>
     <w:semiHidden/>
     <w:rsid w:val="00031D93"/>
@@ -5985,9 +6141,9 @@
       <w:lang w:eastAsia="en-US"/>
     </w:rPr>
   </w:style>
-  <w:style w:type="character" w:styleId="EndnoteReference">
+  <w:style w:type="character" w:styleId="Endnotenzeichen">
     <w:name w:val="endnote reference"/>
-    <w:basedOn w:val="DefaultParagraphFont"/>
+    <w:basedOn w:val="Absatzstandardschriftart"/>
     <w:uiPriority w:val="99"/>
     <w:semiHidden/>
     <w:unhideWhenUsed/>
@@ -5997,9 +6153,9 @@
       <w:vertAlign w:val="superscript"/>
     </w:rPr>
   </w:style>
-  <w:style w:type="table" w:styleId="LightShading-Accent1">
+  <w:style w:type="table" w:styleId="HelleSchattierung-Akzent1">
     <w:name w:val="Light Shading Accent 1"/>
-    <w:basedOn w:val="TableNormal"/>
+    <w:basedOn w:val="NormaleTabelle"/>
     <w:uiPriority w:val="60"/>
     <w:rsid w:val="002F2D32"/>
     <w:rPr>
@@ -6008,10 +6164,17 @@
     <w:tblPr>
       <w:tblStyleRowBandSize w:val="1"/>
       <w:tblStyleColBandSize w:val="1"/>
+      <w:tblInd w:w="0" w:type="dxa"/>
       <w:tblBorders>
         <w:top w:val="single" w:sz="8" w:space="0" w:color="4F81BD" w:themeColor="accent1"/>
         <w:bottom w:val="single" w:sz="8" w:space="0" w:color="4F81BD" w:themeColor="accent1"/>
       </w:tblBorders>
+      <w:tblCellMar>
+        <w:top w:w="0" w:type="dxa"/>
+        <w:left w:w="108" w:type="dxa"/>
+        <w:bottom w:w="0" w:type="dxa"/>
+        <w:right w:w="108" w:type="dxa"/>
+      </w:tblCellMar>
     </w:tblPr>
     <w:tblStylePr w:type="firstRow">
       <w:pPr>
@@ -6090,9 +6253,9 @@
       </w:tcPr>
     </w:tblStylePr>
   </w:style>
-  <w:style w:type="character" w:styleId="Strong">
+  <w:style w:type="character" w:styleId="Betont">
     <w:name w:val="Strong"/>
-    <w:basedOn w:val="DefaultParagraphFont"/>
+    <w:basedOn w:val="Absatzstandardschriftart"/>
     <w:uiPriority w:val="22"/>
     <w:qFormat/>
     <w:locked/>
@@ -6102,20 +6265,27 @@
       <w:bCs/>
     </w:rPr>
   </w:style>
-  <w:style w:type="table" w:styleId="GridTable2-Accent1">
+  <w:style w:type="table" w:customStyle="1" w:styleId="GridTable2Accent1">
     <w:name w:val="Grid Table 2 Accent 1"/>
-    <w:basedOn w:val="TableNormal"/>
+    <w:basedOn w:val="NormaleTabelle"/>
     <w:uiPriority w:val="47"/>
     <w:rsid w:val="002F6B14"/>
     <w:tblPr>
       <w:tblStyleRowBandSize w:val="1"/>
       <w:tblStyleColBandSize w:val="1"/>
+      <w:tblInd w:w="0" w:type="dxa"/>
       <w:tblBorders>
         <w:top w:val="single" w:sz="2" w:space="0" w:color="95B3D7" w:themeColor="accent1" w:themeTint="99"/>
         <w:bottom w:val="single" w:sz="2" w:space="0" w:color="95B3D7" w:themeColor="accent1" w:themeTint="99"/>
         <w:insideH w:val="single" w:sz="2" w:space="0" w:color="95B3D7" w:themeColor="accent1" w:themeTint="99"/>
         <w:insideV w:val="single" w:sz="2" w:space="0" w:color="95B3D7" w:themeColor="accent1" w:themeTint="99"/>
       </w:tblBorders>
+      <w:tblCellMar>
+        <w:top w:w="0" w:type="dxa"/>
+        <w:left w:w="108" w:type="dxa"/>
+        <w:bottom w:w="0" w:type="dxa"/>
+        <w:right w:w="108" w:type="dxa"/>
+      </w:tblCellMar>
     </w:tblPr>
     <w:tblStylePr w:type="firstRow">
       <w:rPr>
@@ -6192,7 +6362,1571 @@
   </w:style>
   <w:style w:type="character" w:customStyle="1" w:styleId="ipa">
     <w:name w:val="ipa"/>
-    <w:basedOn w:val="DefaultParagraphFont"/>
+    <w:basedOn w:val="Absatzstandardschriftart"/>
+    <w:rsid w:val="00A74261"/>
+  </w:style>
+</w:styles>
+</file>
+
+<file path=word/stylesWithEffects.xml><?xml version="1.0" encoding="utf-8"?>
+<w:styles xmlns:wpc="http://schemas.microsoft.com/office/word/2010/wordprocessingCanvas" xmlns:mo="http://schemas.microsoft.com/office/mac/office/2008/main" xmlns:mc="http://schemas.openxmlformats.org/markup-compatibility/2006" xmlns:mv="urn:schemas-microsoft-com:mac:vml" xmlns:o="urn:schemas-microsoft-com:office:office" xmlns:r="http://schemas.openxmlformats.org/officeDocument/2006/relationships" xmlns:m="http://schemas.openxmlformats.org/officeDocument/2006/math" xmlns:v="urn:schemas-microsoft-com:vml" xmlns:wp14="http://schemas.microsoft.com/office/word/2010/wordprocessingDrawing" xmlns:wp="http://schemas.openxmlformats.org/drawingml/2006/wordprocessingDrawing" xmlns:w10="urn:schemas-microsoft-com:office:word" xmlns:w="http://schemas.openxmlformats.org/wordprocessingml/2006/main" xmlns:w14="http://schemas.microsoft.com/office/word/2010/wordml" xmlns:wpg="http://schemas.microsoft.com/office/word/2010/wordprocessingGroup" xmlns:wpi="http://schemas.microsoft.com/office/word/2010/wordprocessingInk" xmlns:wne="http://schemas.microsoft.com/office/word/2006/wordml" xmlns:wps="http://schemas.microsoft.com/office/word/2010/wordprocessingShape" mc:Ignorable="w14 wp14">
+  <w:docDefaults>
+    <w:rPrDefault>
+      <w:rPr>
+        <w:rFonts w:ascii="Calibri" w:eastAsia="Calibri" w:hAnsi="Calibri" w:cs="Times New Roman"/>
+        <w:lang w:val="de-DE" w:eastAsia="de-DE" w:bidi="ar-SA"/>
+      </w:rPr>
+    </w:rPrDefault>
+    <w:pPrDefault/>
+  </w:docDefaults>
+  <w:latentStyles w:defLockedState="1" w:defUIPriority="99" w:defSemiHidden="1" w:defUnhideWhenUsed="1" w:defQFormat="0" w:count="276">
+    <w:lsdException w:name="Normal" w:semiHidden="0" w:uiPriority="0" w:unhideWhenUsed="0" w:qFormat="1"/>
+    <w:lsdException w:name="heading 1" w:semiHidden="0" w:uiPriority="9" w:unhideWhenUsed="0" w:qFormat="1"/>
+    <w:lsdException w:name="heading 2" w:semiHidden="0" w:unhideWhenUsed="0" w:qFormat="1"/>
+    <w:lsdException w:name="heading 3" w:semiHidden="0" w:unhideWhenUsed="0" w:qFormat="1"/>
+    <w:lsdException w:name="heading 4" w:semiHidden="0" w:uiPriority="9" w:unhideWhenUsed="0" w:qFormat="1"/>
+    <w:lsdException w:name="heading 5" w:semiHidden="0" w:uiPriority="9" w:unhideWhenUsed="0" w:qFormat="1"/>
+    <w:lsdException w:name="heading 6" w:semiHidden="0" w:uiPriority="9" w:unhideWhenUsed="0" w:qFormat="1"/>
+    <w:lsdException w:name="heading 7" w:semiHidden="0" w:uiPriority="9" w:unhideWhenUsed="0" w:qFormat="1"/>
+    <w:lsdException w:name="heading 8" w:semiHidden="0" w:uiPriority="9" w:unhideWhenUsed="0" w:qFormat="1"/>
+    <w:lsdException w:name="heading 9" w:semiHidden="0" w:uiPriority="9" w:unhideWhenUsed="0" w:qFormat="1"/>
+    <w:lsdException w:name="toc 1" w:uiPriority="39"/>
+    <w:lsdException w:name="toc 2" w:uiPriority="39"/>
+    <w:lsdException w:name="toc 3" w:uiPriority="39"/>
+    <w:lsdException w:name="toc 4" w:uiPriority="39"/>
+    <w:lsdException w:name="toc 5" w:uiPriority="39"/>
+    <w:lsdException w:name="toc 6" w:uiPriority="39"/>
+    <w:lsdException w:name="toc 7" w:uiPriority="39"/>
+    <w:lsdException w:name="toc 8" w:uiPriority="39"/>
+    <w:lsdException w:name="toc 9" w:uiPriority="39"/>
+    <w:lsdException w:name="footer" w:uiPriority="0"/>
+    <w:lsdException w:name="caption" w:semiHidden="0" w:uiPriority="35" w:unhideWhenUsed="0" w:qFormat="1"/>
+    <w:lsdException w:name="page number" w:uiPriority="0"/>
+    <w:lsdException w:name="Title" w:semiHidden="0" w:uiPriority="10" w:unhideWhenUsed="0" w:qFormat="1"/>
+    <w:lsdException w:name="Default Paragraph Font" w:uiPriority="1"/>
+    <w:lsdException w:name="Subtitle" w:semiHidden="0" w:uiPriority="11" w:unhideWhenUsed="0" w:qFormat="1"/>
+    <w:lsdException w:name="Strong" w:semiHidden="0" w:uiPriority="22" w:unhideWhenUsed="0" w:qFormat="1"/>
+    <w:lsdException w:name="Emphasis" w:semiHidden="0" w:uiPriority="20" w:unhideWhenUsed="0" w:qFormat="1"/>
+    <w:lsdException w:name="Table Grid" w:semiHidden="0" w:uiPriority="59" w:unhideWhenUsed="0"/>
+    <w:lsdException w:name="Note Level 1" w:locked="0" w:semiHidden="0" w:unhideWhenUsed="0"/>
+    <w:lsdException w:name="Note Level 2" w:locked="0" w:semiHidden="0" w:unhideWhenUsed="0"/>
+    <w:lsdException w:name="Note Level 3" w:locked="0" w:semiHidden="0" w:unhideWhenUsed="0"/>
+    <w:lsdException w:name="Note Level 4" w:locked="0" w:semiHidden="0" w:unhideWhenUsed="0"/>
+    <w:lsdException w:name="Note Level 5" w:locked="0" w:semiHidden="0" w:unhideWhenUsed="0"/>
+    <w:lsdException w:name="Note Level 6" w:locked="0" w:semiHidden="0" w:unhideWhenUsed="0"/>
+    <w:lsdException w:name="Note Level 7" w:locked="0" w:semiHidden="0" w:unhideWhenUsed="0"/>
+    <w:lsdException w:name="Note Level 8" w:locked="0" w:semiHidden="0" w:unhideWhenUsed="0"/>
+    <w:lsdException w:name="Note Level 9" w:locked="0" w:semiHidden="0" w:unhideWhenUsed="0"/>
+    <w:lsdException w:name="Placeholder Text" w:locked="0" w:unhideWhenUsed="0"/>
+    <w:lsdException w:name="No Spacing" w:locked="0" w:semiHidden="0" w:uiPriority="1" w:unhideWhenUsed="0" w:qFormat="1"/>
+    <w:lsdException w:name="Light Shading" w:locked="0" w:semiHidden="0" w:uiPriority="60" w:unhideWhenUsed="0"/>
+    <w:lsdException w:name="Light List" w:locked="0" w:semiHidden="0" w:uiPriority="61" w:unhideWhenUsed="0"/>
+    <w:lsdException w:name="Light Grid" w:locked="0" w:semiHidden="0" w:uiPriority="62" w:unhideWhenUsed="0"/>
+    <w:lsdException w:name="Medium Shading 1" w:locked="0" w:semiHidden="0" w:uiPriority="63" w:unhideWhenUsed="0"/>
+    <w:lsdException w:name="Medium Shading 2" w:locked="0" w:semiHidden="0" w:uiPriority="64" w:unhideWhenUsed="0"/>
+    <w:lsdException w:name="Medium List 1" w:locked="0" w:semiHidden="0" w:uiPriority="65" w:unhideWhenUsed="0"/>
+    <w:lsdException w:name="Medium List 2" w:locked="0" w:semiHidden="0" w:uiPriority="66" w:unhideWhenUsed="0"/>
+    <w:lsdException w:name="Medium Grid 1" w:locked="0" w:semiHidden="0" w:uiPriority="67" w:unhideWhenUsed="0"/>
+    <w:lsdException w:name="Medium Grid 2" w:locked="0" w:semiHidden="0" w:uiPriority="68" w:unhideWhenUsed="0"/>
+    <w:lsdException w:name="Medium Grid 3" w:locked="0" w:semiHidden="0" w:uiPriority="69" w:unhideWhenUsed="0"/>
+    <w:lsdException w:name="Dark List" w:locked="0" w:semiHidden="0" w:uiPriority="70" w:unhideWhenUsed="0"/>
+    <w:lsdException w:name="Colorful Shading" w:locked="0" w:semiHidden="0" w:uiPriority="71" w:unhideWhenUsed="0"/>
+    <w:lsdException w:name="Colorful List" w:locked="0" w:semiHidden="0" w:uiPriority="72" w:unhideWhenUsed="0"/>
+    <w:lsdException w:name="Colorful Grid" w:locked="0" w:semiHidden="0" w:uiPriority="73" w:unhideWhenUsed="0"/>
+    <w:lsdException w:name="Light Shading Accent 1" w:locked="0" w:semiHidden="0" w:uiPriority="60" w:unhideWhenUsed="0"/>
+    <w:lsdException w:name="Light List Accent 1" w:locked="0" w:semiHidden="0" w:uiPriority="61" w:unhideWhenUsed="0"/>
+    <w:lsdException w:name="Light Grid Accent 1" w:locked="0" w:semiHidden="0" w:uiPriority="62" w:unhideWhenUsed="0"/>
+    <w:lsdException w:name="Medium Shading 1 Accent 1" w:locked="0" w:semiHidden="0" w:uiPriority="63" w:unhideWhenUsed="0"/>
+    <w:lsdException w:name="Medium Shading 2 Accent 1" w:locked="0" w:semiHidden="0" w:uiPriority="64" w:unhideWhenUsed="0"/>
+    <w:lsdException w:name="Medium List 1 Accent 1" w:locked="0" w:semiHidden="0" w:uiPriority="65" w:unhideWhenUsed="0"/>
+    <w:lsdException w:name="Revision" w:locked="0" w:unhideWhenUsed="0"/>
+    <w:lsdException w:name="List Paragraph" w:locked="0" w:semiHidden="0" w:uiPriority="34" w:unhideWhenUsed="0" w:qFormat="1"/>
+    <w:lsdException w:name="Quote" w:locked="0" w:semiHidden="0" w:uiPriority="29" w:unhideWhenUsed="0" w:qFormat="1"/>
+    <w:lsdException w:name="Intense Quote" w:locked="0" w:semiHidden="0" w:uiPriority="30" w:unhideWhenUsed="0" w:qFormat="1"/>
+    <w:lsdException w:name="Medium List 2 Accent 1" w:locked="0" w:semiHidden="0" w:uiPriority="66" w:unhideWhenUsed="0"/>
+    <w:lsdException w:name="Medium Grid 1 Accent 1" w:locked="0" w:semiHidden="0" w:uiPriority="67" w:unhideWhenUsed="0"/>
+    <w:lsdException w:name="Medium Grid 2 Accent 1" w:locked="0" w:semiHidden="0" w:uiPriority="68" w:unhideWhenUsed="0"/>
+    <w:lsdException w:name="Medium Grid 3 Accent 1" w:locked="0" w:semiHidden="0" w:uiPriority="69" w:unhideWhenUsed="0"/>
+    <w:lsdException w:name="Dark List Accent 1" w:locked="0" w:semiHidden="0" w:uiPriority="70" w:unhideWhenUsed="0"/>
+    <w:lsdException w:name="Colorful Shading Accent 1" w:locked="0" w:semiHidden="0" w:uiPriority="71" w:unhideWhenUsed="0"/>
+    <w:lsdException w:name="Colorful List Accent 1" w:locked="0" w:semiHidden="0" w:uiPriority="72" w:unhideWhenUsed="0"/>
+    <w:lsdException w:name="Colorful Grid Accent 1" w:locked="0" w:semiHidden="0" w:uiPriority="73" w:unhideWhenUsed="0"/>
+    <w:lsdException w:name="Light Shading Accent 2" w:locked="0" w:semiHidden="0" w:uiPriority="60" w:unhideWhenUsed="0"/>
+    <w:lsdException w:name="Light List Accent 2" w:locked="0" w:semiHidden="0" w:uiPriority="61" w:unhideWhenUsed="0"/>
+    <w:lsdException w:name="Light Grid Accent 2" w:locked="0" w:semiHidden="0" w:uiPriority="62" w:unhideWhenUsed="0"/>
+    <w:lsdException w:name="Medium Shading 1 Accent 2" w:locked="0" w:semiHidden="0" w:uiPriority="63" w:unhideWhenUsed="0"/>
+    <w:lsdException w:name="Medium Shading 2 Accent 2" w:locked="0" w:semiHidden="0" w:uiPriority="64" w:unhideWhenUsed="0"/>
+    <w:lsdException w:name="Medium List 1 Accent 2" w:locked="0" w:semiHidden="0" w:uiPriority="65" w:unhideWhenUsed="0"/>
+    <w:lsdException w:name="Medium List 2 Accent 2" w:locked="0" w:semiHidden="0" w:uiPriority="66" w:unhideWhenUsed="0"/>
+    <w:lsdException w:name="Medium Grid 1 Accent 2" w:locked="0" w:semiHidden="0" w:uiPriority="67" w:unhideWhenUsed="0"/>
+    <w:lsdException w:name="Medium Grid 2 Accent 2" w:locked="0" w:semiHidden="0" w:uiPriority="68" w:unhideWhenUsed="0"/>
+    <w:lsdException w:name="Medium Grid 3 Accent 2" w:locked="0" w:semiHidden="0" w:uiPriority="69" w:unhideWhenUsed="0"/>
+    <w:lsdException w:name="Dark List Accent 2" w:locked="0" w:semiHidden="0" w:uiPriority="70" w:unhideWhenUsed="0"/>
+    <w:lsdException w:name="Colorful Shading Accent 2" w:locked="0" w:semiHidden="0" w:uiPriority="71" w:unhideWhenUsed="0"/>
+    <w:lsdException w:name="Colorful List Accent 2" w:locked="0" w:semiHidden="0" w:uiPriority="72" w:unhideWhenUsed="0"/>
+    <w:lsdException w:name="Colorful Grid Accent 2" w:locked="0" w:semiHidden="0" w:uiPriority="73" w:unhideWhenUsed="0"/>
+    <w:lsdException w:name="Light Shading Accent 3" w:locked="0" w:semiHidden="0" w:uiPriority="60" w:unhideWhenUsed="0"/>
+    <w:lsdException w:name="Light List Accent 3" w:locked="0" w:semiHidden="0" w:uiPriority="61" w:unhideWhenUsed="0"/>
+    <w:lsdException w:name="Light Grid Accent 3" w:locked="0" w:semiHidden="0" w:uiPriority="62" w:unhideWhenUsed="0"/>
+    <w:lsdException w:name="Medium Shading 1 Accent 3" w:locked="0" w:semiHidden="0" w:uiPriority="63" w:unhideWhenUsed="0"/>
+    <w:lsdException w:name="Medium Shading 2 Accent 3" w:locked="0" w:semiHidden="0" w:uiPriority="64" w:unhideWhenUsed="0"/>
+    <w:lsdException w:name="Medium List 1 Accent 3" w:locked="0" w:semiHidden="0" w:uiPriority="65" w:unhideWhenUsed="0"/>
+    <w:lsdException w:name="Medium List 2 Accent 3" w:locked="0" w:semiHidden="0" w:uiPriority="66" w:unhideWhenUsed="0"/>
+    <w:lsdException w:name="Medium Grid 1 Accent 3" w:locked="0" w:semiHidden="0" w:uiPriority="67" w:unhideWhenUsed="0"/>
+    <w:lsdException w:name="Medium Grid 2 Accent 3" w:locked="0" w:semiHidden="0" w:uiPriority="68" w:unhideWhenUsed="0"/>
+    <w:lsdException w:name="Medium Grid 3 Accent 3" w:locked="0" w:semiHidden="0" w:uiPriority="69" w:unhideWhenUsed="0"/>
+    <w:lsdException w:name="Dark List Accent 3" w:locked="0" w:semiHidden="0" w:uiPriority="70" w:unhideWhenUsed="0"/>
+    <w:lsdException w:name="Colorful Shading Accent 3" w:locked="0" w:semiHidden="0" w:uiPriority="71" w:unhideWhenUsed="0"/>
+    <w:lsdException w:name="Colorful List Accent 3" w:locked="0" w:semiHidden="0" w:uiPriority="72" w:unhideWhenUsed="0"/>
+    <w:lsdException w:name="Colorful Grid Accent 3" w:locked="0" w:semiHidden="0" w:uiPriority="73" w:unhideWhenUsed="0"/>
+    <w:lsdException w:name="Light Shading Accent 4" w:locked="0" w:semiHidden="0" w:uiPriority="60" w:unhideWhenUsed="0"/>
+    <w:lsdException w:name="Light List Accent 4" w:locked="0" w:semiHidden="0" w:uiPriority="61" w:unhideWhenUsed="0"/>
+    <w:lsdException w:name="Light Grid Accent 4" w:locked="0" w:semiHidden="0" w:uiPriority="62" w:unhideWhenUsed="0"/>
+    <w:lsdException w:name="Medium Shading 1 Accent 4" w:locked="0" w:semiHidden="0" w:uiPriority="63" w:unhideWhenUsed="0"/>
+    <w:lsdException w:name="Medium Shading 2 Accent 4" w:locked="0" w:semiHidden="0" w:uiPriority="64" w:unhideWhenUsed="0"/>
+    <w:lsdException w:name="Medium List 1 Accent 4" w:locked="0" w:semiHidden="0" w:uiPriority="65" w:unhideWhenUsed="0"/>
+    <w:lsdException w:name="Medium List 2 Accent 4" w:locked="0" w:semiHidden="0" w:uiPriority="66" w:unhideWhenUsed="0"/>
+    <w:lsdException w:name="Medium Grid 1 Accent 4" w:locked="0" w:semiHidden="0" w:uiPriority="67" w:unhideWhenUsed="0"/>
+    <w:lsdException w:name="Medium Grid 2 Accent 4" w:locked="0" w:semiHidden="0" w:uiPriority="68" w:unhideWhenUsed="0"/>
+    <w:lsdException w:name="Medium Grid 3 Accent 4" w:locked="0" w:semiHidden="0" w:uiPriority="69" w:unhideWhenUsed="0"/>
+    <w:lsdException w:name="Dark List Accent 4" w:locked="0" w:semiHidden="0" w:uiPriority="70" w:unhideWhenUsed="0"/>
+    <w:lsdException w:name="Colorful Shading Accent 4" w:locked="0" w:semiHidden="0" w:uiPriority="71" w:unhideWhenUsed="0"/>
+    <w:lsdException w:name="Colorful List Accent 4" w:locked="0" w:semiHidden="0" w:uiPriority="72" w:unhideWhenUsed="0"/>
+    <w:lsdException w:name="Colorful Grid Accent 4" w:locked="0" w:semiHidden="0" w:uiPriority="73" w:unhideWhenUsed="0"/>
+    <w:lsdException w:name="Light Shading Accent 5" w:locked="0" w:semiHidden="0" w:uiPriority="60" w:unhideWhenUsed="0"/>
+    <w:lsdException w:name="Light List Accent 5" w:locked="0" w:semiHidden="0" w:uiPriority="61" w:unhideWhenUsed="0"/>
+    <w:lsdException w:name="Light Grid Accent 5" w:locked="0" w:semiHidden="0" w:uiPriority="62" w:unhideWhenUsed="0"/>
+    <w:lsdException w:name="Medium Shading 1 Accent 5" w:locked="0" w:semiHidden="0" w:uiPriority="63" w:unhideWhenUsed="0"/>
+    <w:lsdException w:name="Medium Shading 2 Accent 5" w:locked="0" w:semiHidden="0" w:uiPriority="64" w:unhideWhenUsed="0"/>
+    <w:lsdException w:name="Medium List 1 Accent 5" w:locked="0" w:semiHidden="0" w:uiPriority="65" w:unhideWhenUsed="0"/>
+    <w:lsdException w:name="Medium List 2 Accent 5" w:locked="0" w:semiHidden="0" w:uiPriority="66" w:unhideWhenUsed="0"/>
+    <w:lsdException w:name="Medium Grid 1 Accent 5" w:locked="0" w:semiHidden="0" w:uiPriority="67" w:unhideWhenUsed="0"/>
+    <w:lsdException w:name="Medium Grid 2 Accent 5" w:locked="0" w:semiHidden="0" w:uiPriority="68" w:unhideWhenUsed="0"/>
+    <w:lsdException w:name="Medium Grid 3 Accent 5" w:locked="0" w:semiHidden="0" w:uiPriority="69" w:unhideWhenUsed="0"/>
+    <w:lsdException w:name="Dark List Accent 5" w:locked="0" w:semiHidden="0" w:uiPriority="70" w:unhideWhenUsed="0"/>
+    <w:lsdException w:name="Colorful Shading Accent 5" w:locked="0" w:semiHidden="0" w:uiPriority="71" w:unhideWhenUsed="0"/>
+    <w:lsdException w:name="Colorful List Accent 5" w:locked="0" w:semiHidden="0" w:uiPriority="72" w:unhideWhenUsed="0"/>
+    <w:lsdException w:name="Colorful Grid Accent 5" w:locked="0" w:semiHidden="0" w:uiPriority="73" w:unhideWhenUsed="0"/>
+    <w:lsdException w:name="Light Shading Accent 6" w:locked="0" w:semiHidden="0" w:uiPriority="60" w:unhideWhenUsed="0"/>
+    <w:lsdException w:name="Light List Accent 6" w:locked="0" w:semiHidden="0" w:uiPriority="61" w:unhideWhenUsed="0"/>
+    <w:lsdException w:name="Light Grid Accent 6" w:locked="0" w:semiHidden="0" w:uiPriority="62" w:unhideWhenUsed="0"/>
+    <w:lsdException w:name="Medium Shading 1 Accent 6" w:locked="0" w:semiHidden="0" w:uiPriority="63" w:unhideWhenUsed="0"/>
+    <w:lsdException w:name="Medium Shading 2 Accent 6" w:locked="0" w:semiHidden="0" w:uiPriority="64" w:unhideWhenUsed="0"/>
+    <w:lsdException w:name="Medium List 1 Accent 6" w:locked="0" w:semiHidden="0" w:uiPriority="65" w:unhideWhenUsed="0"/>
+    <w:lsdException w:name="Medium List 2 Accent 6" w:locked="0" w:semiHidden="0" w:uiPriority="66" w:unhideWhenUsed="0"/>
+    <w:lsdException w:name="Medium Grid 1 Accent 6" w:locked="0" w:semiHidden="0" w:uiPriority="67" w:unhideWhenUsed="0"/>
+    <w:lsdException w:name="Medium Grid 2 Accent 6" w:locked="0" w:semiHidden="0" w:uiPriority="68" w:unhideWhenUsed="0"/>
+    <w:lsdException w:name="Medium Grid 3 Accent 6" w:locked="0" w:semiHidden="0" w:uiPriority="69" w:unhideWhenUsed="0"/>
+    <w:lsdException w:name="Dark List Accent 6" w:locked="0" w:semiHidden="0" w:uiPriority="70" w:unhideWhenUsed="0"/>
+    <w:lsdException w:name="Colorful Shading Accent 6" w:locked="0" w:semiHidden="0" w:uiPriority="71" w:unhideWhenUsed="0"/>
+    <w:lsdException w:name="Colorful List Accent 6" w:locked="0" w:semiHidden="0" w:uiPriority="72" w:unhideWhenUsed="0"/>
+    <w:lsdException w:name="Colorful Grid Accent 6" w:locked="0" w:semiHidden="0" w:uiPriority="73" w:unhideWhenUsed="0"/>
+    <w:lsdException w:name="Subtle Emphasis" w:locked="0" w:semiHidden="0" w:uiPriority="19" w:unhideWhenUsed="0" w:qFormat="1"/>
+    <w:lsdException w:name="Intense Emphasis" w:locked="0" w:semiHidden="0" w:uiPriority="21" w:unhideWhenUsed="0" w:qFormat="1"/>
+    <w:lsdException w:name="Subtle Reference" w:locked="0" w:semiHidden="0" w:uiPriority="31" w:unhideWhenUsed="0" w:qFormat="1"/>
+    <w:lsdException w:name="Intense Reference" w:locked="0" w:semiHidden="0" w:uiPriority="32" w:unhideWhenUsed="0" w:qFormat="1"/>
+    <w:lsdException w:name="Book Title" w:locked="0" w:semiHidden="0" w:uiPriority="33" w:unhideWhenUsed="0" w:qFormat="1"/>
+    <w:lsdException w:name="Bibliography" w:locked="0" w:uiPriority="37"/>
+    <w:lsdException w:name="TOC Heading" w:locked="0" w:uiPriority="39" w:qFormat="1"/>
+  </w:latentStyles>
+  <w:style w:type="paragraph" w:default="1" w:styleId="Standard">
+    <w:name w:val="Normal"/>
+    <w:qFormat/>
+    <w:rsid w:val="006F24CB"/>
+    <w:pPr>
+      <w:spacing w:after="240" w:line="360" w:lineRule="auto"/>
+      <w:jc w:val="both"/>
+    </w:pPr>
+    <w:rPr>
+      <w:rFonts w:ascii="Arial" w:hAnsi="Arial" w:cs="Arial"/>
+      <w:sz w:val="24"/>
+      <w:szCs w:val="24"/>
+      <w:lang w:eastAsia="en-US"/>
+    </w:rPr>
+  </w:style>
+  <w:style w:type="paragraph" w:styleId="berschrift1">
+    <w:name w:val="heading 1"/>
+    <w:basedOn w:val="Standard"/>
+    <w:next w:val="Standard"/>
+    <w:link w:val="berschrift1Zeichen"/>
+    <w:uiPriority w:val="99"/>
+    <w:qFormat/>
+    <w:rsid w:val="006F24CB"/>
+    <w:pPr>
+      <w:keepNext/>
+      <w:keepLines/>
+      <w:numPr>
+        <w:numId w:val="1"/>
+      </w:numPr>
+      <w:tabs>
+        <w:tab w:val="left" w:pos="964"/>
+      </w:tabs>
+      <w:spacing w:before="360" w:line="240" w:lineRule="auto"/>
+      <w:outlineLvl w:val="0"/>
+    </w:pPr>
+    <w:rPr>
+      <w:rFonts w:eastAsia="Times New Roman"/>
+      <w:b/>
+      <w:bCs/>
+      <w:sz w:val="32"/>
+      <w:szCs w:val="32"/>
+    </w:rPr>
+  </w:style>
+  <w:style w:type="paragraph" w:styleId="berschrift2">
+    <w:name w:val="heading 2"/>
+    <w:basedOn w:val="Standard"/>
+    <w:next w:val="Standard"/>
+    <w:link w:val="berschrift2Zeichen"/>
+    <w:uiPriority w:val="99"/>
+    <w:qFormat/>
+    <w:rsid w:val="006F24CB"/>
+    <w:pPr>
+      <w:keepNext/>
+      <w:keepLines/>
+      <w:numPr>
+        <w:ilvl w:val="1"/>
+        <w:numId w:val="1"/>
+      </w:numPr>
+      <w:tabs>
+        <w:tab w:val="left" w:pos="964"/>
+      </w:tabs>
+      <w:spacing w:before="360" w:line="240" w:lineRule="auto"/>
+      <w:outlineLvl w:val="1"/>
+    </w:pPr>
+    <w:rPr>
+      <w:rFonts w:eastAsia="Times New Roman"/>
+      <w:b/>
+      <w:bCs/>
+      <w:sz w:val="30"/>
+      <w:szCs w:val="30"/>
+    </w:rPr>
+  </w:style>
+  <w:style w:type="paragraph" w:styleId="berschrift3">
+    <w:name w:val="heading 3"/>
+    <w:basedOn w:val="Standard"/>
+    <w:next w:val="Standard"/>
+    <w:link w:val="berschrift3Zeichen"/>
+    <w:uiPriority w:val="99"/>
+    <w:qFormat/>
+    <w:rsid w:val="00EC7D5B"/>
+    <w:pPr>
+      <w:keepNext/>
+      <w:keepLines/>
+      <w:numPr>
+        <w:ilvl w:val="2"/>
+        <w:numId w:val="1"/>
+      </w:numPr>
+      <w:spacing w:before="360" w:line="240" w:lineRule="auto"/>
+      <w:outlineLvl w:val="2"/>
+    </w:pPr>
+    <w:rPr>
+      <w:rFonts w:eastAsia="Times New Roman"/>
+      <w:b/>
+      <w:bCs/>
+      <w:sz w:val="28"/>
+      <w:szCs w:val="28"/>
+    </w:rPr>
+  </w:style>
+  <w:style w:type="paragraph" w:styleId="berschrift4">
+    <w:name w:val="heading 4"/>
+    <w:basedOn w:val="Standard"/>
+    <w:next w:val="Standard"/>
+    <w:link w:val="berschrift4Zeichen"/>
+    <w:uiPriority w:val="99"/>
+    <w:qFormat/>
+    <w:rsid w:val="00EC7D5B"/>
+    <w:pPr>
+      <w:keepNext/>
+      <w:keepLines/>
+      <w:numPr>
+        <w:ilvl w:val="3"/>
+        <w:numId w:val="1"/>
+      </w:numPr>
+      <w:spacing w:before="240" w:line="240" w:lineRule="auto"/>
+      <w:outlineLvl w:val="3"/>
+    </w:pPr>
+    <w:rPr>
+      <w:rFonts w:eastAsia="Times New Roman"/>
+      <w:b/>
+      <w:bCs/>
+      <w:sz w:val="26"/>
+      <w:szCs w:val="26"/>
+    </w:rPr>
+  </w:style>
+  <w:style w:type="paragraph" w:styleId="berschrift5">
+    <w:name w:val="heading 5"/>
+    <w:basedOn w:val="Standard"/>
+    <w:next w:val="Standard"/>
+    <w:link w:val="berschrift5Zeichen"/>
+    <w:uiPriority w:val="99"/>
+    <w:qFormat/>
+    <w:rsid w:val="00012440"/>
+    <w:pPr>
+      <w:keepNext/>
+      <w:keepLines/>
+      <w:numPr>
+        <w:ilvl w:val="4"/>
+        <w:numId w:val="1"/>
+      </w:numPr>
+      <w:spacing w:before="200" w:after="0"/>
+      <w:outlineLvl w:val="4"/>
+    </w:pPr>
+    <w:rPr>
+      <w:rFonts w:ascii="Cambria" w:eastAsia="Times New Roman" w:hAnsi="Cambria" w:cs="Cambria"/>
+      <w:color w:val="243F60"/>
+    </w:rPr>
+  </w:style>
+  <w:style w:type="paragraph" w:styleId="berschrift6">
+    <w:name w:val="heading 6"/>
+    <w:basedOn w:val="Standard"/>
+    <w:next w:val="Standard"/>
+    <w:link w:val="berschrift6Zeichen"/>
+    <w:uiPriority w:val="99"/>
+    <w:qFormat/>
+    <w:rsid w:val="00012440"/>
+    <w:pPr>
+      <w:keepNext/>
+      <w:keepLines/>
+      <w:numPr>
+        <w:ilvl w:val="5"/>
+        <w:numId w:val="1"/>
+      </w:numPr>
+      <w:spacing w:before="200" w:after="0"/>
+      <w:outlineLvl w:val="5"/>
+    </w:pPr>
+    <w:rPr>
+      <w:rFonts w:ascii="Cambria" w:eastAsia="Times New Roman" w:hAnsi="Cambria" w:cs="Cambria"/>
+      <w:i/>
+      <w:iCs/>
+      <w:color w:val="243F60"/>
+    </w:rPr>
+  </w:style>
+  <w:style w:type="paragraph" w:styleId="berschrift7">
+    <w:name w:val="heading 7"/>
+    <w:basedOn w:val="Standard"/>
+    <w:next w:val="Standard"/>
+    <w:link w:val="berschrift7Zeichen"/>
+    <w:uiPriority w:val="99"/>
+    <w:qFormat/>
+    <w:rsid w:val="00012440"/>
+    <w:pPr>
+      <w:keepNext/>
+      <w:keepLines/>
+      <w:numPr>
+        <w:ilvl w:val="6"/>
+        <w:numId w:val="1"/>
+      </w:numPr>
+      <w:spacing w:before="200" w:after="0"/>
+      <w:outlineLvl w:val="6"/>
+    </w:pPr>
+    <w:rPr>
+      <w:rFonts w:ascii="Cambria" w:eastAsia="Times New Roman" w:hAnsi="Cambria" w:cs="Cambria"/>
+      <w:i/>
+      <w:iCs/>
+      <w:color w:val="404040"/>
+    </w:rPr>
+  </w:style>
+  <w:style w:type="paragraph" w:styleId="berschrift8">
+    <w:name w:val="heading 8"/>
+    <w:basedOn w:val="Standard"/>
+    <w:next w:val="Standard"/>
+    <w:link w:val="berschrift8Zeichen"/>
+    <w:uiPriority w:val="99"/>
+    <w:qFormat/>
+    <w:rsid w:val="00012440"/>
+    <w:pPr>
+      <w:keepNext/>
+      <w:keepLines/>
+      <w:numPr>
+        <w:ilvl w:val="7"/>
+        <w:numId w:val="1"/>
+      </w:numPr>
+      <w:spacing w:before="200" w:after="0"/>
+      <w:outlineLvl w:val="7"/>
+    </w:pPr>
+    <w:rPr>
+      <w:rFonts w:ascii="Cambria" w:eastAsia="Times New Roman" w:hAnsi="Cambria" w:cs="Cambria"/>
+      <w:color w:val="404040"/>
+      <w:sz w:val="20"/>
+      <w:szCs w:val="20"/>
+    </w:rPr>
+  </w:style>
+  <w:style w:type="paragraph" w:styleId="berschrift9">
+    <w:name w:val="heading 9"/>
+    <w:basedOn w:val="Standard"/>
+    <w:next w:val="Standard"/>
+    <w:link w:val="berschrift9Zeichen"/>
+    <w:uiPriority w:val="99"/>
+    <w:qFormat/>
+    <w:rsid w:val="00012440"/>
+    <w:pPr>
+      <w:keepNext/>
+      <w:keepLines/>
+      <w:numPr>
+        <w:ilvl w:val="8"/>
+        <w:numId w:val="1"/>
+      </w:numPr>
+      <w:spacing w:before="200" w:after="0"/>
+      <w:outlineLvl w:val="8"/>
+    </w:pPr>
+    <w:rPr>
+      <w:rFonts w:ascii="Cambria" w:eastAsia="Times New Roman" w:hAnsi="Cambria" w:cs="Cambria"/>
+      <w:i/>
+      <w:iCs/>
+      <w:color w:val="404040"/>
+      <w:sz w:val="20"/>
+      <w:szCs w:val="20"/>
+    </w:rPr>
+  </w:style>
+  <w:style w:type="character" w:default="1" w:styleId="Absatzstandardschriftart">
+    <w:name w:val="Default Paragraph Font"/>
+    <w:uiPriority w:val="1"/>
+    <w:semiHidden/>
+    <w:unhideWhenUsed/>
+  </w:style>
+  <w:style w:type="table" w:default="1" w:styleId="NormaleTabelle">
+    <w:name w:val="Normal Table"/>
+    <w:uiPriority w:val="99"/>
+    <w:semiHidden/>
+    <w:unhideWhenUsed/>
+    <w:tblPr>
+      <w:tblInd w:w="0" w:type="dxa"/>
+      <w:tblCellMar>
+        <w:top w:w="0" w:type="dxa"/>
+        <w:left w:w="108" w:type="dxa"/>
+        <w:bottom w:w="0" w:type="dxa"/>
+        <w:right w:w="108" w:type="dxa"/>
+      </w:tblCellMar>
+    </w:tblPr>
+  </w:style>
+  <w:style w:type="numbering" w:default="1" w:styleId="KeineListe">
+    <w:name w:val="No List"/>
+    <w:uiPriority w:val="99"/>
+    <w:semiHidden/>
+    <w:unhideWhenUsed/>
+  </w:style>
+  <w:style w:type="character" w:customStyle="1" w:styleId="berschrift1Zeichen">
+    <w:name w:val="Überschrift 1 Zeichen"/>
+    <w:basedOn w:val="Absatzstandardschriftart"/>
+    <w:link w:val="berschrift1"/>
+    <w:uiPriority w:val="99"/>
+    <w:locked/>
+    <w:rsid w:val="006F24CB"/>
+    <w:rPr>
+      <w:rFonts w:ascii="Arial" w:eastAsia="Times New Roman" w:hAnsi="Arial" w:cs="Arial"/>
+      <w:b/>
+      <w:bCs/>
+      <w:sz w:val="32"/>
+      <w:szCs w:val="32"/>
+      <w:lang w:eastAsia="en-US"/>
+    </w:rPr>
+  </w:style>
+  <w:style w:type="character" w:customStyle="1" w:styleId="berschrift2Zeichen">
+    <w:name w:val="Überschrift 2 Zeichen"/>
+    <w:basedOn w:val="Absatzstandardschriftart"/>
+    <w:link w:val="berschrift2"/>
+    <w:uiPriority w:val="99"/>
+    <w:locked/>
+    <w:rsid w:val="006F24CB"/>
+    <w:rPr>
+      <w:rFonts w:ascii="Arial" w:eastAsia="Times New Roman" w:hAnsi="Arial" w:cs="Arial"/>
+      <w:b/>
+      <w:bCs/>
+      <w:sz w:val="30"/>
+      <w:szCs w:val="30"/>
+      <w:lang w:eastAsia="en-US"/>
+    </w:rPr>
+  </w:style>
+  <w:style w:type="character" w:customStyle="1" w:styleId="berschrift3Zeichen">
+    <w:name w:val="Überschrift 3 Zeichen"/>
+    <w:basedOn w:val="Absatzstandardschriftart"/>
+    <w:link w:val="berschrift3"/>
+    <w:uiPriority w:val="99"/>
+    <w:locked/>
+    <w:rsid w:val="00EC7D5B"/>
+    <w:rPr>
+      <w:rFonts w:ascii="Arial" w:eastAsia="Times New Roman" w:hAnsi="Arial" w:cs="Arial"/>
+      <w:b/>
+      <w:bCs/>
+      <w:sz w:val="28"/>
+      <w:szCs w:val="28"/>
+      <w:lang w:eastAsia="en-US"/>
+    </w:rPr>
+  </w:style>
+  <w:style w:type="character" w:customStyle="1" w:styleId="berschrift4Zeichen">
+    <w:name w:val="Überschrift 4 Zeichen"/>
+    <w:basedOn w:val="Absatzstandardschriftart"/>
+    <w:link w:val="berschrift4"/>
+    <w:uiPriority w:val="99"/>
+    <w:locked/>
+    <w:rsid w:val="00EC7D5B"/>
+    <w:rPr>
+      <w:rFonts w:ascii="Arial" w:eastAsia="Times New Roman" w:hAnsi="Arial" w:cs="Arial"/>
+      <w:b/>
+      <w:bCs/>
+      <w:sz w:val="26"/>
+      <w:szCs w:val="26"/>
+      <w:lang w:eastAsia="en-US"/>
+    </w:rPr>
+  </w:style>
+  <w:style w:type="character" w:customStyle="1" w:styleId="berschrift5Zeichen">
+    <w:name w:val="Überschrift 5 Zeichen"/>
+    <w:basedOn w:val="Absatzstandardschriftart"/>
+    <w:link w:val="berschrift5"/>
+    <w:uiPriority w:val="99"/>
+    <w:locked/>
+    <w:rsid w:val="00012440"/>
+    <w:rPr>
+      <w:rFonts w:ascii="Cambria" w:eastAsia="Times New Roman" w:hAnsi="Cambria" w:cs="Cambria"/>
+      <w:color w:val="243F60"/>
+      <w:sz w:val="24"/>
+      <w:szCs w:val="24"/>
+      <w:lang w:eastAsia="en-US"/>
+    </w:rPr>
+  </w:style>
+  <w:style w:type="character" w:customStyle="1" w:styleId="berschrift6Zeichen">
+    <w:name w:val="Überschrift 6 Zeichen"/>
+    <w:basedOn w:val="Absatzstandardschriftart"/>
+    <w:link w:val="berschrift6"/>
+    <w:uiPriority w:val="99"/>
+    <w:locked/>
+    <w:rsid w:val="00012440"/>
+    <w:rPr>
+      <w:rFonts w:ascii="Cambria" w:eastAsia="Times New Roman" w:hAnsi="Cambria" w:cs="Cambria"/>
+      <w:i/>
+      <w:iCs/>
+      <w:color w:val="243F60"/>
+      <w:sz w:val="24"/>
+      <w:szCs w:val="24"/>
+      <w:lang w:eastAsia="en-US"/>
+    </w:rPr>
+  </w:style>
+  <w:style w:type="character" w:customStyle="1" w:styleId="berschrift7Zeichen">
+    <w:name w:val="Überschrift 7 Zeichen"/>
+    <w:basedOn w:val="Absatzstandardschriftart"/>
+    <w:link w:val="berschrift7"/>
+    <w:uiPriority w:val="99"/>
+    <w:locked/>
+    <w:rsid w:val="00012440"/>
+    <w:rPr>
+      <w:rFonts w:ascii="Cambria" w:eastAsia="Times New Roman" w:hAnsi="Cambria" w:cs="Cambria"/>
+      <w:i/>
+      <w:iCs/>
+      <w:color w:val="404040"/>
+      <w:sz w:val="24"/>
+      <w:szCs w:val="24"/>
+      <w:lang w:eastAsia="en-US"/>
+    </w:rPr>
+  </w:style>
+  <w:style w:type="character" w:customStyle="1" w:styleId="berschrift8Zeichen">
+    <w:name w:val="Überschrift 8 Zeichen"/>
+    <w:basedOn w:val="Absatzstandardschriftart"/>
+    <w:link w:val="berschrift8"/>
+    <w:uiPriority w:val="99"/>
+    <w:locked/>
+    <w:rsid w:val="00012440"/>
+    <w:rPr>
+      <w:rFonts w:ascii="Cambria" w:eastAsia="Times New Roman" w:hAnsi="Cambria" w:cs="Cambria"/>
+      <w:color w:val="404040"/>
+      <w:lang w:eastAsia="en-US"/>
+    </w:rPr>
+  </w:style>
+  <w:style w:type="character" w:customStyle="1" w:styleId="berschrift9Zeichen">
+    <w:name w:val="Überschrift 9 Zeichen"/>
+    <w:basedOn w:val="Absatzstandardschriftart"/>
+    <w:link w:val="berschrift9"/>
+    <w:uiPriority w:val="99"/>
+    <w:locked/>
+    <w:rsid w:val="00012440"/>
+    <w:rPr>
+      <w:rFonts w:ascii="Cambria" w:eastAsia="Times New Roman" w:hAnsi="Cambria" w:cs="Cambria"/>
+      <w:i/>
+      <w:iCs/>
+      <w:color w:val="404040"/>
+      <w:lang w:eastAsia="en-US"/>
+    </w:rPr>
+  </w:style>
+  <w:style w:type="paragraph" w:styleId="Listenabsatz">
+    <w:name w:val="List Paragraph"/>
+    <w:basedOn w:val="Standard"/>
+    <w:uiPriority w:val="34"/>
+    <w:qFormat/>
+    <w:rsid w:val="00D17E1F"/>
+    <w:pPr>
+      <w:ind w:left="720"/>
+    </w:pPr>
+  </w:style>
+  <w:style w:type="character" w:styleId="Link">
+    <w:name w:val="Hyperlink"/>
+    <w:basedOn w:val="Absatzstandardschriftart"/>
+    <w:uiPriority w:val="99"/>
+    <w:rsid w:val="00864BBF"/>
+    <w:rPr>
+      <w:color w:val="0000FF"/>
+      <w:u w:val="single"/>
+    </w:rPr>
+  </w:style>
+  <w:style w:type="character" w:customStyle="1" w:styleId="zitat-ergebnis">
+    <w:name w:val="zitat-ergebnis"/>
+    <w:basedOn w:val="Absatzstandardschriftart"/>
+    <w:uiPriority w:val="99"/>
+    <w:rsid w:val="00CA4A95"/>
+  </w:style>
+  <w:style w:type="character" w:customStyle="1" w:styleId="copy">
+    <w:name w:val="copy"/>
+    <w:basedOn w:val="Absatzstandardschriftart"/>
+    <w:uiPriority w:val="99"/>
+    <w:rsid w:val="00CA4A95"/>
+  </w:style>
+  <w:style w:type="paragraph" w:styleId="Sprechblasentext">
+    <w:name w:val="Balloon Text"/>
+    <w:basedOn w:val="Standard"/>
+    <w:link w:val="SprechblasentextZeichen"/>
+    <w:uiPriority w:val="99"/>
+    <w:semiHidden/>
+    <w:rsid w:val="00CA4A95"/>
+    <w:pPr>
+      <w:spacing w:after="0" w:line="240" w:lineRule="auto"/>
+    </w:pPr>
+    <w:rPr>
+      <w:rFonts w:ascii="Tahoma" w:hAnsi="Tahoma" w:cs="Tahoma"/>
+      <w:sz w:val="16"/>
+      <w:szCs w:val="16"/>
+    </w:rPr>
+  </w:style>
+  <w:style w:type="character" w:customStyle="1" w:styleId="SprechblasentextZeichen">
+    <w:name w:val="Sprechblasentext Zeichen"/>
+    <w:basedOn w:val="Absatzstandardschriftart"/>
+    <w:link w:val="Sprechblasentext"/>
+    <w:uiPriority w:val="99"/>
+    <w:semiHidden/>
+    <w:locked/>
+    <w:rsid w:val="00CA4A95"/>
+    <w:rPr>
+      <w:rFonts w:ascii="Tahoma" w:hAnsi="Tahoma" w:cs="Tahoma"/>
+      <w:sz w:val="16"/>
+      <w:szCs w:val="16"/>
+    </w:rPr>
+  </w:style>
+  <w:style w:type="table" w:styleId="Tabellenraster">
+    <w:name w:val="Table Grid"/>
+    <w:basedOn w:val="NormaleTabelle"/>
+    <w:uiPriority w:val="59"/>
+    <w:rsid w:val="009821BA"/>
+    <w:rPr>
+      <w:rFonts w:cs="Calibri"/>
+    </w:rPr>
+    <w:tblPr>
+      <w:tblInd w:w="0" w:type="dxa"/>
+      <w:tblBorders>
+        <w:top w:val="single" w:sz="4" w:space="0" w:color="000000"/>
+        <w:left w:val="single" w:sz="4" w:space="0" w:color="000000"/>
+        <w:bottom w:val="single" w:sz="4" w:space="0" w:color="000000"/>
+        <w:right w:val="single" w:sz="4" w:space="0" w:color="000000"/>
+        <w:insideH w:val="single" w:sz="4" w:space="0" w:color="000000"/>
+        <w:insideV w:val="single" w:sz="4" w:space="0" w:color="000000"/>
+      </w:tblBorders>
+      <w:tblCellMar>
+        <w:top w:w="0" w:type="dxa"/>
+        <w:left w:w="108" w:type="dxa"/>
+        <w:bottom w:w="0" w:type="dxa"/>
+        <w:right w:w="108" w:type="dxa"/>
+      </w:tblCellMar>
+    </w:tblPr>
+  </w:style>
+  <w:style w:type="character" w:customStyle="1" w:styleId="a">
+    <w:name w:val="a"/>
+    <w:basedOn w:val="Absatzstandardschriftart"/>
+    <w:uiPriority w:val="99"/>
+    <w:rsid w:val="00A025B6"/>
+  </w:style>
+  <w:style w:type="paragraph" w:styleId="Kopfzeile">
+    <w:name w:val="header"/>
+    <w:basedOn w:val="Standard"/>
+    <w:link w:val="KopfzeileZeichen"/>
+    <w:uiPriority w:val="99"/>
+    <w:semiHidden/>
+    <w:rsid w:val="006F24CB"/>
+    <w:pPr>
+      <w:tabs>
+        <w:tab w:val="center" w:pos="4536"/>
+        <w:tab w:val="right" w:pos="9072"/>
+      </w:tabs>
+      <w:spacing w:after="0" w:line="240" w:lineRule="auto"/>
+    </w:pPr>
+  </w:style>
+  <w:style w:type="character" w:customStyle="1" w:styleId="KopfzeileZeichen">
+    <w:name w:val="Kopfzeile Zeichen"/>
+    <w:basedOn w:val="Absatzstandardschriftart"/>
+    <w:link w:val="Kopfzeile"/>
+    <w:uiPriority w:val="99"/>
+    <w:semiHidden/>
+    <w:locked/>
+    <w:rsid w:val="006F24CB"/>
+  </w:style>
+  <w:style w:type="paragraph" w:styleId="Fuzeile">
+    <w:name w:val="footer"/>
+    <w:basedOn w:val="Standard"/>
+    <w:link w:val="FuzeileZeichen"/>
+    <w:rsid w:val="006F24CB"/>
+    <w:pPr>
+      <w:tabs>
+        <w:tab w:val="center" w:pos="4536"/>
+        <w:tab w:val="right" w:pos="9072"/>
+      </w:tabs>
+      <w:spacing w:after="0" w:line="240" w:lineRule="auto"/>
+    </w:pPr>
+  </w:style>
+  <w:style w:type="character" w:customStyle="1" w:styleId="FuzeileZeichen">
+    <w:name w:val="Fußzeile Zeichen"/>
+    <w:basedOn w:val="Absatzstandardschriftart"/>
+    <w:link w:val="Fuzeile"/>
+    <w:uiPriority w:val="99"/>
+    <w:semiHidden/>
+    <w:locked/>
+    <w:rsid w:val="006F24CB"/>
+  </w:style>
+  <w:style w:type="character" w:styleId="Seitenzahl">
+    <w:name w:val="page number"/>
+    <w:basedOn w:val="Absatzstandardschriftart"/>
+    <w:rsid w:val="006F24CB"/>
+  </w:style>
+  <w:style w:type="paragraph" w:styleId="Funotentext">
+    <w:name w:val="footnote text"/>
+    <w:basedOn w:val="Standard"/>
+    <w:link w:val="FunotentextZeichen"/>
+    <w:uiPriority w:val="99"/>
+    <w:semiHidden/>
+    <w:rsid w:val="00793E67"/>
+    <w:pPr>
+      <w:spacing w:after="0" w:line="240" w:lineRule="auto"/>
+    </w:pPr>
+    <w:rPr>
+      <w:sz w:val="20"/>
+      <w:szCs w:val="20"/>
+    </w:rPr>
+  </w:style>
+  <w:style w:type="character" w:customStyle="1" w:styleId="FunotentextZeichen">
+    <w:name w:val="Fußnotentext Zeichen"/>
+    <w:basedOn w:val="Absatzstandardschriftart"/>
+    <w:link w:val="Funotentext"/>
+    <w:uiPriority w:val="99"/>
+    <w:locked/>
+    <w:rsid w:val="00793E67"/>
+    <w:rPr>
+      <w:rFonts w:ascii="Arial" w:hAnsi="Arial" w:cs="Arial"/>
+      <w:sz w:val="20"/>
+      <w:szCs w:val="20"/>
+    </w:rPr>
+  </w:style>
+  <w:style w:type="character" w:styleId="Funotenzeichen">
+    <w:name w:val="footnote reference"/>
+    <w:basedOn w:val="Absatzstandardschriftart"/>
+    <w:uiPriority w:val="99"/>
+    <w:semiHidden/>
+    <w:rsid w:val="00793E67"/>
+    <w:rPr>
+      <w:vertAlign w:val="superscript"/>
+    </w:rPr>
+  </w:style>
+  <w:style w:type="character" w:styleId="GesichteterLink">
+    <w:name w:val="FollowedHyperlink"/>
+    <w:basedOn w:val="Absatzstandardschriftart"/>
+    <w:uiPriority w:val="99"/>
+    <w:semiHidden/>
+    <w:rsid w:val="001763BB"/>
+    <w:rPr>
+      <w:color w:val="800080"/>
+      <w:u w:val="single"/>
+    </w:rPr>
+  </w:style>
+  <w:style w:type="paragraph" w:styleId="Beschriftung">
+    <w:name w:val="caption"/>
+    <w:basedOn w:val="Standard"/>
+    <w:next w:val="Standard"/>
+    <w:uiPriority w:val="99"/>
+    <w:qFormat/>
+    <w:rsid w:val="00193FFB"/>
+    <w:pPr>
+      <w:spacing w:before="120" w:after="120" w:line="240" w:lineRule="auto"/>
+    </w:pPr>
+    <w:rPr>
+      <w:b/>
+      <w:bCs/>
+      <w:sz w:val="18"/>
+      <w:szCs w:val="18"/>
+    </w:rPr>
+  </w:style>
+  <w:style w:type="paragraph" w:styleId="Verzeichnis1">
+    <w:name w:val="toc 1"/>
+    <w:basedOn w:val="Standard"/>
+    <w:next w:val="Standard"/>
+    <w:autoRedefine/>
+    <w:uiPriority w:val="39"/>
+    <w:rsid w:val="00F50596"/>
+    <w:pPr>
+      <w:spacing w:before="240" w:after="120" w:line="240" w:lineRule="auto"/>
+      <w:ind w:left="567" w:hanging="567"/>
+    </w:pPr>
+    <w:rPr>
+      <w:b/>
+      <w:bCs/>
+      <w:sz w:val="26"/>
+      <w:szCs w:val="26"/>
+    </w:rPr>
+  </w:style>
+  <w:style w:type="paragraph" w:styleId="Verzeichnis2">
+    <w:name w:val="toc 2"/>
+    <w:basedOn w:val="Standard"/>
+    <w:next w:val="Standard"/>
+    <w:autoRedefine/>
+    <w:uiPriority w:val="39"/>
+    <w:rsid w:val="00F50596"/>
+    <w:pPr>
+      <w:spacing w:before="120" w:after="120" w:line="240" w:lineRule="auto"/>
+      <w:ind w:left="1134" w:hanging="567"/>
+    </w:pPr>
+    <w:rPr>
+      <w:sz w:val="22"/>
+      <w:szCs w:val="22"/>
+    </w:rPr>
+  </w:style>
+  <w:style w:type="paragraph" w:styleId="Abbildungsverzeichnis">
+    <w:name w:val="table of figures"/>
+    <w:basedOn w:val="Standard"/>
+    <w:next w:val="Standard"/>
+    <w:uiPriority w:val="99"/>
+    <w:rsid w:val="007B6D1F"/>
+    <w:pPr>
+      <w:spacing w:before="120" w:after="120" w:line="240" w:lineRule="auto"/>
+      <w:ind w:left="1134" w:hanging="567"/>
+    </w:pPr>
+    <w:rPr>
+      <w:sz w:val="22"/>
+      <w:szCs w:val="22"/>
+    </w:rPr>
+  </w:style>
+  <w:style w:type="table" w:styleId="MittlereListe2-Akzent5">
+    <w:name w:val="Medium List 2 Accent 5"/>
+    <w:basedOn w:val="NormaleTabelle"/>
+    <w:uiPriority w:val="99"/>
+    <w:rsid w:val="00F13E00"/>
+    <w:rPr>
+      <w:rFonts w:ascii="Cambria" w:eastAsia="Times New Roman" w:hAnsi="Cambria" w:cs="Cambria"/>
+      <w:color w:val="000000"/>
+    </w:rPr>
+    <w:tblPr>
+      <w:tblStyleRowBandSize w:val="1"/>
+      <w:tblStyleColBandSize w:val="1"/>
+      <w:tblInd w:w="0" w:type="dxa"/>
+      <w:tblBorders>
+        <w:top w:val="single" w:sz="8" w:space="0" w:color="4BACC6"/>
+        <w:left w:val="single" w:sz="8" w:space="0" w:color="4BACC6"/>
+        <w:bottom w:val="single" w:sz="8" w:space="0" w:color="4BACC6"/>
+        <w:right w:val="single" w:sz="8" w:space="0" w:color="4BACC6"/>
+      </w:tblBorders>
+      <w:tblCellMar>
+        <w:top w:w="0" w:type="dxa"/>
+        <w:left w:w="108" w:type="dxa"/>
+        <w:bottom w:w="0" w:type="dxa"/>
+        <w:right w:w="108" w:type="dxa"/>
+      </w:tblCellMar>
+    </w:tblPr>
+    <w:tblStylePr w:type="firstRow">
+      <w:rPr>
+        <w:sz w:val="24"/>
+        <w:szCs w:val="24"/>
+      </w:rPr>
+      <w:tblPr/>
+      <w:tcPr>
+        <w:tcBorders>
+          <w:top w:val="nil"/>
+          <w:left w:val="nil"/>
+          <w:bottom w:val="single" w:sz="24" w:space="0" w:color="4BACC6"/>
+          <w:right w:val="nil"/>
+          <w:insideH w:val="nil"/>
+          <w:insideV w:val="nil"/>
+        </w:tcBorders>
+        <w:shd w:val="clear" w:color="auto" w:fill="FFFFFF"/>
+      </w:tcPr>
+    </w:tblStylePr>
+    <w:tblStylePr w:type="lastRow">
+      <w:tblPr/>
+      <w:tcPr>
+        <w:tcBorders>
+          <w:top w:val="single" w:sz="8" w:space="0" w:color="4BACC6"/>
+          <w:left w:val="nil"/>
+          <w:bottom w:val="nil"/>
+          <w:right w:val="nil"/>
+          <w:insideH w:val="nil"/>
+          <w:insideV w:val="nil"/>
+        </w:tcBorders>
+        <w:shd w:val="clear" w:color="auto" w:fill="FFFFFF"/>
+      </w:tcPr>
+    </w:tblStylePr>
+    <w:tblStylePr w:type="firstCol">
+      <w:tblPr/>
+      <w:tcPr>
+        <w:tcBorders>
+          <w:top w:val="nil"/>
+          <w:left w:val="nil"/>
+          <w:bottom w:val="nil"/>
+          <w:right w:val="single" w:sz="8" w:space="0" w:color="4BACC6"/>
+          <w:insideH w:val="nil"/>
+          <w:insideV w:val="nil"/>
+        </w:tcBorders>
+        <w:shd w:val="clear" w:color="auto" w:fill="FFFFFF"/>
+      </w:tcPr>
+    </w:tblStylePr>
+    <w:tblStylePr w:type="lastCol">
+      <w:tblPr/>
+      <w:tcPr>
+        <w:tcBorders>
+          <w:top w:val="nil"/>
+          <w:left w:val="single" w:sz="8" w:space="0" w:color="4BACC6"/>
+          <w:bottom w:val="nil"/>
+          <w:right w:val="nil"/>
+          <w:insideH w:val="nil"/>
+          <w:insideV w:val="nil"/>
+        </w:tcBorders>
+        <w:shd w:val="clear" w:color="auto" w:fill="FFFFFF"/>
+      </w:tcPr>
+    </w:tblStylePr>
+    <w:tblStylePr w:type="band1Vert">
+      <w:tblPr/>
+      <w:tcPr>
+        <w:tcBorders>
+          <w:left w:val="nil"/>
+          <w:right w:val="nil"/>
+          <w:insideH w:val="nil"/>
+          <w:insideV w:val="nil"/>
+        </w:tcBorders>
+        <w:shd w:val="clear" w:color="auto" w:fill="D2EAF1"/>
+      </w:tcPr>
+    </w:tblStylePr>
+    <w:tblStylePr w:type="band1Horz">
+      <w:tblPr/>
+      <w:tcPr>
+        <w:tcBorders>
+          <w:top w:val="nil"/>
+          <w:bottom w:val="nil"/>
+          <w:insideH w:val="nil"/>
+          <w:insideV w:val="nil"/>
+        </w:tcBorders>
+        <w:shd w:val="clear" w:color="auto" w:fill="D2EAF1"/>
+      </w:tcPr>
+    </w:tblStylePr>
+    <w:tblStylePr w:type="nwCell">
+      <w:tblPr/>
+      <w:tcPr>
+        <w:shd w:val="clear" w:color="auto" w:fill="FFFFFF"/>
+      </w:tcPr>
+    </w:tblStylePr>
+    <w:tblStylePr w:type="swCell">
+      <w:tblPr/>
+      <w:tcPr>
+        <w:tcBorders>
+          <w:top w:val="nil"/>
+        </w:tcBorders>
+      </w:tcPr>
+    </w:tblStylePr>
+  </w:style>
+  <w:style w:type="table" w:styleId="FarbigesRaster-Akzent1">
+    <w:name w:val="Colorful Grid Accent 1"/>
+    <w:basedOn w:val="NormaleTabelle"/>
+    <w:uiPriority w:val="99"/>
+    <w:rsid w:val="00F13E00"/>
+    <w:rPr>
+      <w:rFonts w:cs="Calibri"/>
+      <w:color w:val="000000"/>
+    </w:rPr>
+    <w:tblPr>
+      <w:tblStyleRowBandSize w:val="1"/>
+      <w:tblStyleColBandSize w:val="1"/>
+      <w:tblInd w:w="0" w:type="dxa"/>
+      <w:tblBorders>
+        <w:insideH w:val="single" w:sz="4" w:space="0" w:color="FFFFFF"/>
+      </w:tblBorders>
+      <w:tblCellMar>
+        <w:top w:w="0" w:type="dxa"/>
+        <w:left w:w="108" w:type="dxa"/>
+        <w:bottom w:w="0" w:type="dxa"/>
+        <w:right w:w="108" w:type="dxa"/>
+      </w:tblCellMar>
+    </w:tblPr>
+    <w:tcPr>
+      <w:shd w:val="clear" w:color="auto" w:fill="DBE5F1"/>
+    </w:tcPr>
+    <w:tblStylePr w:type="firstRow">
+      <w:rPr>
+        <w:b/>
+        <w:bCs/>
+      </w:rPr>
+      <w:tblPr/>
+      <w:tcPr>
+        <w:shd w:val="clear" w:color="auto" w:fill="B8CCE4"/>
+      </w:tcPr>
+    </w:tblStylePr>
+    <w:tblStylePr w:type="lastRow">
+      <w:rPr>
+        <w:b/>
+        <w:bCs/>
+        <w:color w:val="000000"/>
+      </w:rPr>
+      <w:tblPr/>
+      <w:tcPr>
+        <w:shd w:val="clear" w:color="auto" w:fill="B8CCE4"/>
+      </w:tcPr>
+    </w:tblStylePr>
+    <w:tblStylePr w:type="firstCol">
+      <w:rPr>
+        <w:color w:val="FFFFFF"/>
+      </w:rPr>
+      <w:tblPr/>
+      <w:tcPr>
+        <w:shd w:val="clear" w:color="auto" w:fill="365F91"/>
+      </w:tcPr>
+    </w:tblStylePr>
+    <w:tblStylePr w:type="lastCol">
+      <w:rPr>
+        <w:color w:val="FFFFFF"/>
+      </w:rPr>
+      <w:tblPr/>
+      <w:tcPr>
+        <w:shd w:val="clear" w:color="auto" w:fill="365F91"/>
+      </w:tcPr>
+    </w:tblStylePr>
+    <w:tblStylePr w:type="band1Vert">
+      <w:tblPr/>
+      <w:tcPr>
+        <w:shd w:val="clear" w:color="auto" w:fill="A7BFDE"/>
+      </w:tcPr>
+    </w:tblStylePr>
+    <w:tblStylePr w:type="band1Horz">
+      <w:tblPr/>
+      <w:tcPr>
+        <w:shd w:val="clear" w:color="auto" w:fill="A7BFDE"/>
+      </w:tcPr>
+    </w:tblStylePr>
+  </w:style>
+  <w:style w:type="paragraph" w:styleId="KeinLeerraum">
+    <w:name w:val="No Spacing"/>
+    <w:uiPriority w:val="99"/>
+    <w:qFormat/>
+    <w:rsid w:val="00F13E00"/>
+    <w:pPr>
+      <w:jc w:val="both"/>
+    </w:pPr>
+    <w:rPr>
+      <w:rFonts w:ascii="Arial" w:hAnsi="Arial" w:cs="Arial"/>
+      <w:sz w:val="24"/>
+      <w:szCs w:val="24"/>
+      <w:lang w:eastAsia="en-US"/>
+    </w:rPr>
+  </w:style>
+  <w:style w:type="paragraph" w:styleId="Verzeichnis3">
+    <w:name w:val="toc 3"/>
+    <w:basedOn w:val="Standard"/>
+    <w:next w:val="Standard"/>
+    <w:autoRedefine/>
+    <w:uiPriority w:val="39"/>
+    <w:rsid w:val="00EC0F97"/>
+    <w:pPr>
+      <w:spacing w:before="120" w:after="60" w:line="240" w:lineRule="auto"/>
+      <w:ind w:left="1814" w:hanging="680"/>
+    </w:pPr>
+    <w:rPr>
+      <w:sz w:val="20"/>
+      <w:szCs w:val="20"/>
+    </w:rPr>
+  </w:style>
+  <w:style w:type="table" w:styleId="MittleresRaster3-Akzent1">
+    <w:name w:val="Medium Grid 3 Accent 1"/>
+    <w:basedOn w:val="NormaleTabelle"/>
+    <w:uiPriority w:val="99"/>
+    <w:rsid w:val="0074550E"/>
+    <w:rPr>
+      <w:rFonts w:cs="Calibri"/>
+    </w:rPr>
+    <w:tblPr>
+      <w:tblStyleRowBandSize w:val="1"/>
+      <w:tblStyleColBandSize w:val="1"/>
+      <w:tblInd w:w="0" w:type="dxa"/>
+      <w:tblBorders>
+        <w:top w:val="single" w:sz="8" w:space="0" w:color="FFFFFF"/>
+        <w:left w:val="single" w:sz="8" w:space="0" w:color="FFFFFF"/>
+        <w:bottom w:val="single" w:sz="8" w:space="0" w:color="FFFFFF"/>
+        <w:right w:val="single" w:sz="8" w:space="0" w:color="FFFFFF"/>
+        <w:insideH w:val="single" w:sz="6" w:space="0" w:color="FFFFFF"/>
+        <w:insideV w:val="single" w:sz="6" w:space="0" w:color="FFFFFF"/>
+      </w:tblBorders>
+      <w:tblCellMar>
+        <w:top w:w="0" w:type="dxa"/>
+        <w:left w:w="108" w:type="dxa"/>
+        <w:bottom w:w="0" w:type="dxa"/>
+        <w:right w:w="108" w:type="dxa"/>
+      </w:tblCellMar>
+    </w:tblPr>
+    <w:tcPr>
+      <w:shd w:val="clear" w:color="auto" w:fill="D3DFEE"/>
+    </w:tcPr>
+    <w:tblStylePr w:type="firstRow">
+      <w:rPr>
+        <w:b/>
+        <w:bCs/>
+        <w:i w:val="0"/>
+        <w:iCs w:val="0"/>
+        <w:color w:val="FFFFFF"/>
+      </w:rPr>
+      <w:tblPr/>
+      <w:tcPr>
+        <w:tcBorders>
+          <w:top w:val="single" w:sz="8" w:space="0" w:color="FFFFFF"/>
+          <w:left w:val="single" w:sz="8" w:space="0" w:color="FFFFFF"/>
+          <w:bottom w:val="single" w:sz="24" w:space="0" w:color="FFFFFF"/>
+          <w:right w:val="single" w:sz="8" w:space="0" w:color="FFFFFF"/>
+          <w:insideH w:val="nil"/>
+          <w:insideV w:val="single" w:sz="8" w:space="0" w:color="FFFFFF"/>
+        </w:tcBorders>
+        <w:shd w:val="clear" w:color="auto" w:fill="4F81BD"/>
+      </w:tcPr>
+    </w:tblStylePr>
+    <w:tblStylePr w:type="lastRow">
+      <w:rPr>
+        <w:b/>
+        <w:bCs/>
+        <w:i w:val="0"/>
+        <w:iCs w:val="0"/>
+        <w:color w:val="FFFFFF"/>
+      </w:rPr>
+      <w:tblPr/>
+      <w:tcPr>
+        <w:tcBorders>
+          <w:top w:val="single" w:sz="24" w:space="0" w:color="FFFFFF"/>
+          <w:left w:val="single" w:sz="8" w:space="0" w:color="FFFFFF"/>
+          <w:bottom w:val="single" w:sz="8" w:space="0" w:color="FFFFFF"/>
+          <w:right w:val="single" w:sz="8" w:space="0" w:color="FFFFFF"/>
+          <w:insideH w:val="nil"/>
+          <w:insideV w:val="single" w:sz="8" w:space="0" w:color="FFFFFF"/>
+        </w:tcBorders>
+        <w:shd w:val="clear" w:color="auto" w:fill="4F81BD"/>
+      </w:tcPr>
+    </w:tblStylePr>
+    <w:tblStylePr w:type="firstCol">
+      <w:rPr>
+        <w:b/>
+        <w:bCs/>
+        <w:i w:val="0"/>
+        <w:iCs w:val="0"/>
+        <w:color w:val="FFFFFF"/>
+      </w:rPr>
+      <w:tblPr/>
+      <w:tcPr>
+        <w:tcBorders>
+          <w:left w:val="single" w:sz="8" w:space="0" w:color="FFFFFF"/>
+          <w:right w:val="single" w:sz="24" w:space="0" w:color="FFFFFF"/>
+          <w:insideH w:val="nil"/>
+          <w:insideV w:val="nil"/>
+        </w:tcBorders>
+        <w:shd w:val="clear" w:color="auto" w:fill="4F81BD"/>
+      </w:tcPr>
+    </w:tblStylePr>
+    <w:tblStylePr w:type="lastCol">
+      <w:rPr>
+        <w:b/>
+        <w:bCs/>
+        <w:i w:val="0"/>
+        <w:iCs w:val="0"/>
+        <w:color w:val="FFFFFF"/>
+      </w:rPr>
+      <w:tblPr/>
+      <w:tcPr>
+        <w:tcBorders>
+          <w:top w:val="nil"/>
+          <w:left w:val="single" w:sz="24" w:space="0" w:color="FFFFFF"/>
+          <w:bottom w:val="nil"/>
+          <w:right w:val="nil"/>
+          <w:insideH w:val="nil"/>
+          <w:insideV w:val="nil"/>
+        </w:tcBorders>
+        <w:shd w:val="clear" w:color="auto" w:fill="4F81BD"/>
+      </w:tcPr>
+    </w:tblStylePr>
+    <w:tblStylePr w:type="band1Vert">
+      <w:tblPr/>
+      <w:tcPr>
+        <w:tcBorders>
+          <w:top w:val="single" w:sz="8" w:space="0" w:color="FFFFFF"/>
+          <w:left w:val="single" w:sz="8" w:space="0" w:color="FFFFFF"/>
+          <w:bottom w:val="single" w:sz="8" w:space="0" w:color="FFFFFF"/>
+          <w:right w:val="single" w:sz="8" w:space="0" w:color="FFFFFF"/>
+          <w:insideH w:val="nil"/>
+          <w:insideV w:val="nil"/>
+        </w:tcBorders>
+        <w:shd w:val="clear" w:color="auto" w:fill="A7BFDE"/>
+      </w:tcPr>
+    </w:tblStylePr>
+    <w:tblStylePr w:type="band1Horz">
+      <w:tblPr/>
+      <w:tcPr>
+        <w:tcBorders>
+          <w:top w:val="single" w:sz="8" w:space="0" w:color="FFFFFF"/>
+          <w:left w:val="single" w:sz="8" w:space="0" w:color="FFFFFF"/>
+          <w:bottom w:val="single" w:sz="8" w:space="0" w:color="FFFFFF"/>
+          <w:right w:val="single" w:sz="8" w:space="0" w:color="FFFFFF"/>
+          <w:insideH w:val="single" w:sz="8" w:space="0" w:color="FFFFFF"/>
+          <w:insideV w:val="single" w:sz="8" w:space="0" w:color="FFFFFF"/>
+        </w:tcBorders>
+        <w:shd w:val="clear" w:color="auto" w:fill="A7BFDE"/>
+      </w:tcPr>
+    </w:tblStylePr>
+  </w:style>
+  <w:style w:type="paragraph" w:customStyle="1" w:styleId="AufzhlungAHU">
+    <w:name w:val="Aufzählung_AHU"/>
+    <w:basedOn w:val="Standard"/>
+    <w:uiPriority w:val="99"/>
+    <w:rsid w:val="00D42A0E"/>
+    <w:pPr>
+      <w:numPr>
+        <w:numId w:val="2"/>
+      </w:numPr>
+    </w:pPr>
+    <w:rPr>
+      <w:rFonts w:eastAsia="Times New Roman"/>
+      <w:lang w:val="de-AT" w:eastAsia="de-DE"/>
+    </w:rPr>
+  </w:style>
+  <w:style w:type="character" w:customStyle="1" w:styleId="t1">
+    <w:name w:val="t1"/>
+    <w:basedOn w:val="Absatzstandardschriftart"/>
+    <w:uiPriority w:val="99"/>
+    <w:rsid w:val="00003BB0"/>
+  </w:style>
+  <w:style w:type="paragraph" w:customStyle="1" w:styleId="fulltext">
+    <w:name w:val="fulltext"/>
+    <w:basedOn w:val="Standard"/>
+    <w:uiPriority w:val="99"/>
+    <w:rsid w:val="00003BB0"/>
+    <w:pPr>
+      <w:spacing w:before="100" w:beforeAutospacing="1" w:after="100" w:afterAutospacing="1" w:line="240" w:lineRule="auto"/>
+      <w:jc w:val="left"/>
+    </w:pPr>
+    <w:rPr>
+      <w:rFonts w:ascii="Times New Roman" w:hAnsi="Times New Roman" w:cs="Times New Roman"/>
+      <w:lang w:val="de-AT" w:eastAsia="de-AT"/>
+    </w:rPr>
+  </w:style>
+  <w:style w:type="character" w:customStyle="1" w:styleId="mw-headline">
+    <w:name w:val="mw-headline"/>
+    <w:basedOn w:val="Absatzstandardschriftart"/>
+    <w:uiPriority w:val="99"/>
+    <w:rsid w:val="000C2D1C"/>
+  </w:style>
+  <w:style w:type="paragraph" w:styleId="StandardWeb">
+    <w:name w:val="Normal (Web)"/>
+    <w:basedOn w:val="Standard"/>
+    <w:uiPriority w:val="99"/>
+    <w:locked/>
+    <w:rsid w:val="000C2D1C"/>
+    <w:pPr>
+      <w:spacing w:before="100" w:beforeAutospacing="1" w:after="100" w:afterAutospacing="1" w:line="240" w:lineRule="auto"/>
+      <w:jc w:val="left"/>
+    </w:pPr>
+    <w:rPr>
+      <w:rFonts w:ascii="Times New Roman" w:hAnsi="Times New Roman" w:cs="Times New Roman"/>
+      <w:lang w:val="de-AT" w:eastAsia="de-AT"/>
+    </w:rPr>
+  </w:style>
+  <w:style w:type="paragraph" w:customStyle="1" w:styleId="Fett1">
+    <w:name w:val="Fett1"/>
+    <w:basedOn w:val="Standard"/>
+    <w:uiPriority w:val="99"/>
+    <w:rsid w:val="000C2D1C"/>
+    <w:pPr>
+      <w:spacing w:before="100" w:beforeAutospacing="1" w:after="100" w:afterAutospacing="1" w:line="240" w:lineRule="auto"/>
+      <w:jc w:val="left"/>
+    </w:pPr>
+    <w:rPr>
+      <w:rFonts w:ascii="Times New Roman" w:hAnsi="Times New Roman" w:cs="Times New Roman"/>
+      <w:lang w:val="de-AT" w:eastAsia="de-AT"/>
+    </w:rPr>
+  </w:style>
+  <w:style w:type="paragraph" w:customStyle="1" w:styleId="berschrif3">
+    <w:name w:val="Überschrif3"/>
+    <w:basedOn w:val="Standard"/>
+    <w:uiPriority w:val="99"/>
+    <w:rsid w:val="00611CA3"/>
+    <w:pPr>
+      <w:spacing w:after="120"/>
+    </w:pPr>
+    <w:rPr>
+      <w:b/>
+      <w:bCs/>
+    </w:rPr>
+  </w:style>
+  <w:style w:type="paragraph" w:customStyle="1" w:styleId="berschrif30">
+    <w:name w:val="Überschrif 3"/>
+    <w:basedOn w:val="berschrif3"/>
+    <w:uiPriority w:val="99"/>
+    <w:rsid w:val="00611CA3"/>
+  </w:style>
+  <w:style w:type="paragraph" w:customStyle="1" w:styleId="berschrif4">
+    <w:name w:val="Überschrif 4"/>
+    <w:basedOn w:val="Standard"/>
+    <w:uiPriority w:val="99"/>
+    <w:rsid w:val="00611CA3"/>
+  </w:style>
+  <w:style w:type="paragraph" w:styleId="Endnotentext">
+    <w:name w:val="endnote text"/>
+    <w:basedOn w:val="Standard"/>
+    <w:link w:val="EndnotentextZeichen"/>
+    <w:uiPriority w:val="99"/>
+    <w:semiHidden/>
+    <w:unhideWhenUsed/>
+    <w:locked/>
+    <w:rsid w:val="00031D93"/>
+    <w:pPr>
+      <w:spacing w:after="0" w:line="240" w:lineRule="auto"/>
+    </w:pPr>
+    <w:rPr>
+      <w:sz w:val="20"/>
+      <w:szCs w:val="20"/>
+    </w:rPr>
+  </w:style>
+  <w:style w:type="character" w:customStyle="1" w:styleId="EndnotentextZeichen">
+    <w:name w:val="Endnotentext Zeichen"/>
+    <w:basedOn w:val="Absatzstandardschriftart"/>
+    <w:link w:val="Endnotentext"/>
+    <w:uiPriority w:val="99"/>
+    <w:semiHidden/>
+    <w:rsid w:val="00031D93"/>
+    <w:rPr>
+      <w:rFonts w:ascii="Arial" w:hAnsi="Arial" w:cs="Arial"/>
+      <w:lang w:eastAsia="en-US"/>
+    </w:rPr>
+  </w:style>
+  <w:style w:type="character" w:styleId="Endnotenzeichen">
+    <w:name w:val="endnote reference"/>
+    <w:basedOn w:val="Absatzstandardschriftart"/>
+    <w:uiPriority w:val="99"/>
+    <w:semiHidden/>
+    <w:unhideWhenUsed/>
+    <w:locked/>
+    <w:rsid w:val="00031D93"/>
+    <w:rPr>
+      <w:vertAlign w:val="superscript"/>
+    </w:rPr>
+  </w:style>
+  <w:style w:type="table" w:styleId="HelleSchattierung-Akzent1">
+    <w:name w:val="Light Shading Accent 1"/>
+    <w:basedOn w:val="NormaleTabelle"/>
+    <w:uiPriority w:val="60"/>
+    <w:rsid w:val="002F2D32"/>
+    <w:rPr>
+      <w:color w:val="365F91" w:themeColor="accent1" w:themeShade="BF"/>
+    </w:rPr>
+    <w:tblPr>
+      <w:tblStyleRowBandSize w:val="1"/>
+      <w:tblStyleColBandSize w:val="1"/>
+      <w:tblInd w:w="0" w:type="dxa"/>
+      <w:tblBorders>
+        <w:top w:val="single" w:sz="8" w:space="0" w:color="4F81BD" w:themeColor="accent1"/>
+        <w:bottom w:val="single" w:sz="8" w:space="0" w:color="4F81BD" w:themeColor="accent1"/>
+      </w:tblBorders>
+      <w:tblCellMar>
+        <w:top w:w="0" w:type="dxa"/>
+        <w:left w:w="108" w:type="dxa"/>
+        <w:bottom w:w="0" w:type="dxa"/>
+        <w:right w:w="108" w:type="dxa"/>
+      </w:tblCellMar>
+    </w:tblPr>
+    <w:tblStylePr w:type="firstRow">
+      <w:pPr>
+        <w:spacing w:before="0" w:after="0" w:line="240" w:lineRule="auto"/>
+      </w:pPr>
+      <w:rPr>
+        <w:b/>
+        <w:bCs/>
+      </w:rPr>
+      <w:tblPr/>
+      <w:tcPr>
+        <w:tcBorders>
+          <w:top w:val="single" w:sz="8" w:space="0" w:color="4F81BD" w:themeColor="accent1"/>
+          <w:left w:val="nil"/>
+          <w:bottom w:val="single" w:sz="8" w:space="0" w:color="4F81BD" w:themeColor="accent1"/>
+          <w:right w:val="nil"/>
+          <w:insideH w:val="nil"/>
+          <w:insideV w:val="nil"/>
+        </w:tcBorders>
+      </w:tcPr>
+    </w:tblStylePr>
+    <w:tblStylePr w:type="lastRow">
+      <w:pPr>
+        <w:spacing w:before="0" w:after="0" w:line="240" w:lineRule="auto"/>
+      </w:pPr>
+      <w:rPr>
+        <w:b/>
+        <w:bCs/>
+      </w:rPr>
+      <w:tblPr/>
+      <w:tcPr>
+        <w:tcBorders>
+          <w:top w:val="single" w:sz="8" w:space="0" w:color="4F81BD" w:themeColor="accent1"/>
+          <w:left w:val="nil"/>
+          <w:bottom w:val="single" w:sz="8" w:space="0" w:color="4F81BD" w:themeColor="accent1"/>
+          <w:right w:val="nil"/>
+          <w:insideH w:val="nil"/>
+          <w:insideV w:val="nil"/>
+        </w:tcBorders>
+      </w:tcPr>
+    </w:tblStylePr>
+    <w:tblStylePr w:type="firstCol">
+      <w:rPr>
+        <w:b/>
+        <w:bCs/>
+      </w:rPr>
+    </w:tblStylePr>
+    <w:tblStylePr w:type="lastCol">
+      <w:rPr>
+        <w:b/>
+        <w:bCs/>
+      </w:rPr>
+    </w:tblStylePr>
+    <w:tblStylePr w:type="band1Vert">
+      <w:tblPr/>
+      <w:tcPr>
+        <w:tcBorders>
+          <w:left w:val="nil"/>
+          <w:right w:val="nil"/>
+          <w:insideH w:val="nil"/>
+          <w:insideV w:val="nil"/>
+        </w:tcBorders>
+        <w:shd w:val="clear" w:color="auto" w:fill="D3DFEE" w:themeFill="accent1" w:themeFillTint="3F"/>
+      </w:tcPr>
+    </w:tblStylePr>
+    <w:tblStylePr w:type="band1Horz">
+      <w:tblPr/>
+      <w:tcPr>
+        <w:tcBorders>
+          <w:left w:val="nil"/>
+          <w:right w:val="nil"/>
+          <w:insideH w:val="nil"/>
+          <w:insideV w:val="nil"/>
+        </w:tcBorders>
+        <w:shd w:val="clear" w:color="auto" w:fill="D3DFEE" w:themeFill="accent1" w:themeFillTint="3F"/>
+      </w:tcPr>
+    </w:tblStylePr>
+  </w:style>
+  <w:style w:type="character" w:styleId="Betont">
+    <w:name w:val="Strong"/>
+    <w:basedOn w:val="Absatzstandardschriftart"/>
+    <w:uiPriority w:val="22"/>
+    <w:qFormat/>
+    <w:locked/>
+    <w:rsid w:val="002F6D16"/>
+    <w:rPr>
+      <w:b/>
+      <w:bCs/>
+    </w:rPr>
+  </w:style>
+  <w:style w:type="table" w:customStyle="1" w:styleId="GridTable2Accent1">
+    <w:name w:val="Grid Table 2 Accent 1"/>
+    <w:basedOn w:val="NormaleTabelle"/>
+    <w:uiPriority w:val="47"/>
+    <w:rsid w:val="002F6B14"/>
+    <w:tblPr>
+      <w:tblStyleRowBandSize w:val="1"/>
+      <w:tblStyleColBandSize w:val="1"/>
+      <w:tblInd w:w="0" w:type="dxa"/>
+      <w:tblBorders>
+        <w:top w:val="single" w:sz="2" w:space="0" w:color="95B3D7" w:themeColor="accent1" w:themeTint="99"/>
+        <w:bottom w:val="single" w:sz="2" w:space="0" w:color="95B3D7" w:themeColor="accent1" w:themeTint="99"/>
+        <w:insideH w:val="single" w:sz="2" w:space="0" w:color="95B3D7" w:themeColor="accent1" w:themeTint="99"/>
+        <w:insideV w:val="single" w:sz="2" w:space="0" w:color="95B3D7" w:themeColor="accent1" w:themeTint="99"/>
+      </w:tblBorders>
+      <w:tblCellMar>
+        <w:top w:w="0" w:type="dxa"/>
+        <w:left w:w="108" w:type="dxa"/>
+        <w:bottom w:w="0" w:type="dxa"/>
+        <w:right w:w="108" w:type="dxa"/>
+      </w:tblCellMar>
+    </w:tblPr>
+    <w:tblStylePr w:type="firstRow">
+      <w:rPr>
+        <w:b/>
+        <w:bCs/>
+      </w:rPr>
+      <w:tblPr/>
+      <w:tcPr>
+        <w:tcBorders>
+          <w:top w:val="nil"/>
+          <w:bottom w:val="single" w:sz="12" w:space="0" w:color="95B3D7" w:themeColor="accent1" w:themeTint="99"/>
+          <w:insideH w:val="nil"/>
+          <w:insideV w:val="nil"/>
+        </w:tcBorders>
+        <w:shd w:val="clear" w:color="auto" w:fill="FFFFFF" w:themeFill="background1"/>
+      </w:tcPr>
+    </w:tblStylePr>
+    <w:tblStylePr w:type="lastRow">
+      <w:rPr>
+        <w:b/>
+        <w:bCs/>
+      </w:rPr>
+      <w:tblPr/>
+      <w:tcPr>
+        <w:tcBorders>
+          <w:top w:val="double" w:sz="2" w:space="0" w:color="95B3D7" w:themeColor="accent1" w:themeTint="99"/>
+          <w:bottom w:val="nil"/>
+          <w:insideH w:val="nil"/>
+          <w:insideV w:val="nil"/>
+        </w:tcBorders>
+        <w:shd w:val="clear" w:color="auto" w:fill="FFFFFF" w:themeFill="background1"/>
+      </w:tcPr>
+    </w:tblStylePr>
+    <w:tblStylePr w:type="firstCol">
+      <w:rPr>
+        <w:b/>
+        <w:bCs/>
+      </w:rPr>
+    </w:tblStylePr>
+    <w:tblStylePr w:type="lastCol">
+      <w:rPr>
+        <w:b/>
+        <w:bCs/>
+      </w:rPr>
+    </w:tblStylePr>
+    <w:tblStylePr w:type="band1Vert">
+      <w:tblPr/>
+      <w:tcPr>
+        <w:shd w:val="clear" w:color="auto" w:fill="DBE5F1" w:themeFill="accent1" w:themeFillTint="33"/>
+      </w:tcPr>
+    </w:tblStylePr>
+    <w:tblStylePr w:type="band1Horz">
+      <w:tblPr/>
+      <w:tcPr>
+        <w:shd w:val="clear" w:color="auto" w:fill="DBE5F1" w:themeFill="accent1" w:themeFillTint="33"/>
+      </w:tcPr>
+    </w:tblStylePr>
+  </w:style>
+  <w:style w:type="paragraph" w:customStyle="1" w:styleId="Default">
+    <w:name w:val="Default"/>
+    <w:rsid w:val="002E13D3"/>
+    <w:pPr>
+      <w:autoSpaceDE w:val="0"/>
+      <w:autoSpaceDN w:val="0"/>
+      <w:adjustRightInd w:val="0"/>
+    </w:pPr>
+    <w:rPr>
+      <w:rFonts w:ascii="Courier New" w:hAnsi="Courier New" w:cs="Courier New"/>
+      <w:color w:val="000000"/>
+      <w:sz w:val="24"/>
+      <w:szCs w:val="24"/>
+      <w:lang w:val="en-US"/>
+    </w:rPr>
+  </w:style>
+  <w:style w:type="character" w:customStyle="1" w:styleId="ipa">
+    <w:name w:val="ipa"/>
+    <w:basedOn w:val="Absatzstandardschriftart"/>
     <w:rsid w:val="00A74261"/>
   </w:style>
 </w:styles>
@@ -6486,7 +8220,7 @@
 </file>
 
 <file path=customXml/itemProps1.xml><?xml version="1.0" encoding="utf-8"?>
-<ds:datastoreItem xmlns:ds="http://schemas.openxmlformats.org/officeDocument/2006/customXml" ds:itemID="{3C51886C-523A-4107-92FD-7C344BAED646}">
+<ds:datastoreItem xmlns:ds="http://schemas.openxmlformats.org/officeDocument/2006/customXml" ds:itemID="{89DE12A2-78BE-3140-9067-F0CC466928F0}">
   <ds:schemaRefs>
     <ds:schemaRef ds:uri="http://schemas.openxmlformats.org/officeDocument/2006/bibliography"/>
   </ds:schemaRefs>

</xml_diff>